<commit_message>
Add folder + Chapter 1 1.3 - Labs (1) + Звіт
</commit_message>
<xml_diff>
--- a/End/Звіт.docx
+++ b/End/Звіт.docx
@@ -111,8 +111,6 @@
           <w:szCs w:val="32"/>
         </w:rPr>
       </w:pPr>
-      <w:bookmarkStart w:id="0" w:name="_GoBack"/>
-      <w:bookmarkEnd w:id="0"/>
       <w:r>
         <w:rPr>
           <w:noProof/>
@@ -143,6 +141,97 @@
                     <a:xfrm>
                       <a:off x="0" y="0"/>
                       <a:ext cx="6120765" cy="3441065"/>
+                    </a:xfrm>
+                    <a:prstGeom prst="rect">
+                      <a:avLst/>
+                    </a:prstGeom>
+                  </pic:spPr>
+                </pic:pic>
+              </a:graphicData>
+            </a:graphic>
+          </wp:inline>
+        </w:drawing>
+      </w:r>
+    </w:p>
+    <w:p>
+      <w:pPr>
+        <w:ind w:firstLine="708"/>
+        <w:jc w:val="center"/>
+        <w:rPr>
+          <w:rFonts w:ascii="Times New Roman" w:hAnsi="Times New Roman" w:cs="Times New Roman"/>
+          <w:sz w:val="32"/>
+          <w:szCs w:val="32"/>
+        </w:rPr>
+      </w:pPr>
+      <w:r>
+        <w:rPr>
+          <w:rFonts w:ascii="Times New Roman" w:hAnsi="Times New Roman" w:cs="Times New Roman"/>
+          <w:sz w:val="32"/>
+          <w:szCs w:val="32"/>
+        </w:rPr>
+        <w:t xml:space="preserve">1.3 - </w:t>
+      </w:r>
+      <w:proofErr w:type="spellStart"/>
+      <w:r>
+        <w:rPr>
+          <w:rFonts w:ascii="Times New Roman" w:hAnsi="Times New Roman" w:cs="Times New Roman"/>
+          <w:sz w:val="32"/>
+          <w:szCs w:val="32"/>
+        </w:rPr>
+        <w:t>Labs</w:t>
+      </w:r>
+      <w:proofErr w:type="spellEnd"/>
+      <w:r>
+        <w:rPr>
+          <w:rFonts w:ascii="Times New Roman" w:hAnsi="Times New Roman" w:cs="Times New Roman"/>
+          <w:sz w:val="32"/>
+          <w:szCs w:val="32"/>
+        </w:rPr>
+        <w:t xml:space="preserve"> (1)</w:t>
+      </w:r>
+      <w:bookmarkStart w:id="0" w:name="_GoBack"/>
+      <w:bookmarkEnd w:id="0"/>
+    </w:p>
+    <w:p>
+      <w:pPr>
+        <w:ind w:firstLine="708"/>
+        <w:jc w:val="center"/>
+        <w:rPr>
+          <w:rFonts w:ascii="Times New Roman" w:hAnsi="Times New Roman" w:cs="Times New Roman"/>
+          <w:sz w:val="32"/>
+          <w:szCs w:val="32"/>
+        </w:rPr>
+      </w:pPr>
+      <w:r>
+        <w:rPr>
+          <w:noProof/>
+          <w:lang w:eastAsia="uk-UA"/>
+        </w:rPr>
+        <w:drawing>
+          <wp:inline distT="0" distB="0" distL="0" distR="0" wp14:anchorId="64B277E3" wp14:editId="2C8C1E1E">
+            <wp:extent cx="6120765" cy="3437255"/>
+            <wp:effectExtent l="0" t="0" r="0" b="0"/>
+            <wp:docPr id="2" name="Рисунок 2"/>
+            <wp:cNvGraphicFramePr>
+              <a:graphicFrameLocks xmlns:a="http://schemas.openxmlformats.org/drawingml/2006/main" noChangeAspect="1"/>
+            </wp:cNvGraphicFramePr>
+            <a:graphic xmlns:a="http://schemas.openxmlformats.org/drawingml/2006/main">
+              <a:graphicData uri="http://schemas.openxmlformats.org/drawingml/2006/picture">
+                <pic:pic xmlns:pic="http://schemas.openxmlformats.org/drawingml/2006/picture">
+                  <pic:nvPicPr>
+                    <pic:cNvPr id="1" name=""/>
+                    <pic:cNvPicPr/>
+                  </pic:nvPicPr>
+                  <pic:blipFill>
+                    <a:blip r:embed="rId5"/>
+                    <a:stretch>
+                      <a:fillRect/>
+                    </a:stretch>
+                  </pic:blipFill>
+                  <pic:spPr>
+                    <a:xfrm>
+                      <a:off x="0" y="0"/>
+                      <a:ext cx="6120765" cy="3437255"/>
                     </a:xfrm>
                     <a:prstGeom prst="rect">
                       <a:avLst/>

</xml_diff>

<commit_message>
folder + Chapter 1 lab 1.4
</commit_message>
<xml_diff>
--- a/End/Звіт.docx
+++ b/End/Звіт.docx
@@ -121,97 +121,6 @@
             <wp:extent cx="6120765" cy="3441065"/>
             <wp:effectExtent l="0" t="0" r="0" b="6985"/>
             <wp:docPr id="1" name="Рисунок 1"/>
-            <wp:cNvGraphicFramePr>
-              <a:graphicFrameLocks xmlns:a="http://schemas.openxmlformats.org/drawingml/2006/main" noChangeAspect="1"/>
-            </wp:cNvGraphicFramePr>
-            <a:graphic xmlns:a="http://schemas.openxmlformats.org/drawingml/2006/main">
-              <a:graphicData uri="http://schemas.openxmlformats.org/drawingml/2006/picture">
-                <pic:pic xmlns:pic="http://schemas.openxmlformats.org/drawingml/2006/picture">
-                  <pic:nvPicPr>
-                    <pic:cNvPr id="1" name=""/>
-                    <pic:cNvPicPr/>
-                  </pic:nvPicPr>
-                  <pic:blipFill>
-                    <a:blip r:embed="rId4"/>
-                    <a:stretch>
-                      <a:fillRect/>
-                    </a:stretch>
-                  </pic:blipFill>
-                  <pic:spPr>
-                    <a:xfrm>
-                      <a:off x="0" y="0"/>
-                      <a:ext cx="6120765" cy="3441065"/>
-                    </a:xfrm>
-                    <a:prstGeom prst="rect">
-                      <a:avLst/>
-                    </a:prstGeom>
-                  </pic:spPr>
-                </pic:pic>
-              </a:graphicData>
-            </a:graphic>
-          </wp:inline>
-        </w:drawing>
-      </w:r>
-    </w:p>
-    <w:p>
-      <w:pPr>
-        <w:ind w:firstLine="708"/>
-        <w:jc w:val="center"/>
-        <w:rPr>
-          <w:rFonts w:ascii="Times New Roman" w:hAnsi="Times New Roman" w:cs="Times New Roman"/>
-          <w:sz w:val="32"/>
-          <w:szCs w:val="32"/>
-        </w:rPr>
-      </w:pPr>
-      <w:r>
-        <w:rPr>
-          <w:rFonts w:ascii="Times New Roman" w:hAnsi="Times New Roman" w:cs="Times New Roman"/>
-          <w:sz w:val="32"/>
-          <w:szCs w:val="32"/>
-        </w:rPr>
-        <w:t xml:space="preserve">1.3 - </w:t>
-      </w:r>
-      <w:proofErr w:type="spellStart"/>
-      <w:r>
-        <w:rPr>
-          <w:rFonts w:ascii="Times New Roman" w:hAnsi="Times New Roman" w:cs="Times New Roman"/>
-          <w:sz w:val="32"/>
-          <w:szCs w:val="32"/>
-        </w:rPr>
-        <w:t>Labs</w:t>
-      </w:r>
-      <w:proofErr w:type="spellEnd"/>
-      <w:r>
-        <w:rPr>
-          <w:rFonts w:ascii="Times New Roman" w:hAnsi="Times New Roman" w:cs="Times New Roman"/>
-          <w:sz w:val="32"/>
-          <w:szCs w:val="32"/>
-        </w:rPr>
-        <w:t xml:space="preserve"> (1)</w:t>
-      </w:r>
-      <w:bookmarkStart w:id="0" w:name="_GoBack"/>
-      <w:bookmarkEnd w:id="0"/>
-    </w:p>
-    <w:p>
-      <w:pPr>
-        <w:ind w:firstLine="708"/>
-        <w:jc w:val="center"/>
-        <w:rPr>
-          <w:rFonts w:ascii="Times New Roman" w:hAnsi="Times New Roman" w:cs="Times New Roman"/>
-          <w:sz w:val="32"/>
-          <w:szCs w:val="32"/>
-        </w:rPr>
-      </w:pPr>
-      <w:r>
-        <w:rPr>
-          <w:noProof/>
-          <w:lang w:eastAsia="uk-UA"/>
-        </w:rPr>
-        <w:drawing>
-          <wp:inline distT="0" distB="0" distL="0" distR="0" wp14:anchorId="64B277E3" wp14:editId="2C8C1E1E">
-            <wp:extent cx="6120765" cy="3437255"/>
-            <wp:effectExtent l="0" t="0" r="0" b="0"/>
-            <wp:docPr id="2" name="Рисунок 2"/>
             <wp:cNvGraphicFramePr>
               <a:graphicFrameLocks xmlns:a="http://schemas.openxmlformats.org/drawingml/2006/main" noChangeAspect="1"/>
             </wp:cNvGraphicFramePr>
@@ -231,6 +140,94 @@
                   <pic:spPr>
                     <a:xfrm>
                       <a:off x="0" y="0"/>
+                      <a:ext cx="6120765" cy="3441065"/>
+                    </a:xfrm>
+                    <a:prstGeom prst="rect">
+                      <a:avLst/>
+                    </a:prstGeom>
+                  </pic:spPr>
+                </pic:pic>
+              </a:graphicData>
+            </a:graphic>
+          </wp:inline>
+        </w:drawing>
+      </w:r>
+    </w:p>
+    <w:p>
+      <w:pPr>
+        <w:ind w:firstLine="708"/>
+        <w:jc w:val="center"/>
+        <w:rPr>
+          <w:rFonts w:ascii="Times New Roman" w:hAnsi="Times New Roman" w:cs="Times New Roman"/>
+          <w:sz w:val="32"/>
+          <w:szCs w:val="32"/>
+        </w:rPr>
+      </w:pPr>
+      <w:r>
+        <w:rPr>
+          <w:rFonts w:ascii="Times New Roman" w:hAnsi="Times New Roman" w:cs="Times New Roman"/>
+          <w:sz w:val="32"/>
+          <w:szCs w:val="32"/>
+        </w:rPr>
+        <w:t xml:space="preserve">1.3 - </w:t>
+      </w:r>
+      <w:proofErr w:type="spellStart"/>
+      <w:r>
+        <w:rPr>
+          <w:rFonts w:ascii="Times New Roman" w:hAnsi="Times New Roman" w:cs="Times New Roman"/>
+          <w:sz w:val="32"/>
+          <w:szCs w:val="32"/>
+        </w:rPr>
+        <w:t>Labs</w:t>
+      </w:r>
+      <w:proofErr w:type="spellEnd"/>
+      <w:r>
+        <w:rPr>
+          <w:rFonts w:ascii="Times New Roman" w:hAnsi="Times New Roman" w:cs="Times New Roman"/>
+          <w:sz w:val="32"/>
+          <w:szCs w:val="32"/>
+        </w:rPr>
+        <w:t xml:space="preserve"> (1)</w:t>
+      </w:r>
+    </w:p>
+    <w:p>
+      <w:pPr>
+        <w:ind w:firstLine="708"/>
+        <w:rPr>
+          <w:rFonts w:ascii="Times New Roman" w:hAnsi="Times New Roman" w:cs="Times New Roman"/>
+          <w:sz w:val="32"/>
+          <w:szCs w:val="32"/>
+        </w:rPr>
+      </w:pPr>
+      <w:r>
+        <w:rPr>
+          <w:noProof/>
+          <w:lang w:eastAsia="uk-UA"/>
+        </w:rPr>
+        <w:drawing>
+          <wp:inline distT="0" distB="0" distL="0" distR="0" wp14:anchorId="64B277E3" wp14:editId="2C8C1E1E">
+            <wp:extent cx="6120765" cy="3437255"/>
+            <wp:effectExtent l="0" t="0" r="0" b="0"/>
+            <wp:docPr id="2" name="Рисунок 2"/>
+            <wp:cNvGraphicFramePr>
+              <a:graphicFrameLocks xmlns:a="http://schemas.openxmlformats.org/drawingml/2006/main" noChangeAspect="1"/>
+            </wp:cNvGraphicFramePr>
+            <a:graphic xmlns:a="http://schemas.openxmlformats.org/drawingml/2006/main">
+              <a:graphicData uri="http://schemas.openxmlformats.org/drawingml/2006/picture">
+                <pic:pic xmlns:pic="http://schemas.openxmlformats.org/drawingml/2006/picture">
+                  <pic:nvPicPr>
+                    <pic:cNvPr id="1" name=""/>
+                    <pic:cNvPicPr/>
+                  </pic:nvPicPr>
+                  <pic:blipFill>
+                    <a:blip r:embed="rId6"/>
+                    <a:stretch>
+                      <a:fillRect/>
+                    </a:stretch>
+                  </pic:blipFill>
+                  <pic:spPr>
+                    <a:xfrm>
+                      <a:off x="0" y="0"/>
                       <a:ext cx="6120765" cy="3437255"/>
                     </a:xfrm>
                     <a:prstGeom prst="rect">
@@ -243,6 +240,376 @@
           </wp:inline>
         </w:drawing>
       </w:r>
+    </w:p>
+    <w:p>
+      <w:pPr>
+        <w:ind w:firstLine="708"/>
+        <w:jc w:val="center"/>
+        <w:rPr>
+          <w:rFonts w:ascii="Times New Roman" w:hAnsi="Times New Roman" w:cs="Times New Roman"/>
+          <w:sz w:val="32"/>
+          <w:szCs w:val="32"/>
+          <w:lang w:val="en-US"/>
+        </w:rPr>
+      </w:pPr>
+      <w:r>
+        <w:rPr>
+          <w:rFonts w:ascii="Times New Roman" w:hAnsi="Times New Roman" w:cs="Times New Roman"/>
+          <w:sz w:val="32"/>
+          <w:szCs w:val="32"/>
+        </w:rPr>
+        <w:t xml:space="preserve">1.4 - </w:t>
+      </w:r>
+      <w:proofErr w:type="spellStart"/>
+      <w:r>
+        <w:rPr>
+          <w:rFonts w:ascii="Times New Roman" w:hAnsi="Times New Roman" w:cs="Times New Roman"/>
+          <w:sz w:val="32"/>
+          <w:szCs w:val="32"/>
+        </w:rPr>
+        <w:t>Labs</w:t>
+      </w:r>
+      <w:proofErr w:type="spellEnd"/>
+      <w:r>
+        <w:rPr>
+          <w:rFonts w:ascii="Times New Roman" w:hAnsi="Times New Roman" w:cs="Times New Roman"/>
+          <w:sz w:val="32"/>
+          <w:szCs w:val="32"/>
+        </w:rPr>
+        <w:t xml:space="preserve"> (1.4.2 (</w:t>
+      </w:r>
+      <w:r>
+        <w:rPr>
+          <w:rFonts w:ascii="Times New Roman" w:hAnsi="Times New Roman" w:cs="Times New Roman"/>
+          <w:sz w:val="32"/>
+          <w:szCs w:val="32"/>
+          <w:lang w:val="en-US"/>
+        </w:rPr>
+        <w:t>1</w:t>
+      </w:r>
+      <w:r>
+        <w:rPr>
+          <w:rFonts w:ascii="Times New Roman" w:hAnsi="Times New Roman" w:cs="Times New Roman"/>
+          <w:sz w:val="32"/>
+          <w:szCs w:val="32"/>
+        </w:rPr>
+        <w:t>)</w:t>
+      </w:r>
+      <w:r>
+        <w:rPr>
+          <w:rFonts w:ascii="Times New Roman" w:hAnsi="Times New Roman" w:cs="Times New Roman"/>
+          <w:sz w:val="32"/>
+          <w:szCs w:val="32"/>
+          <w:lang w:val="en-US"/>
+        </w:rPr>
+        <w:t>)</w:t>
+      </w:r>
+    </w:p>
+    <w:p>
+      <w:pPr>
+        <w:ind w:firstLine="708"/>
+        <w:jc w:val="center"/>
+        <w:rPr>
+          <w:rFonts w:ascii="Times New Roman" w:hAnsi="Times New Roman" w:cs="Times New Roman"/>
+          <w:sz w:val="32"/>
+          <w:szCs w:val="32"/>
+          <w:lang w:val="en-US"/>
+        </w:rPr>
+      </w:pPr>
+      <w:r>
+        <w:rPr>
+          <w:noProof/>
+          <w:lang w:eastAsia="uk-UA"/>
+        </w:rPr>
+        <w:lastRenderedPageBreak/>
+        <w:drawing>
+          <wp:inline distT="0" distB="0" distL="0" distR="0" wp14:anchorId="6B84F225" wp14:editId="241A4577">
+            <wp:extent cx="6120765" cy="1837055"/>
+            <wp:effectExtent l="0" t="0" r="0" b="0"/>
+            <wp:docPr id="3" name="Рисунок 3"/>
+            <wp:cNvGraphicFramePr>
+              <a:graphicFrameLocks xmlns:a="http://schemas.openxmlformats.org/drawingml/2006/main" noChangeAspect="1"/>
+            </wp:cNvGraphicFramePr>
+            <a:graphic xmlns:a="http://schemas.openxmlformats.org/drawingml/2006/main">
+              <a:graphicData uri="http://schemas.openxmlformats.org/drawingml/2006/picture">
+                <pic:pic xmlns:pic="http://schemas.openxmlformats.org/drawingml/2006/picture">
+                  <pic:nvPicPr>
+                    <pic:cNvPr id="1" name=""/>
+                    <pic:cNvPicPr/>
+                  </pic:nvPicPr>
+                  <pic:blipFill>
+                    <a:blip r:embed="rId7"/>
+                    <a:stretch>
+                      <a:fillRect/>
+                    </a:stretch>
+                  </pic:blipFill>
+                  <pic:spPr>
+                    <a:xfrm>
+                      <a:off x="0" y="0"/>
+                      <a:ext cx="6120765" cy="1837055"/>
+                    </a:xfrm>
+                    <a:prstGeom prst="rect">
+                      <a:avLst/>
+                    </a:prstGeom>
+                  </pic:spPr>
+                </pic:pic>
+              </a:graphicData>
+            </a:graphic>
+          </wp:inline>
+        </w:drawing>
+      </w:r>
+    </w:p>
+    <w:p>
+      <w:pPr>
+        <w:ind w:firstLine="708"/>
+        <w:jc w:val="center"/>
+        <w:rPr>
+          <w:rFonts w:ascii="Times New Roman" w:hAnsi="Times New Roman" w:cs="Times New Roman"/>
+          <w:sz w:val="32"/>
+          <w:szCs w:val="32"/>
+          <w:lang w:val="en-US"/>
+        </w:rPr>
+      </w:pPr>
+      <w:r>
+        <w:rPr>
+          <w:rFonts w:ascii="Times New Roman" w:hAnsi="Times New Roman" w:cs="Times New Roman"/>
+          <w:sz w:val="32"/>
+          <w:szCs w:val="32"/>
+        </w:rPr>
+        <w:t xml:space="preserve">1.4 - </w:t>
+      </w:r>
+      <w:proofErr w:type="spellStart"/>
+      <w:r>
+        <w:rPr>
+          <w:rFonts w:ascii="Times New Roman" w:hAnsi="Times New Roman" w:cs="Times New Roman"/>
+          <w:sz w:val="32"/>
+          <w:szCs w:val="32"/>
+        </w:rPr>
+        <w:t>Labs</w:t>
+      </w:r>
+      <w:proofErr w:type="spellEnd"/>
+      <w:r>
+        <w:rPr>
+          <w:rFonts w:ascii="Times New Roman" w:hAnsi="Times New Roman" w:cs="Times New Roman"/>
+          <w:sz w:val="32"/>
+          <w:szCs w:val="32"/>
+        </w:rPr>
+        <w:t xml:space="preserve"> (1.4.40</w:t>
+      </w:r>
+      <w:r>
+        <w:rPr>
+          <w:rFonts w:ascii="Times New Roman" w:hAnsi="Times New Roman" w:cs="Times New Roman"/>
+          <w:sz w:val="32"/>
+          <w:szCs w:val="32"/>
+        </w:rPr>
+        <w:t xml:space="preserve"> (</w:t>
+      </w:r>
+      <w:r>
+        <w:rPr>
+          <w:rFonts w:ascii="Times New Roman" w:hAnsi="Times New Roman" w:cs="Times New Roman"/>
+          <w:sz w:val="32"/>
+          <w:szCs w:val="32"/>
+          <w:lang w:val="en-US"/>
+        </w:rPr>
+        <w:t>1</w:t>
+      </w:r>
+      <w:r>
+        <w:rPr>
+          <w:rFonts w:ascii="Times New Roman" w:hAnsi="Times New Roman" w:cs="Times New Roman"/>
+          <w:sz w:val="32"/>
+          <w:szCs w:val="32"/>
+        </w:rPr>
+        <w:t>)</w:t>
+      </w:r>
+      <w:r>
+        <w:rPr>
+          <w:rFonts w:ascii="Times New Roman" w:hAnsi="Times New Roman" w:cs="Times New Roman"/>
+          <w:sz w:val="32"/>
+          <w:szCs w:val="32"/>
+          <w:lang w:val="en-US"/>
+        </w:rPr>
+        <w:t>)</w:t>
+      </w:r>
+    </w:p>
+    <w:p>
+      <w:pPr>
+        <w:ind w:firstLine="708"/>
+        <w:rPr>
+          <w:rFonts w:ascii="Times New Roman" w:hAnsi="Times New Roman" w:cs="Times New Roman"/>
+          <w:sz w:val="32"/>
+          <w:szCs w:val="32"/>
+        </w:rPr>
+      </w:pPr>
+      <w:r>
+        <w:rPr>
+          <w:noProof/>
+          <w:lang w:eastAsia="uk-UA"/>
+        </w:rPr>
+        <w:drawing>
+          <wp:inline distT="0" distB="0" distL="0" distR="0" wp14:anchorId="09A54AF2" wp14:editId="2AE1F2E1">
+            <wp:extent cx="5476875" cy="762000"/>
+            <wp:effectExtent l="0" t="0" r="9525" b="0"/>
+            <wp:docPr id="4" name="Рисунок 4"/>
+            <wp:cNvGraphicFramePr>
+              <a:graphicFrameLocks xmlns:a="http://schemas.openxmlformats.org/drawingml/2006/main" noChangeAspect="1"/>
+            </wp:cNvGraphicFramePr>
+            <a:graphic xmlns:a="http://schemas.openxmlformats.org/drawingml/2006/main">
+              <a:graphicData uri="http://schemas.openxmlformats.org/drawingml/2006/picture">
+                <pic:pic xmlns:pic="http://schemas.openxmlformats.org/drawingml/2006/picture">
+                  <pic:nvPicPr>
+                    <pic:cNvPr id="1" name=""/>
+                    <pic:cNvPicPr/>
+                  </pic:nvPicPr>
+                  <pic:blipFill>
+                    <a:blip r:embed="rId8"/>
+                    <a:stretch>
+                      <a:fillRect/>
+                    </a:stretch>
+                  </pic:blipFill>
+                  <pic:spPr>
+                    <a:xfrm>
+                      <a:off x="0" y="0"/>
+                      <a:ext cx="5476875" cy="762000"/>
+                    </a:xfrm>
+                    <a:prstGeom prst="rect">
+                      <a:avLst/>
+                    </a:prstGeom>
+                  </pic:spPr>
+                </pic:pic>
+              </a:graphicData>
+            </a:graphic>
+          </wp:inline>
+        </w:drawing>
+      </w:r>
+    </w:p>
+    <w:p>
+      <w:pPr>
+        <w:ind w:firstLine="708"/>
+        <w:jc w:val="center"/>
+        <w:rPr>
+          <w:rFonts w:ascii="Times New Roman" w:hAnsi="Times New Roman" w:cs="Times New Roman"/>
+          <w:sz w:val="32"/>
+          <w:szCs w:val="32"/>
+          <w:lang w:val="en-US"/>
+        </w:rPr>
+      </w:pPr>
+      <w:r>
+        <w:rPr>
+          <w:rFonts w:ascii="Times New Roman" w:hAnsi="Times New Roman" w:cs="Times New Roman"/>
+          <w:sz w:val="32"/>
+          <w:szCs w:val="32"/>
+        </w:rPr>
+        <w:t xml:space="preserve">1.4 - </w:t>
+      </w:r>
+      <w:proofErr w:type="spellStart"/>
+      <w:r>
+        <w:rPr>
+          <w:rFonts w:ascii="Times New Roman" w:hAnsi="Times New Roman" w:cs="Times New Roman"/>
+          <w:sz w:val="32"/>
+          <w:szCs w:val="32"/>
+        </w:rPr>
+        <w:t>Labs</w:t>
+      </w:r>
+      <w:proofErr w:type="spellEnd"/>
+      <w:r>
+        <w:rPr>
+          <w:rFonts w:ascii="Times New Roman" w:hAnsi="Times New Roman" w:cs="Times New Roman"/>
+          <w:sz w:val="32"/>
+          <w:szCs w:val="32"/>
+        </w:rPr>
+        <w:t xml:space="preserve"> (1.4.40 (</w:t>
+      </w:r>
+      <w:r>
+        <w:rPr>
+          <w:rFonts w:ascii="Times New Roman" w:hAnsi="Times New Roman" w:cs="Times New Roman"/>
+          <w:sz w:val="32"/>
+          <w:szCs w:val="32"/>
+          <w:lang w:val="en-US"/>
+        </w:rPr>
+        <w:t>2</w:t>
+      </w:r>
+      <w:r>
+        <w:rPr>
+          <w:rFonts w:ascii="Times New Roman" w:hAnsi="Times New Roman" w:cs="Times New Roman"/>
+          <w:sz w:val="32"/>
+          <w:szCs w:val="32"/>
+        </w:rPr>
+        <w:t>)</w:t>
+      </w:r>
+      <w:r>
+        <w:rPr>
+          <w:rFonts w:ascii="Times New Roman" w:hAnsi="Times New Roman" w:cs="Times New Roman"/>
+          <w:sz w:val="32"/>
+          <w:szCs w:val="32"/>
+          <w:lang w:val="en-US"/>
+        </w:rPr>
+        <w:t>)</w:t>
+      </w:r>
+    </w:p>
+    <w:p>
+      <w:pPr>
+        <w:ind w:firstLine="708"/>
+        <w:jc w:val="center"/>
+        <w:rPr>
+          <w:rFonts w:ascii="Times New Roman" w:hAnsi="Times New Roman" w:cs="Times New Roman"/>
+          <w:sz w:val="32"/>
+          <w:szCs w:val="32"/>
+          <w:lang w:val="en-US"/>
+        </w:rPr>
+      </w:pPr>
+      <w:r>
+        <w:rPr>
+          <w:noProof/>
+          <w:lang w:eastAsia="uk-UA"/>
+        </w:rPr>
+        <w:drawing>
+          <wp:inline distT="0" distB="0" distL="0" distR="0" wp14:anchorId="6CFBC6EA" wp14:editId="008830CE">
+            <wp:extent cx="5343525" cy="1066800"/>
+            <wp:effectExtent l="0" t="0" r="9525" b="0"/>
+            <wp:docPr id="5" name="Рисунок 5"/>
+            <wp:cNvGraphicFramePr>
+              <a:graphicFrameLocks xmlns:a="http://schemas.openxmlformats.org/drawingml/2006/main" noChangeAspect="1"/>
+            </wp:cNvGraphicFramePr>
+            <a:graphic xmlns:a="http://schemas.openxmlformats.org/drawingml/2006/main">
+              <a:graphicData uri="http://schemas.openxmlformats.org/drawingml/2006/picture">
+                <pic:pic xmlns:pic="http://schemas.openxmlformats.org/drawingml/2006/picture">
+                  <pic:nvPicPr>
+                    <pic:cNvPr id="1" name=""/>
+                    <pic:cNvPicPr/>
+                  </pic:nvPicPr>
+                  <pic:blipFill>
+                    <a:blip r:embed="rId9"/>
+                    <a:stretch>
+                      <a:fillRect/>
+                    </a:stretch>
+                  </pic:blipFill>
+                  <pic:spPr>
+                    <a:xfrm>
+                      <a:off x="0" y="0"/>
+                      <a:ext cx="5343525" cy="1066800"/>
+                    </a:xfrm>
+                    <a:prstGeom prst="rect">
+                      <a:avLst/>
+                    </a:prstGeom>
+                  </pic:spPr>
+                </pic:pic>
+              </a:graphicData>
+            </a:graphic>
+          </wp:inline>
+        </w:drawing>
+      </w:r>
+      <w:bookmarkStart w:id="0" w:name="_GoBack"/>
+      <w:bookmarkEnd w:id="0"/>
+    </w:p>
+    <w:p>
+      <w:pPr>
+        <w:ind w:firstLine="708"/>
+        <w:rPr>
+          <w:rFonts w:ascii="Times New Roman" w:hAnsi="Times New Roman" w:cs="Times New Roman"/>
+          <w:sz w:val="32"/>
+          <w:szCs w:val="32"/>
+        </w:rPr>
+      </w:pPr>
     </w:p>
     <w:sectPr>
       <w:pgSz w:w="11906" w:h="16838"/>
@@ -937,4 +1304,16 @@
     </a:ext>
   </a:extLst>
 </a:theme>
+</file>
+
+<file path=customXml/item1.xml><?xml version="1.0" encoding="utf-8"?>
+<b:Sources xmlns:b="http://schemas.openxmlformats.org/officeDocument/2006/bibliography" xmlns="http://schemas.openxmlformats.org/officeDocument/2006/bibliography" SelectedStyle="\APASixthEditionOfficeOnline.xsl" StyleName="APA" Version="6"/>
+</file>
+
+<file path=customXml/itemProps1.xml><?xml version="1.0" encoding="utf-8"?>
+<ds:datastoreItem xmlns:ds="http://schemas.openxmlformats.org/officeDocument/2006/customXml" ds:itemID="{709F9A81-82F2-4750-B9C5-DBFF3A59EAFC}">
+  <ds:schemaRefs>
+    <ds:schemaRef ds:uri="http://schemas.openxmlformats.org/officeDocument/2006/bibliography"/>
+  </ds:schemaRefs>
+</ds:datastoreItem>
 </file>
</xml_diff>

<commit_message>
folder + Chapter 1 Lab 1.6 + Звіт
</commit_message>
<xml_diff>
--- a/End/Звіт.docx
+++ b/End/Звіт.docx
@@ -394,15 +394,7 @@
           <w:sz w:val="32"/>
           <w:szCs w:val="32"/>
         </w:rPr>
-        <w:t xml:space="preserve"> (1.4.40</w:t>
-      </w:r>
-      <w:r>
-        <w:rPr>
-          <w:rFonts w:ascii="Times New Roman" w:hAnsi="Times New Roman" w:cs="Times New Roman"/>
-          <w:sz w:val="32"/>
-          <w:szCs w:val="32"/>
-        </w:rPr>
-        <w:t xml:space="preserve"> (</w:t>
+        <w:t xml:space="preserve"> (1.4.40 (</w:t>
       </w:r>
       <w:r>
         <w:rPr>
@@ -598,8 +590,127 @@
           </wp:inline>
         </w:drawing>
       </w:r>
+    </w:p>
+    <w:p>
+      <w:pPr>
+        <w:ind w:firstLine="708"/>
+        <w:jc w:val="center"/>
+        <w:rPr>
+          <w:rFonts w:ascii="Times New Roman" w:hAnsi="Times New Roman" w:cs="Times New Roman"/>
+          <w:sz w:val="32"/>
+          <w:szCs w:val="32"/>
+          <w:lang w:val="en-US"/>
+        </w:rPr>
+      </w:pPr>
+      <w:r>
+        <w:rPr>
+          <w:rFonts w:ascii="Times New Roman" w:hAnsi="Times New Roman" w:cs="Times New Roman"/>
+          <w:sz w:val="32"/>
+          <w:szCs w:val="32"/>
+        </w:rPr>
+        <w:t xml:space="preserve">1.6 - </w:t>
+      </w:r>
+      <w:proofErr w:type="spellStart"/>
+      <w:r>
+        <w:rPr>
+          <w:rFonts w:ascii="Times New Roman" w:hAnsi="Times New Roman" w:cs="Times New Roman"/>
+          <w:sz w:val="32"/>
+          <w:szCs w:val="32"/>
+        </w:rPr>
+        <w:t>Labs</w:t>
+      </w:r>
+      <w:proofErr w:type="spellEnd"/>
+      <w:r>
+        <w:rPr>
+          <w:rFonts w:ascii="Times New Roman" w:hAnsi="Times New Roman" w:cs="Times New Roman"/>
+          <w:sz w:val="32"/>
+          <w:szCs w:val="32"/>
+        </w:rPr>
+        <w:t xml:space="preserve"> (1</w:t>
+      </w:r>
+      <w:r>
+        <w:rPr>
+          <w:rFonts w:ascii="Times New Roman" w:hAnsi="Times New Roman" w:cs="Times New Roman"/>
+          <w:sz w:val="32"/>
+          <w:szCs w:val="32"/>
+          <w:lang w:val="en-US"/>
+        </w:rPr>
+        <w:t>)</w:t>
+      </w:r>
+      <w:r>
+        <w:rPr>
+          <w:noProof/>
+          <w:lang w:eastAsia="uk-UA"/>
+        </w:rPr>
+        <w:t xml:space="preserve"> </w:t>
+      </w:r>
+      <w:r>
+        <w:rPr>
+          <w:noProof/>
+          <w:lang w:eastAsia="uk-UA"/>
+        </w:rPr>
+        <w:drawing>
+          <wp:inline distT="0" distB="0" distL="0" distR="0" wp14:anchorId="6D45B028" wp14:editId="2B4BA363">
+            <wp:extent cx="5638800" cy="981075"/>
+            <wp:effectExtent l="0" t="0" r="0" b="9525"/>
+            <wp:docPr id="7" name="Рисунок 7"/>
+            <wp:cNvGraphicFramePr>
+              <a:graphicFrameLocks xmlns:a="http://schemas.openxmlformats.org/drawingml/2006/main" noChangeAspect="1"/>
+            </wp:cNvGraphicFramePr>
+            <a:graphic xmlns:a="http://schemas.openxmlformats.org/drawingml/2006/main">
+              <a:graphicData uri="http://schemas.openxmlformats.org/drawingml/2006/picture">
+                <pic:pic xmlns:pic="http://schemas.openxmlformats.org/drawingml/2006/picture">
+                  <pic:nvPicPr>
+                    <pic:cNvPr id="1" name=""/>
+                    <pic:cNvPicPr/>
+                  </pic:nvPicPr>
+                  <pic:blipFill>
+                    <a:blip r:embed="rId10"/>
+                    <a:stretch>
+                      <a:fillRect/>
+                    </a:stretch>
+                  </pic:blipFill>
+                  <pic:spPr>
+                    <a:xfrm>
+                      <a:off x="0" y="0"/>
+                      <a:ext cx="5638800" cy="981075"/>
+                    </a:xfrm>
+                    <a:prstGeom prst="rect">
+                      <a:avLst/>
+                    </a:prstGeom>
+                  </pic:spPr>
+                </pic:pic>
+              </a:graphicData>
+            </a:graphic>
+          </wp:inline>
+        </w:drawing>
+      </w:r>
       <w:bookmarkStart w:id="0" w:name="_GoBack"/>
       <w:bookmarkEnd w:id="0"/>
+    </w:p>
+    <w:p>
+      <w:pPr>
+        <w:ind w:firstLine="708"/>
+        <w:jc w:val="center"/>
+        <w:rPr>
+          <w:rFonts w:ascii="Times New Roman" w:hAnsi="Times New Roman" w:cs="Times New Roman"/>
+          <w:sz w:val="32"/>
+          <w:szCs w:val="32"/>
+          <w:lang w:val="en-US"/>
+        </w:rPr>
+      </w:pPr>
+    </w:p>
+    <w:p>
+      <w:pPr>
+        <w:ind w:firstLine="708"/>
+        <w:jc w:val="center"/>
+        <w:rPr>
+          <w:rFonts w:ascii="Times New Roman" w:hAnsi="Times New Roman" w:cs="Times New Roman"/>
+          <w:sz w:val="32"/>
+          <w:szCs w:val="32"/>
+          <w:lang w:val="en-US"/>
+        </w:rPr>
+      </w:pPr>
     </w:p>
     <w:p>
       <w:pPr>
@@ -1311,7 +1422,7 @@
 </file>
 
 <file path=customXml/itemProps1.xml><?xml version="1.0" encoding="utf-8"?>
-<ds:datastoreItem xmlns:ds="http://schemas.openxmlformats.org/officeDocument/2006/customXml" ds:itemID="{709F9A81-82F2-4750-B9C5-DBFF3A59EAFC}">
+<ds:datastoreItem xmlns:ds="http://schemas.openxmlformats.org/officeDocument/2006/customXml" ds:itemID="{A975D1EB-48FB-4E29-A37E-DFABC2857B25}">
   <ds:schemaRefs>
     <ds:schemaRef ds:uri="http://schemas.openxmlformats.org/officeDocument/2006/bibliography"/>
   </ds:schemaRefs>

</xml_diff>

<commit_message>
folder + Chapter 1 Lab 1.7 + Звіт
</commit_message>
<xml_diff>
--- a/End/Звіт.docx
+++ b/End/Звіт.docx
@@ -596,10 +596,8 @@
         <w:ind w:firstLine="708"/>
         <w:jc w:val="center"/>
         <w:rPr>
-          <w:rFonts w:ascii="Times New Roman" w:hAnsi="Times New Roman" w:cs="Times New Roman"/>
-          <w:sz w:val="32"/>
-          <w:szCs w:val="32"/>
-          <w:lang w:val="en-US"/>
+          <w:noProof/>
+          <w:lang w:eastAsia="uk-UA"/>
         </w:rPr>
       </w:pPr>
       <w:r>
@@ -685,8 +683,413 @@
           </wp:inline>
         </w:drawing>
       </w:r>
+    </w:p>
+    <w:p>
+      <w:pPr>
+        <w:ind w:firstLine="708"/>
+        <w:jc w:val="center"/>
+        <w:rPr>
+          <w:rFonts w:ascii="Times New Roman" w:hAnsi="Times New Roman" w:cs="Times New Roman"/>
+          <w:sz w:val="32"/>
+          <w:szCs w:val="32"/>
+          <w:lang w:val="en-US"/>
+        </w:rPr>
+      </w:pPr>
+      <w:r>
+        <w:rPr>
+          <w:rFonts w:ascii="Times New Roman" w:hAnsi="Times New Roman" w:cs="Times New Roman"/>
+          <w:sz w:val="32"/>
+          <w:szCs w:val="32"/>
+        </w:rPr>
+        <w:t>1.7.</w:t>
+      </w:r>
+      <w:r>
+        <w:rPr>
+          <w:rFonts w:ascii="Times New Roman" w:hAnsi="Times New Roman" w:cs="Times New Roman"/>
+          <w:sz w:val="32"/>
+          <w:szCs w:val="32"/>
+          <w:lang w:val="en-US"/>
+        </w:rPr>
+        <w:t>3</w:t>
+      </w:r>
+      <w:r>
+        <w:rPr>
+          <w:rFonts w:ascii="Times New Roman" w:hAnsi="Times New Roman" w:cs="Times New Roman"/>
+          <w:sz w:val="32"/>
+          <w:szCs w:val="32"/>
+        </w:rPr>
+        <w:t xml:space="preserve"> - </w:t>
+      </w:r>
+      <w:proofErr w:type="spellStart"/>
+      <w:r>
+        <w:rPr>
+          <w:rFonts w:ascii="Times New Roman" w:hAnsi="Times New Roman" w:cs="Times New Roman"/>
+          <w:sz w:val="32"/>
+          <w:szCs w:val="32"/>
+        </w:rPr>
+        <w:t>Labs</w:t>
+      </w:r>
+      <w:proofErr w:type="spellEnd"/>
+      <w:r>
+        <w:rPr>
+          <w:rFonts w:ascii="Times New Roman" w:hAnsi="Times New Roman" w:cs="Times New Roman"/>
+          <w:sz w:val="32"/>
+          <w:szCs w:val="32"/>
+        </w:rPr>
+        <w:t xml:space="preserve"> (1</w:t>
+      </w:r>
+      <w:r>
+        <w:rPr>
+          <w:rFonts w:ascii="Times New Roman" w:hAnsi="Times New Roman" w:cs="Times New Roman"/>
+          <w:sz w:val="32"/>
+          <w:szCs w:val="32"/>
+          <w:lang w:val="en-US"/>
+        </w:rPr>
+        <w:t>)</w:t>
+      </w:r>
+    </w:p>
+    <w:p>
+      <w:pPr>
+        <w:ind w:firstLine="708"/>
+        <w:jc w:val="center"/>
+        <w:rPr>
+          <w:noProof/>
+          <w:lang w:eastAsia="uk-UA"/>
+        </w:rPr>
+      </w:pPr>
+      <w:r>
+        <w:rPr>
+          <w:noProof/>
+          <w:lang w:eastAsia="uk-UA"/>
+        </w:rPr>
+        <w:drawing>
+          <wp:inline distT="0" distB="0" distL="0" distR="0" wp14:anchorId="3331461C" wp14:editId="38736080">
+            <wp:extent cx="5495925" cy="2343150"/>
+            <wp:effectExtent l="0" t="0" r="9525" b="0"/>
+            <wp:docPr id="6" name="Рисунок 6"/>
+            <wp:cNvGraphicFramePr>
+              <a:graphicFrameLocks xmlns:a="http://schemas.openxmlformats.org/drawingml/2006/main" noChangeAspect="1"/>
+            </wp:cNvGraphicFramePr>
+            <a:graphic xmlns:a="http://schemas.openxmlformats.org/drawingml/2006/main">
+              <a:graphicData uri="http://schemas.openxmlformats.org/drawingml/2006/picture">
+                <pic:pic xmlns:pic="http://schemas.openxmlformats.org/drawingml/2006/picture">
+                  <pic:nvPicPr>
+                    <pic:cNvPr id="1" name=""/>
+                    <pic:cNvPicPr/>
+                  </pic:nvPicPr>
+                  <pic:blipFill>
+                    <a:blip r:embed="rId11"/>
+                    <a:stretch>
+                      <a:fillRect/>
+                    </a:stretch>
+                  </pic:blipFill>
+                  <pic:spPr>
+                    <a:xfrm>
+                      <a:off x="0" y="0"/>
+                      <a:ext cx="5495925" cy="2343150"/>
+                    </a:xfrm>
+                    <a:prstGeom prst="rect">
+                      <a:avLst/>
+                    </a:prstGeom>
+                  </pic:spPr>
+                </pic:pic>
+              </a:graphicData>
+            </a:graphic>
+          </wp:inline>
+        </w:drawing>
+      </w:r>
+    </w:p>
+    <w:p>
+      <w:pPr>
+        <w:ind w:firstLine="708"/>
+        <w:jc w:val="center"/>
+        <w:rPr>
+          <w:rFonts w:ascii="Times New Roman" w:hAnsi="Times New Roman" w:cs="Times New Roman"/>
+          <w:sz w:val="32"/>
+          <w:szCs w:val="32"/>
+          <w:lang w:val="en-US"/>
+        </w:rPr>
+      </w:pPr>
+      <w:r>
+        <w:rPr>
+          <w:rFonts w:ascii="Times New Roman" w:hAnsi="Times New Roman" w:cs="Times New Roman"/>
+          <w:sz w:val="32"/>
+          <w:szCs w:val="32"/>
+        </w:rPr>
+        <w:t>1.7.</w:t>
+      </w:r>
+      <w:r>
+        <w:rPr>
+          <w:rFonts w:ascii="Times New Roman" w:hAnsi="Times New Roman" w:cs="Times New Roman"/>
+          <w:sz w:val="32"/>
+          <w:szCs w:val="32"/>
+          <w:lang w:val="en-US"/>
+        </w:rPr>
+        <w:t>4</w:t>
+      </w:r>
+      <w:r>
+        <w:rPr>
+          <w:rFonts w:ascii="Times New Roman" w:hAnsi="Times New Roman" w:cs="Times New Roman"/>
+          <w:sz w:val="32"/>
+          <w:szCs w:val="32"/>
+        </w:rPr>
+        <w:t xml:space="preserve"> - </w:t>
+      </w:r>
+      <w:proofErr w:type="spellStart"/>
+      <w:r>
+        <w:rPr>
+          <w:rFonts w:ascii="Times New Roman" w:hAnsi="Times New Roman" w:cs="Times New Roman"/>
+          <w:sz w:val="32"/>
+          <w:szCs w:val="32"/>
+        </w:rPr>
+        <w:t>Labs</w:t>
+      </w:r>
+      <w:proofErr w:type="spellEnd"/>
+      <w:r>
+        <w:rPr>
+          <w:rFonts w:ascii="Times New Roman" w:hAnsi="Times New Roman" w:cs="Times New Roman"/>
+          <w:sz w:val="32"/>
+          <w:szCs w:val="32"/>
+        </w:rPr>
+        <w:t xml:space="preserve"> (2</w:t>
+      </w:r>
+      <w:r>
+        <w:rPr>
+          <w:rFonts w:ascii="Times New Roman" w:hAnsi="Times New Roman" w:cs="Times New Roman"/>
+          <w:sz w:val="32"/>
+          <w:szCs w:val="32"/>
+          <w:lang w:val="en-US"/>
+        </w:rPr>
+        <w:t>)</w:t>
+      </w:r>
+    </w:p>
+    <w:p>
+      <w:pPr>
+        <w:ind w:firstLine="708"/>
+        <w:jc w:val="center"/>
+        <w:rPr>
+          <w:rFonts w:ascii="Times New Roman" w:hAnsi="Times New Roman" w:cs="Times New Roman"/>
+          <w:sz w:val="32"/>
+          <w:szCs w:val="32"/>
+          <w:lang w:val="en-US"/>
+        </w:rPr>
+      </w:pPr>
+      <w:r>
+        <w:rPr>
+          <w:noProof/>
+          <w:lang w:eastAsia="uk-UA"/>
+        </w:rPr>
+        <w:lastRenderedPageBreak/>
+        <w:drawing>
+          <wp:inline distT="0" distB="0" distL="0" distR="0" wp14:anchorId="050B3AF6" wp14:editId="277A2AE9">
+            <wp:extent cx="5629275" cy="1200150"/>
+            <wp:effectExtent l="0" t="0" r="9525" b="0"/>
+            <wp:docPr id="8" name="Рисунок 8"/>
+            <wp:cNvGraphicFramePr>
+              <a:graphicFrameLocks xmlns:a="http://schemas.openxmlformats.org/drawingml/2006/main" noChangeAspect="1"/>
+            </wp:cNvGraphicFramePr>
+            <a:graphic xmlns:a="http://schemas.openxmlformats.org/drawingml/2006/main">
+              <a:graphicData uri="http://schemas.openxmlformats.org/drawingml/2006/picture">
+                <pic:pic xmlns:pic="http://schemas.openxmlformats.org/drawingml/2006/picture">
+                  <pic:nvPicPr>
+                    <pic:cNvPr id="1" name=""/>
+                    <pic:cNvPicPr/>
+                  </pic:nvPicPr>
+                  <pic:blipFill>
+                    <a:blip r:embed="rId12"/>
+                    <a:stretch>
+                      <a:fillRect/>
+                    </a:stretch>
+                  </pic:blipFill>
+                  <pic:spPr>
+                    <a:xfrm>
+                      <a:off x="0" y="0"/>
+                      <a:ext cx="5629275" cy="1200150"/>
+                    </a:xfrm>
+                    <a:prstGeom prst="rect">
+                      <a:avLst/>
+                    </a:prstGeom>
+                  </pic:spPr>
+                </pic:pic>
+              </a:graphicData>
+            </a:graphic>
+          </wp:inline>
+        </w:drawing>
+      </w:r>
+    </w:p>
+    <w:p>
+      <w:pPr>
+        <w:ind w:firstLine="708"/>
+        <w:jc w:val="center"/>
+        <w:rPr>
+          <w:rFonts w:ascii="Times New Roman" w:hAnsi="Times New Roman" w:cs="Times New Roman"/>
+          <w:sz w:val="32"/>
+          <w:szCs w:val="32"/>
+          <w:lang w:val="en-US"/>
+        </w:rPr>
+      </w:pPr>
+      <w:r>
+        <w:rPr>
+          <w:rFonts w:ascii="Times New Roman" w:hAnsi="Times New Roman" w:cs="Times New Roman"/>
+          <w:sz w:val="32"/>
+          <w:szCs w:val="32"/>
+        </w:rPr>
+        <w:t>1.7.</w:t>
+      </w:r>
+      <w:r>
+        <w:rPr>
+          <w:rFonts w:ascii="Times New Roman" w:hAnsi="Times New Roman" w:cs="Times New Roman"/>
+          <w:sz w:val="32"/>
+          <w:szCs w:val="32"/>
+          <w:lang w:val="en-US"/>
+        </w:rPr>
+        <w:t>5</w:t>
+      </w:r>
+      <w:r>
+        <w:rPr>
+          <w:rFonts w:ascii="Times New Roman" w:hAnsi="Times New Roman" w:cs="Times New Roman"/>
+          <w:sz w:val="32"/>
+          <w:szCs w:val="32"/>
+        </w:rPr>
+        <w:t xml:space="preserve"> - </w:t>
+      </w:r>
+      <w:proofErr w:type="spellStart"/>
+      <w:r>
+        <w:rPr>
+          <w:rFonts w:ascii="Times New Roman" w:hAnsi="Times New Roman" w:cs="Times New Roman"/>
+          <w:sz w:val="32"/>
+          <w:szCs w:val="32"/>
+        </w:rPr>
+        <w:t>Labs</w:t>
+      </w:r>
+      <w:proofErr w:type="spellEnd"/>
+      <w:r>
+        <w:rPr>
+          <w:rFonts w:ascii="Times New Roman" w:hAnsi="Times New Roman" w:cs="Times New Roman"/>
+          <w:sz w:val="32"/>
+          <w:szCs w:val="32"/>
+        </w:rPr>
+        <w:t xml:space="preserve"> (3</w:t>
+      </w:r>
+      <w:r>
+        <w:rPr>
+          <w:rFonts w:ascii="Times New Roman" w:hAnsi="Times New Roman" w:cs="Times New Roman"/>
+          <w:sz w:val="32"/>
+          <w:szCs w:val="32"/>
+          <w:lang w:val="en-US"/>
+        </w:rPr>
+        <w:t>)</w:t>
+      </w:r>
+    </w:p>
+    <w:p>
+      <w:pPr>
+        <w:ind w:firstLine="708"/>
+        <w:jc w:val="center"/>
+        <w:rPr>
+          <w:rFonts w:ascii="Times New Roman" w:hAnsi="Times New Roman" w:cs="Times New Roman"/>
+          <w:sz w:val="32"/>
+          <w:szCs w:val="32"/>
+        </w:rPr>
+      </w:pPr>
+      <w:r>
+        <w:rPr>
+          <w:noProof/>
+          <w:lang w:eastAsia="uk-UA"/>
+        </w:rPr>
+        <w:drawing>
+          <wp:inline distT="0" distB="0" distL="0" distR="0" wp14:anchorId="0F4AF398" wp14:editId="5EBA2318">
+            <wp:extent cx="5429250" cy="1371600"/>
+            <wp:effectExtent l="0" t="0" r="0" b="0"/>
+            <wp:docPr id="9" name="Рисунок 9"/>
+            <wp:cNvGraphicFramePr>
+              <a:graphicFrameLocks xmlns:a="http://schemas.openxmlformats.org/drawingml/2006/main" noChangeAspect="1"/>
+            </wp:cNvGraphicFramePr>
+            <a:graphic xmlns:a="http://schemas.openxmlformats.org/drawingml/2006/main">
+              <a:graphicData uri="http://schemas.openxmlformats.org/drawingml/2006/picture">
+                <pic:pic xmlns:pic="http://schemas.openxmlformats.org/drawingml/2006/picture">
+                  <pic:nvPicPr>
+                    <pic:cNvPr id="1" name=""/>
+                    <pic:cNvPicPr/>
+                  </pic:nvPicPr>
+                  <pic:blipFill>
+                    <a:blip r:embed="rId13"/>
+                    <a:stretch>
+                      <a:fillRect/>
+                    </a:stretch>
+                  </pic:blipFill>
+                  <pic:spPr>
+                    <a:xfrm>
+                      <a:off x="0" y="0"/>
+                      <a:ext cx="5429250" cy="1371600"/>
+                    </a:xfrm>
+                    <a:prstGeom prst="rect">
+                      <a:avLst/>
+                    </a:prstGeom>
+                  </pic:spPr>
+                </pic:pic>
+              </a:graphicData>
+            </a:graphic>
+          </wp:inline>
+        </w:drawing>
+      </w:r>
       <w:bookmarkStart w:id="0" w:name="_GoBack"/>
       <w:bookmarkEnd w:id="0"/>
+    </w:p>
+    <w:p>
+      <w:pPr>
+        <w:ind w:firstLine="708"/>
+        <w:jc w:val="center"/>
+        <w:rPr>
+          <w:rFonts w:ascii="Times New Roman" w:hAnsi="Times New Roman" w:cs="Times New Roman"/>
+          <w:sz w:val="32"/>
+          <w:szCs w:val="32"/>
+          <w:lang w:val="en-US"/>
+        </w:rPr>
+      </w:pPr>
+    </w:p>
+    <w:p>
+      <w:pPr>
+        <w:ind w:firstLine="708"/>
+        <w:jc w:val="center"/>
+        <w:rPr>
+          <w:rFonts w:ascii="Times New Roman" w:hAnsi="Times New Roman" w:cs="Times New Roman"/>
+          <w:sz w:val="32"/>
+          <w:szCs w:val="32"/>
+          <w:lang w:val="en-US"/>
+        </w:rPr>
+      </w:pPr>
+    </w:p>
+    <w:p>
+      <w:pPr>
+        <w:ind w:firstLine="708"/>
+        <w:jc w:val="center"/>
+        <w:rPr>
+          <w:noProof/>
+          <w:lang w:eastAsia="uk-UA"/>
+        </w:rPr>
+      </w:pPr>
+    </w:p>
+    <w:p>
+      <w:pPr>
+        <w:ind w:firstLine="708"/>
+        <w:jc w:val="center"/>
+        <w:rPr>
+          <w:noProof/>
+          <w:lang w:val="en-US" w:eastAsia="uk-UA"/>
+        </w:rPr>
+      </w:pPr>
+    </w:p>
+    <w:p>
+      <w:pPr>
+        <w:ind w:firstLine="708"/>
+        <w:jc w:val="center"/>
+        <w:rPr>
+          <w:rFonts w:ascii="Times New Roman" w:hAnsi="Times New Roman" w:cs="Times New Roman"/>
+          <w:sz w:val="32"/>
+          <w:szCs w:val="32"/>
+          <w:lang w:val="en-US"/>
+        </w:rPr>
+      </w:pPr>
     </w:p>
     <w:p>
       <w:pPr>
@@ -1422,7 +1825,7 @@
 </file>
 
 <file path=customXml/itemProps1.xml><?xml version="1.0" encoding="utf-8"?>
-<ds:datastoreItem xmlns:ds="http://schemas.openxmlformats.org/officeDocument/2006/customXml" ds:itemID="{A975D1EB-48FB-4E29-A37E-DFABC2857B25}">
+<ds:datastoreItem xmlns:ds="http://schemas.openxmlformats.org/officeDocument/2006/customXml" ds:itemID="{76160D29-6AAE-473C-A8D6-68DFE1938336}">
   <ds:schemaRefs>
     <ds:schemaRef ds:uri="http://schemas.openxmlformats.org/officeDocument/2006/bibliography"/>
   </ds:schemaRefs>

</xml_diff>

<commit_message>
folder + Chapter 1 Lab 2.1 + Звіт
</commit_message>
<xml_diff>
--- a/End/Звіт.docx
+++ b/End/Звіт.docx
@@ -1032,8 +1032,588 @@
           </wp:inline>
         </w:drawing>
       </w:r>
+    </w:p>
+    <w:p>
+      <w:pPr>
+        <w:ind w:firstLine="708"/>
+        <w:jc w:val="center"/>
+        <w:rPr>
+          <w:rFonts w:ascii="Times New Roman" w:hAnsi="Times New Roman" w:cs="Times New Roman"/>
+          <w:sz w:val="32"/>
+          <w:szCs w:val="32"/>
+          <w:lang w:val="en-US"/>
+        </w:rPr>
+      </w:pPr>
+      <w:r>
+        <w:rPr>
+          <w:rFonts w:ascii="Times New Roman" w:hAnsi="Times New Roman" w:cs="Times New Roman"/>
+          <w:sz w:val="32"/>
+          <w:szCs w:val="32"/>
+        </w:rPr>
+        <w:t>2.1</w:t>
+      </w:r>
+      <w:r>
+        <w:rPr>
+          <w:rFonts w:ascii="Times New Roman" w:hAnsi="Times New Roman" w:cs="Times New Roman"/>
+          <w:sz w:val="32"/>
+          <w:szCs w:val="32"/>
+        </w:rPr>
+        <w:t>.</w:t>
+      </w:r>
+      <w:r>
+        <w:rPr>
+          <w:rFonts w:ascii="Times New Roman" w:hAnsi="Times New Roman" w:cs="Times New Roman"/>
+          <w:sz w:val="32"/>
+          <w:szCs w:val="32"/>
+          <w:lang w:val="en-US"/>
+        </w:rPr>
+        <w:t>5</w:t>
+      </w:r>
+      <w:r>
+        <w:rPr>
+          <w:rFonts w:ascii="Times New Roman" w:hAnsi="Times New Roman" w:cs="Times New Roman"/>
+          <w:sz w:val="32"/>
+          <w:szCs w:val="32"/>
+        </w:rPr>
+        <w:t xml:space="preserve"> - </w:t>
+      </w:r>
+      <w:proofErr w:type="spellStart"/>
+      <w:r>
+        <w:rPr>
+          <w:rFonts w:ascii="Times New Roman" w:hAnsi="Times New Roman" w:cs="Times New Roman"/>
+          <w:sz w:val="32"/>
+          <w:szCs w:val="32"/>
+        </w:rPr>
+        <w:t>Labs</w:t>
+      </w:r>
+      <w:proofErr w:type="spellEnd"/>
+      <w:r>
+        <w:rPr>
+          <w:rFonts w:ascii="Times New Roman" w:hAnsi="Times New Roman" w:cs="Times New Roman"/>
+          <w:sz w:val="32"/>
+          <w:szCs w:val="32"/>
+        </w:rPr>
+        <w:t xml:space="preserve"> (1</w:t>
+      </w:r>
+      <w:r>
+        <w:rPr>
+          <w:rFonts w:ascii="Times New Roman" w:hAnsi="Times New Roman" w:cs="Times New Roman"/>
+          <w:sz w:val="32"/>
+          <w:szCs w:val="32"/>
+          <w:lang w:val="en-US"/>
+        </w:rPr>
+        <w:t>)</w:t>
+      </w:r>
+    </w:p>
+    <w:p>
+      <w:pPr>
+        <w:ind w:firstLine="708"/>
+        <w:jc w:val="center"/>
+        <w:rPr>
+          <w:rFonts w:ascii="Times New Roman" w:hAnsi="Times New Roman" w:cs="Times New Roman"/>
+          <w:sz w:val="32"/>
+          <w:szCs w:val="32"/>
+          <w:lang w:val="en-US"/>
+        </w:rPr>
+      </w:pPr>
+      <w:r>
+        <w:rPr>
+          <w:noProof/>
+          <w:lang w:eastAsia="uk-UA"/>
+        </w:rPr>
+        <w:drawing>
+          <wp:inline distT="0" distB="0" distL="0" distR="0" wp14:anchorId="0D161838" wp14:editId="1AD035F6">
+            <wp:extent cx="5410200" cy="828675"/>
+            <wp:effectExtent l="0" t="0" r="0" b="9525"/>
+            <wp:docPr id="10" name="Рисунок 10"/>
+            <wp:cNvGraphicFramePr>
+              <a:graphicFrameLocks xmlns:a="http://schemas.openxmlformats.org/drawingml/2006/main" noChangeAspect="1"/>
+            </wp:cNvGraphicFramePr>
+            <a:graphic xmlns:a="http://schemas.openxmlformats.org/drawingml/2006/main">
+              <a:graphicData uri="http://schemas.openxmlformats.org/drawingml/2006/picture">
+                <pic:pic xmlns:pic="http://schemas.openxmlformats.org/drawingml/2006/picture">
+                  <pic:nvPicPr>
+                    <pic:cNvPr id="1" name=""/>
+                    <pic:cNvPicPr/>
+                  </pic:nvPicPr>
+                  <pic:blipFill>
+                    <a:blip r:embed="rId14"/>
+                    <a:stretch>
+                      <a:fillRect/>
+                    </a:stretch>
+                  </pic:blipFill>
+                  <pic:spPr>
+                    <a:xfrm>
+                      <a:off x="0" y="0"/>
+                      <a:ext cx="5410200" cy="828675"/>
+                    </a:xfrm>
+                    <a:prstGeom prst="rect">
+                      <a:avLst/>
+                    </a:prstGeom>
+                  </pic:spPr>
+                </pic:pic>
+              </a:graphicData>
+            </a:graphic>
+          </wp:inline>
+        </w:drawing>
+      </w:r>
+    </w:p>
+    <w:p>
+      <w:pPr>
+        <w:ind w:firstLine="708"/>
+        <w:jc w:val="center"/>
+        <w:rPr>
+          <w:rFonts w:ascii="Times New Roman" w:hAnsi="Times New Roman" w:cs="Times New Roman"/>
+          <w:sz w:val="32"/>
+          <w:szCs w:val="32"/>
+          <w:lang w:val="en-US"/>
+        </w:rPr>
+      </w:pPr>
+      <w:r>
+        <w:rPr>
+          <w:rFonts w:ascii="Times New Roman" w:hAnsi="Times New Roman" w:cs="Times New Roman"/>
+          <w:sz w:val="32"/>
+          <w:szCs w:val="32"/>
+        </w:rPr>
+        <w:t>2.1.</w:t>
+      </w:r>
+      <w:r>
+        <w:rPr>
+          <w:rFonts w:ascii="Times New Roman" w:hAnsi="Times New Roman" w:cs="Times New Roman"/>
+          <w:sz w:val="32"/>
+          <w:szCs w:val="32"/>
+          <w:lang w:val="en-US"/>
+        </w:rPr>
+        <w:t>5</w:t>
+      </w:r>
+      <w:r>
+        <w:rPr>
+          <w:rFonts w:ascii="Times New Roman" w:hAnsi="Times New Roman" w:cs="Times New Roman"/>
+          <w:sz w:val="32"/>
+          <w:szCs w:val="32"/>
+        </w:rPr>
+        <w:t xml:space="preserve"> - </w:t>
+      </w:r>
+      <w:proofErr w:type="spellStart"/>
+      <w:r>
+        <w:rPr>
+          <w:rFonts w:ascii="Times New Roman" w:hAnsi="Times New Roman" w:cs="Times New Roman"/>
+          <w:sz w:val="32"/>
+          <w:szCs w:val="32"/>
+        </w:rPr>
+        <w:t>Labs</w:t>
+      </w:r>
+      <w:proofErr w:type="spellEnd"/>
+      <w:r>
+        <w:rPr>
+          <w:rFonts w:ascii="Times New Roman" w:hAnsi="Times New Roman" w:cs="Times New Roman"/>
+          <w:sz w:val="32"/>
+          <w:szCs w:val="32"/>
+        </w:rPr>
+        <w:t xml:space="preserve"> (2</w:t>
+      </w:r>
+      <w:r>
+        <w:rPr>
+          <w:rFonts w:ascii="Times New Roman" w:hAnsi="Times New Roman" w:cs="Times New Roman"/>
+          <w:sz w:val="32"/>
+          <w:szCs w:val="32"/>
+          <w:lang w:val="en-US"/>
+        </w:rPr>
+        <w:t>)</w:t>
+      </w:r>
+    </w:p>
+    <w:p>
+      <w:pPr>
+        <w:ind w:firstLine="708"/>
+        <w:jc w:val="center"/>
+        <w:rPr>
+          <w:rFonts w:ascii="Times New Roman" w:hAnsi="Times New Roman" w:cs="Times New Roman"/>
+          <w:sz w:val="32"/>
+          <w:szCs w:val="32"/>
+          <w:lang w:val="en-US"/>
+        </w:rPr>
+      </w:pPr>
+      <w:r>
+        <w:rPr>
+          <w:noProof/>
+          <w:lang w:eastAsia="uk-UA"/>
+        </w:rPr>
+        <w:drawing>
+          <wp:inline distT="0" distB="0" distL="0" distR="0" wp14:anchorId="1D7D997B" wp14:editId="67DB0AFA">
+            <wp:extent cx="5572125" cy="1143000"/>
+            <wp:effectExtent l="0" t="0" r="9525" b="0"/>
+            <wp:docPr id="11" name="Рисунок 11"/>
+            <wp:cNvGraphicFramePr>
+              <a:graphicFrameLocks xmlns:a="http://schemas.openxmlformats.org/drawingml/2006/main" noChangeAspect="1"/>
+            </wp:cNvGraphicFramePr>
+            <a:graphic xmlns:a="http://schemas.openxmlformats.org/drawingml/2006/main">
+              <a:graphicData uri="http://schemas.openxmlformats.org/drawingml/2006/picture">
+                <pic:pic xmlns:pic="http://schemas.openxmlformats.org/drawingml/2006/picture">
+                  <pic:nvPicPr>
+                    <pic:cNvPr id="1" name=""/>
+                    <pic:cNvPicPr/>
+                  </pic:nvPicPr>
+                  <pic:blipFill>
+                    <a:blip r:embed="rId15"/>
+                    <a:stretch>
+                      <a:fillRect/>
+                    </a:stretch>
+                  </pic:blipFill>
+                  <pic:spPr>
+                    <a:xfrm>
+                      <a:off x="0" y="0"/>
+                      <a:ext cx="5572125" cy="1143000"/>
+                    </a:xfrm>
+                    <a:prstGeom prst="rect">
+                      <a:avLst/>
+                    </a:prstGeom>
+                  </pic:spPr>
+                </pic:pic>
+              </a:graphicData>
+            </a:graphic>
+          </wp:inline>
+        </w:drawing>
+      </w:r>
+    </w:p>
+    <w:p>
+      <w:pPr>
+        <w:ind w:firstLine="708"/>
+        <w:jc w:val="center"/>
+        <w:rPr>
+          <w:rFonts w:ascii="Times New Roman" w:hAnsi="Times New Roman" w:cs="Times New Roman"/>
+          <w:sz w:val="32"/>
+          <w:szCs w:val="32"/>
+          <w:lang w:val="en-US"/>
+        </w:rPr>
+      </w:pPr>
+      <w:r>
+        <w:rPr>
+          <w:rFonts w:ascii="Times New Roman" w:hAnsi="Times New Roman" w:cs="Times New Roman"/>
+          <w:sz w:val="32"/>
+          <w:szCs w:val="32"/>
+          <w:lang w:val="en-US"/>
+        </w:rPr>
+        <w:t>2.1.5 - Labs (3</w:t>
+      </w:r>
+      <w:r>
+        <w:rPr>
+          <w:rFonts w:ascii="Times New Roman" w:hAnsi="Times New Roman" w:cs="Times New Roman"/>
+          <w:sz w:val="32"/>
+          <w:szCs w:val="32"/>
+          <w:lang w:val="en-US"/>
+        </w:rPr>
+        <w:t>)</w:t>
+      </w:r>
+    </w:p>
+    <w:p>
+      <w:pPr>
+        <w:ind w:firstLine="708"/>
+        <w:jc w:val="center"/>
+        <w:rPr>
+          <w:rFonts w:ascii="Times New Roman" w:hAnsi="Times New Roman" w:cs="Times New Roman"/>
+          <w:sz w:val="32"/>
+          <w:szCs w:val="32"/>
+          <w:lang w:val="en-US"/>
+        </w:rPr>
+      </w:pPr>
+      <w:r>
+        <w:rPr>
+          <w:noProof/>
+          <w:lang w:eastAsia="uk-UA"/>
+        </w:rPr>
+        <w:drawing>
+          <wp:inline distT="0" distB="0" distL="0" distR="0" wp14:anchorId="09F188CD" wp14:editId="142C81B1">
+            <wp:extent cx="6010275" cy="1076325"/>
+            <wp:effectExtent l="0" t="0" r="9525" b="9525"/>
+            <wp:docPr id="12" name="Рисунок 12"/>
+            <wp:cNvGraphicFramePr>
+              <a:graphicFrameLocks xmlns:a="http://schemas.openxmlformats.org/drawingml/2006/main" noChangeAspect="1"/>
+            </wp:cNvGraphicFramePr>
+            <a:graphic xmlns:a="http://schemas.openxmlformats.org/drawingml/2006/main">
+              <a:graphicData uri="http://schemas.openxmlformats.org/drawingml/2006/picture">
+                <pic:pic xmlns:pic="http://schemas.openxmlformats.org/drawingml/2006/picture">
+                  <pic:nvPicPr>
+                    <pic:cNvPr id="1" name=""/>
+                    <pic:cNvPicPr/>
+                  </pic:nvPicPr>
+                  <pic:blipFill>
+                    <a:blip r:embed="rId16"/>
+                    <a:stretch>
+                      <a:fillRect/>
+                    </a:stretch>
+                  </pic:blipFill>
+                  <pic:spPr>
+                    <a:xfrm>
+                      <a:off x="0" y="0"/>
+                      <a:ext cx="6010275" cy="1076325"/>
+                    </a:xfrm>
+                    <a:prstGeom prst="rect">
+                      <a:avLst/>
+                    </a:prstGeom>
+                  </pic:spPr>
+                </pic:pic>
+              </a:graphicData>
+            </a:graphic>
+          </wp:inline>
+        </w:drawing>
+      </w:r>
+    </w:p>
+    <w:p>
+      <w:pPr>
+        <w:ind w:firstLine="708"/>
+        <w:jc w:val="center"/>
+        <w:rPr>
+          <w:rFonts w:ascii="Times New Roman" w:hAnsi="Times New Roman" w:cs="Times New Roman"/>
+          <w:sz w:val="32"/>
+          <w:szCs w:val="32"/>
+          <w:lang w:val="en-US"/>
+        </w:rPr>
+      </w:pPr>
+      <w:r>
+        <w:rPr>
+          <w:noProof/>
+          <w:lang w:eastAsia="uk-UA"/>
+        </w:rPr>
+        <w:drawing>
+          <wp:inline distT="0" distB="0" distL="0" distR="0" wp14:anchorId="224552E3" wp14:editId="2203C4BE">
+            <wp:extent cx="6120765" cy="1582420"/>
+            <wp:effectExtent l="0" t="0" r="0" b="0"/>
+            <wp:docPr id="13" name="Рисунок 13"/>
+            <wp:cNvGraphicFramePr>
+              <a:graphicFrameLocks xmlns:a="http://schemas.openxmlformats.org/drawingml/2006/main" noChangeAspect="1"/>
+            </wp:cNvGraphicFramePr>
+            <a:graphic xmlns:a="http://schemas.openxmlformats.org/drawingml/2006/main">
+              <a:graphicData uri="http://schemas.openxmlformats.org/drawingml/2006/picture">
+                <pic:pic xmlns:pic="http://schemas.openxmlformats.org/drawingml/2006/picture">
+                  <pic:nvPicPr>
+                    <pic:cNvPr id="1" name=""/>
+                    <pic:cNvPicPr/>
+                  </pic:nvPicPr>
+                  <pic:blipFill>
+                    <a:blip r:embed="rId17"/>
+                    <a:stretch>
+                      <a:fillRect/>
+                    </a:stretch>
+                  </pic:blipFill>
+                  <pic:spPr>
+                    <a:xfrm>
+                      <a:off x="0" y="0"/>
+                      <a:ext cx="6120765" cy="1582420"/>
+                    </a:xfrm>
+                    <a:prstGeom prst="rect">
+                      <a:avLst/>
+                    </a:prstGeom>
+                  </pic:spPr>
+                </pic:pic>
+              </a:graphicData>
+            </a:graphic>
+          </wp:inline>
+        </w:drawing>
+      </w:r>
+    </w:p>
+    <w:p>
+      <w:pPr>
+        <w:ind w:firstLine="708"/>
+        <w:jc w:val="center"/>
+        <w:rPr>
+          <w:rFonts w:ascii="Times New Roman" w:hAnsi="Times New Roman" w:cs="Times New Roman"/>
+          <w:sz w:val="32"/>
+          <w:szCs w:val="32"/>
+          <w:lang w:val="en-US"/>
+        </w:rPr>
+      </w:pPr>
+      <w:r>
+        <w:rPr>
+          <w:rFonts w:ascii="Times New Roman" w:hAnsi="Times New Roman" w:cs="Times New Roman"/>
+          <w:sz w:val="32"/>
+          <w:szCs w:val="32"/>
+          <w:lang w:val="en-US"/>
+        </w:rPr>
+        <w:t>2.1.5 - Labs (4</w:t>
+      </w:r>
+      <w:r>
+        <w:rPr>
+          <w:rFonts w:ascii="Times New Roman" w:hAnsi="Times New Roman" w:cs="Times New Roman"/>
+          <w:sz w:val="32"/>
+          <w:szCs w:val="32"/>
+          <w:lang w:val="en-US"/>
+        </w:rPr>
+        <w:t>)</w:t>
+      </w:r>
+    </w:p>
+    <w:p>
+      <w:pPr>
+        <w:ind w:firstLine="708"/>
+        <w:jc w:val="center"/>
+        <w:rPr>
+          <w:rFonts w:ascii="Times New Roman" w:hAnsi="Times New Roman" w:cs="Times New Roman"/>
+          <w:sz w:val="32"/>
+          <w:szCs w:val="32"/>
+          <w:lang w:val="en-US"/>
+        </w:rPr>
+      </w:pPr>
+      <w:r>
+        <w:rPr>
+          <w:noProof/>
+          <w:lang w:eastAsia="uk-UA"/>
+        </w:rPr>
+        <w:lastRenderedPageBreak/>
+        <w:drawing>
+          <wp:inline distT="0" distB="0" distL="0" distR="0" wp14:anchorId="27B9D116" wp14:editId="0DDB3EBB">
+            <wp:extent cx="5314950" cy="2047875"/>
+            <wp:effectExtent l="0" t="0" r="0" b="9525"/>
+            <wp:docPr id="14" name="Рисунок 14"/>
+            <wp:cNvGraphicFramePr>
+              <a:graphicFrameLocks xmlns:a="http://schemas.openxmlformats.org/drawingml/2006/main" noChangeAspect="1"/>
+            </wp:cNvGraphicFramePr>
+            <a:graphic xmlns:a="http://schemas.openxmlformats.org/drawingml/2006/main">
+              <a:graphicData uri="http://schemas.openxmlformats.org/drawingml/2006/picture">
+                <pic:pic xmlns:pic="http://schemas.openxmlformats.org/drawingml/2006/picture">
+                  <pic:nvPicPr>
+                    <pic:cNvPr id="1" name=""/>
+                    <pic:cNvPicPr/>
+                  </pic:nvPicPr>
+                  <pic:blipFill>
+                    <a:blip r:embed="rId18"/>
+                    <a:stretch>
+                      <a:fillRect/>
+                    </a:stretch>
+                  </pic:blipFill>
+                  <pic:spPr>
+                    <a:xfrm>
+                      <a:off x="0" y="0"/>
+                      <a:ext cx="5314950" cy="2047875"/>
+                    </a:xfrm>
+                    <a:prstGeom prst="rect">
+                      <a:avLst/>
+                    </a:prstGeom>
+                  </pic:spPr>
+                </pic:pic>
+              </a:graphicData>
+            </a:graphic>
+          </wp:inline>
+        </w:drawing>
+      </w:r>
+    </w:p>
+    <w:p>
+      <w:pPr>
+        <w:ind w:firstLine="708"/>
+        <w:jc w:val="center"/>
+        <w:rPr>
+          <w:rFonts w:ascii="Times New Roman" w:hAnsi="Times New Roman" w:cs="Times New Roman"/>
+          <w:sz w:val="32"/>
+          <w:szCs w:val="32"/>
+          <w:lang w:val="en-US"/>
+        </w:rPr>
+      </w:pPr>
+      <w:r>
+        <w:rPr>
+          <w:rFonts w:ascii="Times New Roman" w:hAnsi="Times New Roman" w:cs="Times New Roman"/>
+          <w:sz w:val="32"/>
+          <w:szCs w:val="32"/>
+          <w:lang w:val="en-US"/>
+        </w:rPr>
+        <w:t>2.1.5 - Labs (5</w:t>
+      </w:r>
+      <w:r>
+        <w:rPr>
+          <w:rFonts w:ascii="Times New Roman" w:hAnsi="Times New Roman" w:cs="Times New Roman"/>
+          <w:sz w:val="32"/>
+          <w:szCs w:val="32"/>
+          <w:lang w:val="en-US"/>
+        </w:rPr>
+        <w:t>)</w:t>
+      </w:r>
+    </w:p>
+    <w:p>
+      <w:pPr>
+        <w:ind w:firstLine="708"/>
+        <w:jc w:val="center"/>
+        <w:rPr>
+          <w:rFonts w:ascii="Times New Roman" w:hAnsi="Times New Roman" w:cs="Times New Roman"/>
+          <w:sz w:val="32"/>
+          <w:szCs w:val="32"/>
+          <w:lang w:val="en-US"/>
+        </w:rPr>
+      </w:pPr>
+      <w:r>
+        <w:rPr>
+          <w:noProof/>
+          <w:lang w:eastAsia="uk-UA"/>
+        </w:rPr>
+        <w:drawing>
+          <wp:inline distT="0" distB="0" distL="0" distR="0" wp14:anchorId="551769A6" wp14:editId="4EC87D15">
+            <wp:extent cx="5991225" cy="1019175"/>
+            <wp:effectExtent l="0" t="0" r="9525" b="9525"/>
+            <wp:docPr id="15" name="Рисунок 15"/>
+            <wp:cNvGraphicFramePr>
+              <a:graphicFrameLocks xmlns:a="http://schemas.openxmlformats.org/drawingml/2006/main" noChangeAspect="1"/>
+            </wp:cNvGraphicFramePr>
+            <a:graphic xmlns:a="http://schemas.openxmlformats.org/drawingml/2006/main">
+              <a:graphicData uri="http://schemas.openxmlformats.org/drawingml/2006/picture">
+                <pic:pic xmlns:pic="http://schemas.openxmlformats.org/drawingml/2006/picture">
+                  <pic:nvPicPr>
+                    <pic:cNvPr id="1" name=""/>
+                    <pic:cNvPicPr/>
+                  </pic:nvPicPr>
+                  <pic:blipFill>
+                    <a:blip r:embed="rId19"/>
+                    <a:stretch>
+                      <a:fillRect/>
+                    </a:stretch>
+                  </pic:blipFill>
+                  <pic:spPr>
+                    <a:xfrm>
+                      <a:off x="0" y="0"/>
+                      <a:ext cx="5991225" cy="1019175"/>
+                    </a:xfrm>
+                    <a:prstGeom prst="rect">
+                      <a:avLst/>
+                    </a:prstGeom>
+                  </pic:spPr>
+                </pic:pic>
+              </a:graphicData>
+            </a:graphic>
+          </wp:inline>
+        </w:drawing>
+      </w:r>
       <w:bookmarkStart w:id="0" w:name="_GoBack"/>
       <w:bookmarkEnd w:id="0"/>
+    </w:p>
+    <w:p>
+      <w:pPr>
+        <w:ind w:firstLine="708"/>
+        <w:jc w:val="center"/>
+        <w:rPr>
+          <w:rFonts w:ascii="Times New Roman" w:hAnsi="Times New Roman" w:cs="Times New Roman"/>
+          <w:sz w:val="32"/>
+          <w:szCs w:val="32"/>
+          <w:lang w:val="en-US"/>
+        </w:rPr>
+      </w:pPr>
+    </w:p>
+    <w:p>
+      <w:pPr>
+        <w:ind w:firstLine="708"/>
+        <w:jc w:val="center"/>
+        <w:rPr>
+          <w:rFonts w:ascii="Times New Roman" w:hAnsi="Times New Roman" w:cs="Times New Roman"/>
+          <w:sz w:val="32"/>
+          <w:szCs w:val="32"/>
+          <w:lang w:val="en-US"/>
+        </w:rPr>
+      </w:pPr>
+    </w:p>
+    <w:p>
+      <w:pPr>
+        <w:ind w:firstLine="708"/>
+        <w:jc w:val="center"/>
+        <w:rPr>
+          <w:rFonts w:ascii="Times New Roman" w:hAnsi="Times New Roman" w:cs="Times New Roman"/>
+          <w:sz w:val="32"/>
+          <w:szCs w:val="32"/>
+        </w:rPr>
+      </w:pPr>
     </w:p>
     <w:p>
       <w:pPr>
@@ -1825,7 +2405,7 @@
 </file>
 
 <file path=customXml/itemProps1.xml><?xml version="1.0" encoding="utf-8"?>
-<ds:datastoreItem xmlns:ds="http://schemas.openxmlformats.org/officeDocument/2006/customXml" ds:itemID="{76160D29-6AAE-473C-A8D6-68DFE1938336}">
+<ds:datastoreItem xmlns:ds="http://schemas.openxmlformats.org/officeDocument/2006/customXml" ds:itemID="{4173AF85-B04F-4C69-80F5-3504ACF6298E}">
   <ds:schemaRefs>
     <ds:schemaRef ds:uri="http://schemas.openxmlformats.org/officeDocument/2006/bibliography"/>
   </ds:schemaRefs>

</xml_diff>

<commit_message>
folder + Chapter 2 Lab 2.3 + Звіт
</commit_message>
<xml_diff>
--- a/End/Звіт.docx
+++ b/End/Звіт.docx
@@ -1050,15 +1050,7 @@
           <w:sz w:val="32"/>
           <w:szCs w:val="32"/>
         </w:rPr>
-        <w:t>2.1</w:t>
-      </w:r>
-      <w:r>
-        <w:rPr>
-          <w:rFonts w:ascii="Times New Roman" w:hAnsi="Times New Roman" w:cs="Times New Roman"/>
-          <w:sz w:val="32"/>
-          <w:szCs w:val="32"/>
-        </w:rPr>
-        <w:t>.</w:t>
+        <w:t>2.1.</w:t>
       </w:r>
       <w:r>
         <w:rPr>
@@ -1577,8 +1569,952 @@
           </wp:inline>
         </w:drawing>
       </w:r>
+    </w:p>
+    <w:p>
+      <w:pPr>
+        <w:ind w:firstLine="708"/>
+        <w:jc w:val="center"/>
+        <w:rPr>
+          <w:rFonts w:ascii="Times New Roman" w:hAnsi="Times New Roman" w:cs="Times New Roman"/>
+          <w:sz w:val="32"/>
+          <w:szCs w:val="32"/>
+          <w:lang w:val="en-US"/>
+        </w:rPr>
+      </w:pPr>
+      <w:r>
+        <w:rPr>
+          <w:rFonts w:ascii="Times New Roman" w:hAnsi="Times New Roman" w:cs="Times New Roman"/>
+          <w:sz w:val="32"/>
+          <w:szCs w:val="32"/>
+          <w:lang w:val="en-US"/>
+        </w:rPr>
+        <w:t>2.2.</w:t>
+      </w:r>
+      <w:r>
+        <w:rPr>
+          <w:rFonts w:ascii="Times New Roman" w:hAnsi="Times New Roman" w:cs="Times New Roman"/>
+          <w:sz w:val="32"/>
+          <w:szCs w:val="32"/>
+          <w:lang w:val="en-US"/>
+        </w:rPr>
+        <w:t>1</w:t>
+      </w:r>
+      <w:r>
+        <w:rPr>
+          <w:rFonts w:ascii="Times New Roman" w:hAnsi="Times New Roman" w:cs="Times New Roman"/>
+          <w:sz w:val="32"/>
+          <w:szCs w:val="32"/>
+          <w:lang w:val="en-US"/>
+        </w:rPr>
+        <w:t>9 - Labs (1</w:t>
+      </w:r>
+      <w:r>
+        <w:rPr>
+          <w:rFonts w:ascii="Times New Roman" w:hAnsi="Times New Roman" w:cs="Times New Roman"/>
+          <w:sz w:val="32"/>
+          <w:szCs w:val="32"/>
+          <w:lang w:val="en-US"/>
+        </w:rPr>
+        <w:t>)</w:t>
+      </w:r>
+    </w:p>
+    <w:p>
+      <w:pPr>
+        <w:ind w:firstLine="708"/>
+        <w:jc w:val="center"/>
+        <w:rPr>
+          <w:rFonts w:ascii="Times New Roman" w:hAnsi="Times New Roman" w:cs="Times New Roman"/>
+          <w:sz w:val="32"/>
+          <w:szCs w:val="32"/>
+          <w:lang w:val="en-US"/>
+        </w:rPr>
+      </w:pPr>
+      <w:r>
+        <w:rPr>
+          <w:noProof/>
+          <w:lang w:eastAsia="uk-UA"/>
+        </w:rPr>
+        <w:drawing>
+          <wp:inline distT="0" distB="0" distL="0" distR="0" wp14:anchorId="674BA257" wp14:editId="022C0103">
+            <wp:extent cx="5486400" cy="4181475"/>
+            <wp:effectExtent l="0" t="0" r="0" b="9525"/>
+            <wp:docPr id="16" name="Рисунок 16"/>
+            <wp:cNvGraphicFramePr>
+              <a:graphicFrameLocks xmlns:a="http://schemas.openxmlformats.org/drawingml/2006/main" noChangeAspect="1"/>
+            </wp:cNvGraphicFramePr>
+            <a:graphic xmlns:a="http://schemas.openxmlformats.org/drawingml/2006/main">
+              <a:graphicData uri="http://schemas.openxmlformats.org/drawingml/2006/picture">
+                <pic:pic xmlns:pic="http://schemas.openxmlformats.org/drawingml/2006/picture">
+                  <pic:nvPicPr>
+                    <pic:cNvPr id="1" name=""/>
+                    <pic:cNvPicPr/>
+                  </pic:nvPicPr>
+                  <pic:blipFill>
+                    <a:blip r:embed="rId20"/>
+                    <a:stretch>
+                      <a:fillRect/>
+                    </a:stretch>
+                  </pic:blipFill>
+                  <pic:spPr>
+                    <a:xfrm>
+                      <a:off x="0" y="0"/>
+                      <a:ext cx="5486400" cy="4181475"/>
+                    </a:xfrm>
+                    <a:prstGeom prst="rect">
+                      <a:avLst/>
+                    </a:prstGeom>
+                  </pic:spPr>
+                </pic:pic>
+              </a:graphicData>
+            </a:graphic>
+          </wp:inline>
+        </w:drawing>
+      </w:r>
+    </w:p>
+    <w:p>
+      <w:pPr>
+        <w:ind w:firstLine="708"/>
+        <w:jc w:val="center"/>
+        <w:rPr>
+          <w:rFonts w:ascii="Times New Roman" w:hAnsi="Times New Roman" w:cs="Times New Roman"/>
+          <w:sz w:val="32"/>
+          <w:szCs w:val="32"/>
+          <w:lang w:val="en-US"/>
+        </w:rPr>
+      </w:pPr>
+      <w:r>
+        <w:rPr>
+          <w:rFonts w:ascii="Times New Roman" w:hAnsi="Times New Roman" w:cs="Times New Roman"/>
+          <w:sz w:val="32"/>
+          <w:szCs w:val="32"/>
+          <w:lang w:val="en-US"/>
+        </w:rPr>
+        <w:t>2.2.19</w:t>
+      </w:r>
+      <w:r>
+        <w:rPr>
+          <w:rFonts w:ascii="Times New Roman" w:hAnsi="Times New Roman" w:cs="Times New Roman"/>
+          <w:sz w:val="32"/>
+          <w:szCs w:val="32"/>
+          <w:lang w:val="en-US"/>
+        </w:rPr>
+        <w:t xml:space="preserve"> - Labs (2</w:t>
+      </w:r>
+      <w:r>
+        <w:rPr>
+          <w:rFonts w:ascii="Times New Roman" w:hAnsi="Times New Roman" w:cs="Times New Roman"/>
+          <w:sz w:val="32"/>
+          <w:szCs w:val="32"/>
+          <w:lang w:val="en-US"/>
+        </w:rPr>
+        <w:t>)</w:t>
+      </w:r>
+    </w:p>
+    <w:p>
+      <w:pPr>
+        <w:ind w:firstLine="708"/>
+        <w:jc w:val="center"/>
+        <w:rPr>
+          <w:rFonts w:ascii="Times New Roman" w:hAnsi="Times New Roman" w:cs="Times New Roman"/>
+          <w:sz w:val="32"/>
+          <w:szCs w:val="32"/>
+          <w:lang w:val="en-US"/>
+        </w:rPr>
+      </w:pPr>
+      <w:r>
+        <w:rPr>
+          <w:noProof/>
+          <w:lang w:eastAsia="uk-UA"/>
+        </w:rPr>
+        <w:drawing>
+          <wp:inline distT="0" distB="0" distL="0" distR="0" wp14:anchorId="651455C3" wp14:editId="158360EC">
+            <wp:extent cx="5276850" cy="828675"/>
+            <wp:effectExtent l="0" t="0" r="0" b="9525"/>
+            <wp:docPr id="18" name="Рисунок 18"/>
+            <wp:cNvGraphicFramePr>
+              <a:graphicFrameLocks xmlns:a="http://schemas.openxmlformats.org/drawingml/2006/main" noChangeAspect="1"/>
+            </wp:cNvGraphicFramePr>
+            <a:graphic xmlns:a="http://schemas.openxmlformats.org/drawingml/2006/main">
+              <a:graphicData uri="http://schemas.openxmlformats.org/drawingml/2006/picture">
+                <pic:pic xmlns:pic="http://schemas.openxmlformats.org/drawingml/2006/picture">
+                  <pic:nvPicPr>
+                    <pic:cNvPr id="1" name=""/>
+                    <pic:cNvPicPr/>
+                  </pic:nvPicPr>
+                  <pic:blipFill>
+                    <a:blip r:embed="rId21"/>
+                    <a:stretch>
+                      <a:fillRect/>
+                    </a:stretch>
+                  </pic:blipFill>
+                  <pic:spPr>
+                    <a:xfrm>
+                      <a:off x="0" y="0"/>
+                      <a:ext cx="5276850" cy="828675"/>
+                    </a:xfrm>
+                    <a:prstGeom prst="rect">
+                      <a:avLst/>
+                    </a:prstGeom>
+                  </pic:spPr>
+                </pic:pic>
+              </a:graphicData>
+            </a:graphic>
+          </wp:inline>
+        </w:drawing>
+      </w:r>
+    </w:p>
+    <w:p>
+      <w:pPr>
+        <w:ind w:firstLine="708"/>
+        <w:jc w:val="center"/>
+        <w:rPr>
+          <w:rFonts w:ascii="Times New Roman" w:hAnsi="Times New Roman" w:cs="Times New Roman"/>
+          <w:sz w:val="32"/>
+          <w:szCs w:val="32"/>
+          <w:lang w:val="en-US"/>
+        </w:rPr>
+      </w:pPr>
+      <w:r>
+        <w:rPr>
+          <w:rFonts w:ascii="Times New Roman" w:hAnsi="Times New Roman" w:cs="Times New Roman"/>
+          <w:sz w:val="32"/>
+          <w:szCs w:val="32"/>
+          <w:lang w:val="en-US"/>
+        </w:rPr>
+        <w:lastRenderedPageBreak/>
+        <w:t>2.2.19</w:t>
+      </w:r>
+      <w:r>
+        <w:rPr>
+          <w:rFonts w:ascii="Times New Roman" w:hAnsi="Times New Roman" w:cs="Times New Roman"/>
+          <w:sz w:val="32"/>
+          <w:szCs w:val="32"/>
+          <w:lang w:val="en-US"/>
+        </w:rPr>
+        <w:t xml:space="preserve"> - Labs (3</w:t>
+      </w:r>
+      <w:r>
+        <w:rPr>
+          <w:rFonts w:ascii="Times New Roman" w:hAnsi="Times New Roman" w:cs="Times New Roman"/>
+          <w:sz w:val="32"/>
+          <w:szCs w:val="32"/>
+          <w:lang w:val="en-US"/>
+        </w:rPr>
+        <w:t>)</w:t>
+      </w:r>
+    </w:p>
+    <w:p>
+      <w:pPr>
+        <w:ind w:firstLine="708"/>
+        <w:jc w:val="center"/>
+        <w:rPr>
+          <w:rFonts w:ascii="Times New Roman" w:hAnsi="Times New Roman" w:cs="Times New Roman"/>
+          <w:sz w:val="32"/>
+          <w:szCs w:val="32"/>
+          <w:lang w:val="en-US"/>
+        </w:rPr>
+      </w:pPr>
+      <w:r>
+        <w:rPr>
+          <w:noProof/>
+          <w:lang w:eastAsia="uk-UA"/>
+        </w:rPr>
+        <w:drawing>
+          <wp:inline distT="0" distB="0" distL="0" distR="0" wp14:anchorId="642B99D8" wp14:editId="4B723390">
+            <wp:extent cx="5495925" cy="828675"/>
+            <wp:effectExtent l="0" t="0" r="9525" b="9525"/>
+            <wp:docPr id="19" name="Рисунок 19"/>
+            <wp:cNvGraphicFramePr>
+              <a:graphicFrameLocks xmlns:a="http://schemas.openxmlformats.org/drawingml/2006/main" noChangeAspect="1"/>
+            </wp:cNvGraphicFramePr>
+            <a:graphic xmlns:a="http://schemas.openxmlformats.org/drawingml/2006/main">
+              <a:graphicData uri="http://schemas.openxmlformats.org/drawingml/2006/picture">
+                <pic:pic xmlns:pic="http://schemas.openxmlformats.org/drawingml/2006/picture">
+                  <pic:nvPicPr>
+                    <pic:cNvPr id="1" name=""/>
+                    <pic:cNvPicPr/>
+                  </pic:nvPicPr>
+                  <pic:blipFill>
+                    <a:blip r:embed="rId22"/>
+                    <a:stretch>
+                      <a:fillRect/>
+                    </a:stretch>
+                  </pic:blipFill>
+                  <pic:spPr>
+                    <a:xfrm>
+                      <a:off x="0" y="0"/>
+                      <a:ext cx="5495925" cy="828675"/>
+                    </a:xfrm>
+                    <a:prstGeom prst="rect">
+                      <a:avLst/>
+                    </a:prstGeom>
+                  </pic:spPr>
+                </pic:pic>
+              </a:graphicData>
+            </a:graphic>
+          </wp:inline>
+        </w:drawing>
+      </w:r>
+    </w:p>
+    <w:p>
+      <w:pPr>
+        <w:ind w:firstLine="708"/>
+        <w:jc w:val="center"/>
+        <w:rPr>
+          <w:rFonts w:ascii="Times New Roman" w:hAnsi="Times New Roman" w:cs="Times New Roman"/>
+          <w:sz w:val="32"/>
+          <w:szCs w:val="32"/>
+          <w:lang w:val="en-US"/>
+        </w:rPr>
+      </w:pPr>
+      <w:r>
+        <w:rPr>
+          <w:rFonts w:ascii="Times New Roman" w:hAnsi="Times New Roman" w:cs="Times New Roman"/>
+          <w:sz w:val="32"/>
+          <w:szCs w:val="32"/>
+          <w:lang w:val="en-US"/>
+        </w:rPr>
+        <w:t>2.2.19</w:t>
+      </w:r>
+      <w:r>
+        <w:rPr>
+          <w:rFonts w:ascii="Times New Roman" w:hAnsi="Times New Roman" w:cs="Times New Roman"/>
+          <w:sz w:val="32"/>
+          <w:szCs w:val="32"/>
+          <w:lang w:val="en-US"/>
+        </w:rPr>
+        <w:t xml:space="preserve"> - Labs (4</w:t>
+      </w:r>
+      <w:r>
+        <w:rPr>
+          <w:rFonts w:ascii="Times New Roman" w:hAnsi="Times New Roman" w:cs="Times New Roman"/>
+          <w:sz w:val="32"/>
+          <w:szCs w:val="32"/>
+          <w:lang w:val="en-US"/>
+        </w:rPr>
+        <w:t>)</w:t>
+      </w:r>
+    </w:p>
+    <w:p>
+      <w:pPr>
+        <w:ind w:firstLine="708"/>
+        <w:jc w:val="center"/>
+        <w:rPr>
+          <w:rFonts w:ascii="Times New Roman" w:hAnsi="Times New Roman" w:cs="Times New Roman"/>
+          <w:sz w:val="32"/>
+          <w:szCs w:val="32"/>
+          <w:lang w:val="en-US"/>
+        </w:rPr>
+      </w:pPr>
+      <w:r>
+        <w:rPr>
+          <w:noProof/>
+          <w:lang w:eastAsia="uk-UA"/>
+        </w:rPr>
+        <w:drawing>
+          <wp:inline distT="0" distB="0" distL="0" distR="0" wp14:anchorId="75079172" wp14:editId="154D6C37">
+            <wp:extent cx="5314950" cy="819150"/>
+            <wp:effectExtent l="0" t="0" r="0" b="0"/>
+            <wp:docPr id="20" name="Рисунок 20"/>
+            <wp:cNvGraphicFramePr>
+              <a:graphicFrameLocks xmlns:a="http://schemas.openxmlformats.org/drawingml/2006/main" noChangeAspect="1"/>
+            </wp:cNvGraphicFramePr>
+            <a:graphic xmlns:a="http://schemas.openxmlformats.org/drawingml/2006/main">
+              <a:graphicData uri="http://schemas.openxmlformats.org/drawingml/2006/picture">
+                <pic:pic xmlns:pic="http://schemas.openxmlformats.org/drawingml/2006/picture">
+                  <pic:nvPicPr>
+                    <pic:cNvPr id="1" name=""/>
+                    <pic:cNvPicPr/>
+                  </pic:nvPicPr>
+                  <pic:blipFill>
+                    <a:blip r:embed="rId23"/>
+                    <a:stretch>
+                      <a:fillRect/>
+                    </a:stretch>
+                  </pic:blipFill>
+                  <pic:spPr>
+                    <a:xfrm>
+                      <a:off x="0" y="0"/>
+                      <a:ext cx="5314950" cy="819150"/>
+                    </a:xfrm>
+                    <a:prstGeom prst="rect">
+                      <a:avLst/>
+                    </a:prstGeom>
+                  </pic:spPr>
+                </pic:pic>
+              </a:graphicData>
+            </a:graphic>
+          </wp:inline>
+        </w:drawing>
+      </w:r>
+    </w:p>
+    <w:p>
+      <w:pPr>
+        <w:ind w:firstLine="708"/>
+        <w:jc w:val="center"/>
+        <w:rPr>
+          <w:rFonts w:ascii="Times New Roman" w:hAnsi="Times New Roman" w:cs="Times New Roman"/>
+          <w:sz w:val="32"/>
+          <w:szCs w:val="32"/>
+          <w:lang w:val="en-US"/>
+        </w:rPr>
+      </w:pPr>
+      <w:r>
+        <w:rPr>
+          <w:rFonts w:ascii="Times New Roman" w:hAnsi="Times New Roman" w:cs="Times New Roman"/>
+          <w:sz w:val="32"/>
+          <w:szCs w:val="32"/>
+          <w:lang w:val="en-US"/>
+        </w:rPr>
+        <w:t>2.2.19</w:t>
+      </w:r>
+      <w:r>
+        <w:rPr>
+          <w:rFonts w:ascii="Times New Roman" w:hAnsi="Times New Roman" w:cs="Times New Roman"/>
+          <w:sz w:val="32"/>
+          <w:szCs w:val="32"/>
+          <w:lang w:val="en-US"/>
+        </w:rPr>
+        <w:t xml:space="preserve"> - Labs (5</w:t>
+      </w:r>
+      <w:r>
+        <w:rPr>
+          <w:rFonts w:ascii="Times New Roman" w:hAnsi="Times New Roman" w:cs="Times New Roman"/>
+          <w:sz w:val="32"/>
+          <w:szCs w:val="32"/>
+          <w:lang w:val="en-US"/>
+        </w:rPr>
+        <w:t>)</w:t>
+      </w:r>
+    </w:p>
+    <w:p>
+      <w:pPr>
+        <w:ind w:firstLine="708"/>
+        <w:jc w:val="center"/>
+        <w:rPr>
+          <w:rFonts w:ascii="Times New Roman" w:hAnsi="Times New Roman" w:cs="Times New Roman"/>
+          <w:sz w:val="32"/>
+          <w:szCs w:val="32"/>
+          <w:lang w:val="en-US"/>
+        </w:rPr>
+      </w:pPr>
+      <w:r>
+        <w:rPr>
+          <w:noProof/>
+          <w:lang w:eastAsia="uk-UA"/>
+        </w:rPr>
+        <w:drawing>
+          <wp:inline distT="0" distB="0" distL="0" distR="0" wp14:anchorId="7144EA7F" wp14:editId="62CCCADD">
+            <wp:extent cx="5343525" cy="5010150"/>
+            <wp:effectExtent l="0" t="0" r="9525" b="0"/>
+            <wp:docPr id="21" name="Рисунок 21"/>
+            <wp:cNvGraphicFramePr>
+              <a:graphicFrameLocks xmlns:a="http://schemas.openxmlformats.org/drawingml/2006/main" noChangeAspect="1"/>
+            </wp:cNvGraphicFramePr>
+            <a:graphic xmlns:a="http://schemas.openxmlformats.org/drawingml/2006/main">
+              <a:graphicData uri="http://schemas.openxmlformats.org/drawingml/2006/picture">
+                <pic:pic xmlns:pic="http://schemas.openxmlformats.org/drawingml/2006/picture">
+                  <pic:nvPicPr>
+                    <pic:cNvPr id="1" name=""/>
+                    <pic:cNvPicPr/>
+                  </pic:nvPicPr>
+                  <pic:blipFill>
+                    <a:blip r:embed="rId24"/>
+                    <a:stretch>
+                      <a:fillRect/>
+                    </a:stretch>
+                  </pic:blipFill>
+                  <pic:spPr>
+                    <a:xfrm>
+                      <a:off x="0" y="0"/>
+                      <a:ext cx="5343525" cy="5010150"/>
+                    </a:xfrm>
+                    <a:prstGeom prst="rect">
+                      <a:avLst/>
+                    </a:prstGeom>
+                  </pic:spPr>
+                </pic:pic>
+              </a:graphicData>
+            </a:graphic>
+          </wp:inline>
+        </w:drawing>
+      </w:r>
+    </w:p>
+    <w:p>
+      <w:pPr>
+        <w:ind w:firstLine="708"/>
+        <w:jc w:val="center"/>
+        <w:rPr>
+          <w:rFonts w:ascii="Times New Roman" w:hAnsi="Times New Roman" w:cs="Times New Roman"/>
+          <w:sz w:val="32"/>
+          <w:szCs w:val="32"/>
+          <w:lang w:val="en-US"/>
+        </w:rPr>
+      </w:pPr>
+      <w:r>
+        <w:rPr>
+          <w:rFonts w:ascii="Times New Roman" w:hAnsi="Times New Roman" w:cs="Times New Roman"/>
+          <w:sz w:val="32"/>
+          <w:szCs w:val="32"/>
+          <w:lang w:val="en-US"/>
+        </w:rPr>
+        <w:t>2.2.19</w:t>
+      </w:r>
+      <w:r>
+        <w:rPr>
+          <w:rFonts w:ascii="Times New Roman" w:hAnsi="Times New Roman" w:cs="Times New Roman"/>
+          <w:sz w:val="32"/>
+          <w:szCs w:val="32"/>
+          <w:lang w:val="en-US"/>
+        </w:rPr>
+        <w:t xml:space="preserve"> - Labs (6</w:t>
+      </w:r>
+      <w:r>
+        <w:rPr>
+          <w:rFonts w:ascii="Times New Roman" w:hAnsi="Times New Roman" w:cs="Times New Roman"/>
+          <w:sz w:val="32"/>
+          <w:szCs w:val="32"/>
+          <w:lang w:val="en-US"/>
+        </w:rPr>
+        <w:t>)</w:t>
+      </w:r>
+    </w:p>
+    <w:p>
+      <w:pPr>
+        <w:ind w:firstLine="708"/>
+        <w:jc w:val="center"/>
+        <w:rPr>
+          <w:rFonts w:ascii="Times New Roman" w:hAnsi="Times New Roman" w:cs="Times New Roman"/>
+          <w:sz w:val="32"/>
+          <w:szCs w:val="32"/>
+          <w:lang w:val="en-US"/>
+        </w:rPr>
+      </w:pPr>
+      <w:r>
+        <w:rPr>
+          <w:noProof/>
+          <w:lang w:eastAsia="uk-UA"/>
+        </w:rPr>
+        <w:lastRenderedPageBreak/>
+        <w:drawing>
+          <wp:inline distT="0" distB="0" distL="0" distR="0" wp14:anchorId="6953E680" wp14:editId="677EEE02">
+            <wp:extent cx="5524500" cy="1914525"/>
+            <wp:effectExtent l="0" t="0" r="0" b="9525"/>
+            <wp:docPr id="22" name="Рисунок 22"/>
+            <wp:cNvGraphicFramePr>
+              <a:graphicFrameLocks xmlns:a="http://schemas.openxmlformats.org/drawingml/2006/main" noChangeAspect="1"/>
+            </wp:cNvGraphicFramePr>
+            <a:graphic xmlns:a="http://schemas.openxmlformats.org/drawingml/2006/main">
+              <a:graphicData uri="http://schemas.openxmlformats.org/drawingml/2006/picture">
+                <pic:pic xmlns:pic="http://schemas.openxmlformats.org/drawingml/2006/picture">
+                  <pic:nvPicPr>
+                    <pic:cNvPr id="1" name=""/>
+                    <pic:cNvPicPr/>
+                  </pic:nvPicPr>
+                  <pic:blipFill>
+                    <a:blip r:embed="rId25"/>
+                    <a:stretch>
+                      <a:fillRect/>
+                    </a:stretch>
+                  </pic:blipFill>
+                  <pic:spPr>
+                    <a:xfrm>
+                      <a:off x="0" y="0"/>
+                      <a:ext cx="5524500" cy="1914525"/>
+                    </a:xfrm>
+                    <a:prstGeom prst="rect">
+                      <a:avLst/>
+                    </a:prstGeom>
+                  </pic:spPr>
+                </pic:pic>
+              </a:graphicData>
+            </a:graphic>
+          </wp:inline>
+        </w:drawing>
+      </w:r>
+    </w:p>
+    <w:p>
+      <w:pPr>
+        <w:ind w:firstLine="708"/>
+        <w:jc w:val="center"/>
+        <w:rPr>
+          <w:rFonts w:ascii="Times New Roman" w:hAnsi="Times New Roman" w:cs="Times New Roman"/>
+          <w:sz w:val="32"/>
+          <w:szCs w:val="32"/>
+          <w:lang w:val="en-US"/>
+        </w:rPr>
+      </w:pPr>
+      <w:r>
+        <w:rPr>
+          <w:rFonts w:ascii="Times New Roman" w:hAnsi="Times New Roman" w:cs="Times New Roman"/>
+          <w:sz w:val="32"/>
+          <w:szCs w:val="32"/>
+          <w:lang w:val="en-US"/>
+        </w:rPr>
+        <w:t>2.2.19 - Labs (7</w:t>
+      </w:r>
+      <w:r>
+        <w:rPr>
+          <w:rFonts w:ascii="Times New Roman" w:hAnsi="Times New Roman" w:cs="Times New Roman"/>
+          <w:sz w:val="32"/>
+          <w:szCs w:val="32"/>
+          <w:lang w:val="en-US"/>
+        </w:rPr>
+        <w:t>)</w:t>
+      </w:r>
+    </w:p>
+    <w:p>
+      <w:pPr>
+        <w:ind w:firstLine="708"/>
+        <w:jc w:val="center"/>
+        <w:rPr>
+          <w:rFonts w:ascii="Times New Roman" w:hAnsi="Times New Roman" w:cs="Times New Roman"/>
+          <w:sz w:val="32"/>
+          <w:szCs w:val="32"/>
+          <w:lang w:val="en-US"/>
+        </w:rPr>
+      </w:pPr>
+      <w:r>
+        <w:rPr>
+          <w:noProof/>
+          <w:lang w:eastAsia="uk-UA"/>
+        </w:rPr>
+        <w:drawing>
+          <wp:inline distT="0" distB="0" distL="0" distR="0" wp14:anchorId="08233653" wp14:editId="06F8A47A">
+            <wp:extent cx="5267325" cy="857250"/>
+            <wp:effectExtent l="0" t="0" r="9525" b="0"/>
+            <wp:docPr id="23" name="Рисунок 23"/>
+            <wp:cNvGraphicFramePr>
+              <a:graphicFrameLocks xmlns:a="http://schemas.openxmlformats.org/drawingml/2006/main" noChangeAspect="1"/>
+            </wp:cNvGraphicFramePr>
+            <a:graphic xmlns:a="http://schemas.openxmlformats.org/drawingml/2006/main">
+              <a:graphicData uri="http://schemas.openxmlformats.org/drawingml/2006/picture">
+                <pic:pic xmlns:pic="http://schemas.openxmlformats.org/drawingml/2006/picture">
+                  <pic:nvPicPr>
+                    <pic:cNvPr id="1" name=""/>
+                    <pic:cNvPicPr/>
+                  </pic:nvPicPr>
+                  <pic:blipFill>
+                    <a:blip r:embed="rId26"/>
+                    <a:stretch>
+                      <a:fillRect/>
+                    </a:stretch>
+                  </pic:blipFill>
+                  <pic:spPr>
+                    <a:xfrm>
+                      <a:off x="0" y="0"/>
+                      <a:ext cx="5267325" cy="857250"/>
+                    </a:xfrm>
+                    <a:prstGeom prst="rect">
+                      <a:avLst/>
+                    </a:prstGeom>
+                  </pic:spPr>
+                </pic:pic>
+              </a:graphicData>
+            </a:graphic>
+          </wp:inline>
+        </w:drawing>
+      </w:r>
+    </w:p>
+    <w:p>
+      <w:pPr>
+        <w:ind w:firstLine="708"/>
+        <w:jc w:val="center"/>
+        <w:rPr>
+          <w:rFonts w:ascii="Times New Roman" w:hAnsi="Times New Roman" w:cs="Times New Roman"/>
+          <w:sz w:val="32"/>
+          <w:szCs w:val="32"/>
+          <w:lang w:val="en-US"/>
+        </w:rPr>
+      </w:pPr>
+      <w:r>
+        <w:rPr>
+          <w:rFonts w:ascii="Times New Roman" w:hAnsi="Times New Roman" w:cs="Times New Roman"/>
+          <w:sz w:val="32"/>
+          <w:szCs w:val="32"/>
+          <w:lang w:val="en-US"/>
+        </w:rPr>
+        <w:t>2.2.19 - Labs (8</w:t>
+      </w:r>
+      <w:r>
+        <w:rPr>
+          <w:rFonts w:ascii="Times New Roman" w:hAnsi="Times New Roman" w:cs="Times New Roman"/>
+          <w:sz w:val="32"/>
+          <w:szCs w:val="32"/>
+          <w:lang w:val="en-US"/>
+        </w:rPr>
+        <w:t>)</w:t>
+      </w:r>
+    </w:p>
+    <w:p>
+      <w:pPr>
+        <w:ind w:firstLine="708"/>
+        <w:jc w:val="center"/>
+        <w:rPr>
+          <w:rFonts w:ascii="Times New Roman" w:hAnsi="Times New Roman" w:cs="Times New Roman"/>
+          <w:sz w:val="32"/>
+          <w:szCs w:val="32"/>
+          <w:lang w:val="en-US"/>
+        </w:rPr>
+      </w:pPr>
+      <w:r>
+        <w:rPr>
+          <w:noProof/>
+          <w:lang w:eastAsia="uk-UA"/>
+        </w:rPr>
+        <w:drawing>
+          <wp:inline distT="0" distB="0" distL="0" distR="0" wp14:anchorId="734A3DAF" wp14:editId="22589C49">
+            <wp:extent cx="5467350" cy="1257300"/>
+            <wp:effectExtent l="0" t="0" r="0" b="0"/>
+            <wp:docPr id="24" name="Рисунок 24"/>
+            <wp:cNvGraphicFramePr>
+              <a:graphicFrameLocks xmlns:a="http://schemas.openxmlformats.org/drawingml/2006/main" noChangeAspect="1"/>
+            </wp:cNvGraphicFramePr>
+            <a:graphic xmlns:a="http://schemas.openxmlformats.org/drawingml/2006/main">
+              <a:graphicData uri="http://schemas.openxmlformats.org/drawingml/2006/picture">
+                <pic:pic xmlns:pic="http://schemas.openxmlformats.org/drawingml/2006/picture">
+                  <pic:nvPicPr>
+                    <pic:cNvPr id="1" name=""/>
+                    <pic:cNvPicPr/>
+                  </pic:nvPicPr>
+                  <pic:blipFill>
+                    <a:blip r:embed="rId27"/>
+                    <a:stretch>
+                      <a:fillRect/>
+                    </a:stretch>
+                  </pic:blipFill>
+                  <pic:spPr>
+                    <a:xfrm>
+                      <a:off x="0" y="0"/>
+                      <a:ext cx="5467350" cy="1257300"/>
+                    </a:xfrm>
+                    <a:prstGeom prst="rect">
+                      <a:avLst/>
+                    </a:prstGeom>
+                  </pic:spPr>
+                </pic:pic>
+              </a:graphicData>
+            </a:graphic>
+          </wp:inline>
+        </w:drawing>
+      </w:r>
+    </w:p>
+    <w:p>
+      <w:pPr>
+        <w:ind w:firstLine="708"/>
+        <w:jc w:val="center"/>
+        <w:rPr>
+          <w:rFonts w:ascii="Times New Roman" w:hAnsi="Times New Roman" w:cs="Times New Roman"/>
+          <w:sz w:val="32"/>
+          <w:szCs w:val="32"/>
+          <w:lang w:val="en-US"/>
+        </w:rPr>
+      </w:pPr>
+      <w:r>
+        <w:rPr>
+          <w:rFonts w:ascii="Times New Roman" w:hAnsi="Times New Roman" w:cs="Times New Roman"/>
+          <w:sz w:val="32"/>
+          <w:szCs w:val="32"/>
+          <w:lang w:val="en-US"/>
+        </w:rPr>
+        <w:t>2.2.19 - Labs (9</w:t>
+      </w:r>
+      <w:r>
+        <w:rPr>
+          <w:rFonts w:ascii="Times New Roman" w:hAnsi="Times New Roman" w:cs="Times New Roman"/>
+          <w:sz w:val="32"/>
+          <w:szCs w:val="32"/>
+          <w:lang w:val="en-US"/>
+        </w:rPr>
+        <w:t>)</w:t>
+      </w:r>
       <w:bookmarkStart w:id="0" w:name="_GoBack"/>
       <w:bookmarkEnd w:id="0"/>
+    </w:p>
+    <w:p>
+      <w:pPr>
+        <w:ind w:firstLine="708"/>
+        <w:jc w:val="center"/>
+        <w:rPr>
+          <w:rFonts w:ascii="Times New Roman" w:hAnsi="Times New Roman" w:cs="Times New Roman"/>
+          <w:sz w:val="32"/>
+          <w:szCs w:val="32"/>
+          <w:lang w:val="en-US"/>
+        </w:rPr>
+      </w:pPr>
+      <w:r>
+        <w:rPr>
+          <w:noProof/>
+          <w:lang w:eastAsia="uk-UA"/>
+        </w:rPr>
+        <w:drawing>
+          <wp:inline distT="0" distB="0" distL="0" distR="0" wp14:anchorId="4BA15136" wp14:editId="4D42007C">
+            <wp:extent cx="5400675" cy="762000"/>
+            <wp:effectExtent l="0" t="0" r="9525" b="0"/>
+            <wp:docPr id="25" name="Рисунок 25"/>
+            <wp:cNvGraphicFramePr>
+              <a:graphicFrameLocks xmlns:a="http://schemas.openxmlformats.org/drawingml/2006/main" noChangeAspect="1"/>
+            </wp:cNvGraphicFramePr>
+            <a:graphic xmlns:a="http://schemas.openxmlformats.org/drawingml/2006/main">
+              <a:graphicData uri="http://schemas.openxmlformats.org/drawingml/2006/picture">
+                <pic:pic xmlns:pic="http://schemas.openxmlformats.org/drawingml/2006/picture">
+                  <pic:nvPicPr>
+                    <pic:cNvPr id="1" name=""/>
+                    <pic:cNvPicPr/>
+                  </pic:nvPicPr>
+                  <pic:blipFill>
+                    <a:blip r:embed="rId28"/>
+                    <a:stretch>
+                      <a:fillRect/>
+                    </a:stretch>
+                  </pic:blipFill>
+                  <pic:spPr>
+                    <a:xfrm>
+                      <a:off x="0" y="0"/>
+                      <a:ext cx="5400675" cy="762000"/>
+                    </a:xfrm>
+                    <a:prstGeom prst="rect">
+                      <a:avLst/>
+                    </a:prstGeom>
+                  </pic:spPr>
+                </pic:pic>
+              </a:graphicData>
+            </a:graphic>
+          </wp:inline>
+        </w:drawing>
+      </w:r>
+    </w:p>
+    <w:p>
+      <w:pPr>
+        <w:ind w:firstLine="708"/>
+        <w:jc w:val="center"/>
+        <w:rPr>
+          <w:rFonts w:ascii="Times New Roman" w:hAnsi="Times New Roman" w:cs="Times New Roman"/>
+          <w:sz w:val="32"/>
+          <w:szCs w:val="32"/>
+          <w:lang w:val="en-US"/>
+        </w:rPr>
+      </w:pPr>
+    </w:p>
+    <w:p>
+      <w:pPr>
+        <w:ind w:firstLine="708"/>
+        <w:jc w:val="center"/>
+        <w:rPr>
+          <w:rFonts w:ascii="Times New Roman" w:hAnsi="Times New Roman" w:cs="Times New Roman"/>
+          <w:sz w:val="32"/>
+          <w:szCs w:val="32"/>
+          <w:lang w:val="en-US"/>
+        </w:rPr>
+      </w:pPr>
+    </w:p>
+    <w:p>
+      <w:pPr>
+        <w:ind w:firstLine="708"/>
+        <w:jc w:val="center"/>
+        <w:rPr>
+          <w:rFonts w:ascii="Times New Roman" w:hAnsi="Times New Roman" w:cs="Times New Roman"/>
+          <w:sz w:val="32"/>
+          <w:szCs w:val="32"/>
+          <w:lang w:val="en-US"/>
+        </w:rPr>
+      </w:pPr>
+    </w:p>
+    <w:p>
+      <w:pPr>
+        <w:ind w:firstLine="708"/>
+        <w:jc w:val="center"/>
+        <w:rPr>
+          <w:rFonts w:ascii="Times New Roman" w:hAnsi="Times New Roman" w:cs="Times New Roman"/>
+          <w:sz w:val="32"/>
+          <w:szCs w:val="32"/>
+          <w:lang w:val="en-US"/>
+        </w:rPr>
+      </w:pPr>
+    </w:p>
+    <w:p>
+      <w:pPr>
+        <w:ind w:firstLine="708"/>
+        <w:jc w:val="center"/>
+        <w:rPr>
+          <w:rFonts w:ascii="Times New Roman" w:hAnsi="Times New Roman" w:cs="Times New Roman"/>
+          <w:sz w:val="32"/>
+          <w:szCs w:val="32"/>
+          <w:lang w:val="en-US"/>
+        </w:rPr>
+      </w:pPr>
+    </w:p>
+    <w:p>
+      <w:pPr>
+        <w:ind w:firstLine="708"/>
+        <w:jc w:val="center"/>
+        <w:rPr>
+          <w:rFonts w:ascii="Times New Roman" w:hAnsi="Times New Roman" w:cs="Times New Roman"/>
+          <w:sz w:val="32"/>
+          <w:szCs w:val="32"/>
+          <w:lang w:val="en-US"/>
+        </w:rPr>
+      </w:pPr>
+    </w:p>
+    <w:p>
+      <w:pPr>
+        <w:ind w:firstLine="708"/>
+        <w:jc w:val="center"/>
+        <w:rPr>
+          <w:rFonts w:ascii="Times New Roman" w:hAnsi="Times New Roman" w:cs="Times New Roman"/>
+          <w:sz w:val="32"/>
+          <w:szCs w:val="32"/>
+          <w:lang w:val="en-US"/>
+        </w:rPr>
+      </w:pPr>
+    </w:p>
+    <w:p>
+      <w:pPr>
+        <w:ind w:firstLine="708"/>
+        <w:jc w:val="center"/>
+        <w:rPr>
+          <w:rFonts w:ascii="Times New Roman" w:hAnsi="Times New Roman" w:cs="Times New Roman"/>
+          <w:sz w:val="32"/>
+          <w:szCs w:val="32"/>
+          <w:lang w:val="en-US"/>
+        </w:rPr>
+      </w:pPr>
+    </w:p>
+    <w:p>
+      <w:pPr>
+        <w:ind w:firstLine="708"/>
+        <w:jc w:val="center"/>
+        <w:rPr>
+          <w:rFonts w:ascii="Times New Roman" w:hAnsi="Times New Roman" w:cs="Times New Roman"/>
+          <w:sz w:val="32"/>
+          <w:szCs w:val="32"/>
+          <w:lang w:val="en-US"/>
+        </w:rPr>
+      </w:pPr>
+    </w:p>
+    <w:p>
+      <w:pPr>
+        <w:ind w:firstLine="708"/>
+        <w:jc w:val="center"/>
+        <w:rPr>
+          <w:rFonts w:ascii="Times New Roman" w:hAnsi="Times New Roman" w:cs="Times New Roman"/>
+          <w:sz w:val="32"/>
+          <w:szCs w:val="32"/>
+          <w:lang w:val="en-US"/>
+        </w:rPr>
+      </w:pPr>
+    </w:p>
+    <w:p>
+      <w:pPr>
+        <w:ind w:firstLine="708"/>
+        <w:jc w:val="center"/>
+        <w:rPr>
+          <w:rFonts w:ascii="Times New Roman" w:hAnsi="Times New Roman" w:cs="Times New Roman"/>
+          <w:sz w:val="32"/>
+          <w:szCs w:val="32"/>
+          <w:lang w:val="en-US"/>
+        </w:rPr>
+      </w:pPr>
     </w:p>
     <w:p>
       <w:pPr>
@@ -2405,7 +3341,7 @@
 </file>
 
 <file path=customXml/itemProps1.xml><?xml version="1.0" encoding="utf-8"?>
-<ds:datastoreItem xmlns:ds="http://schemas.openxmlformats.org/officeDocument/2006/customXml" ds:itemID="{4173AF85-B04F-4C69-80F5-3504ACF6298E}">
+<ds:datastoreItem xmlns:ds="http://schemas.openxmlformats.org/officeDocument/2006/customXml" ds:itemID="{22EE5243-8A16-4A12-9BD3-9B7F926046F5}">
   <ds:schemaRefs>
     <ds:schemaRef ds:uri="http://schemas.openxmlformats.org/officeDocument/2006/bibliography"/>
   </ds:schemaRefs>

</xml_diff>

<commit_message>
folder + Chapter 2 Lab 2.4+ ЗВІТ
</commit_message>
<xml_diff>
--- a/End/Звіт.docx
+++ b/End/Звіт.docx
@@ -12,7 +12,6 @@
           <w:lang w:val="en-US"/>
         </w:rPr>
       </w:pPr>
-      <w:proofErr w:type="spellStart"/>
       <w:r>
         <w:rPr>
           <w:rFonts w:ascii="Times New Roman" w:hAnsi="Times New Roman" w:cs="Times New Roman"/>
@@ -22,7 +21,6 @@
         </w:rPr>
         <w:t>Звіт</w:t>
       </w:r>
-      <w:proofErr w:type="spellEnd"/>
     </w:p>
     <w:p>
       <w:pPr>
@@ -80,25 +78,14 @@
           <w:lang w:val="en-US"/>
         </w:rPr>
       </w:pPr>
-      <w:proofErr w:type="gramStart"/>
-      <w:r>
-        <w:rPr>
-          <w:rFonts w:ascii="Times New Roman" w:hAnsi="Times New Roman" w:cs="Times New Roman"/>
-          <w:sz w:val="32"/>
-          <w:szCs w:val="32"/>
-          <w:lang w:val="en-US"/>
-        </w:rPr>
-        <w:t>1.2</w:t>
-      </w:r>
-      <w:proofErr w:type="gramEnd"/>
-      <w:r>
-        <w:rPr>
-          <w:rFonts w:ascii="Times New Roman" w:hAnsi="Times New Roman" w:cs="Times New Roman"/>
-          <w:sz w:val="32"/>
-          <w:szCs w:val="32"/>
-          <w:lang w:val="en-US"/>
-        </w:rPr>
-        <w:t xml:space="preserve"> - Labs (1)</w:t>
+      <w:r>
+        <w:rPr>
+          <w:rFonts w:ascii="Times New Roman" w:hAnsi="Times New Roman" w:cs="Times New Roman"/>
+          <w:sz w:val="32"/>
+          <w:szCs w:val="32"/>
+          <w:lang w:val="en-US"/>
+        </w:rPr>
+        <w:t>1.2 - Labs (1)</w:t>
       </w:r>
     </w:p>
     <w:p>
@@ -169,25 +156,7 @@
           <w:sz w:val="32"/>
           <w:szCs w:val="32"/>
         </w:rPr>
-        <w:t xml:space="preserve">1.3 - </w:t>
-      </w:r>
-      <w:proofErr w:type="spellStart"/>
-      <w:r>
-        <w:rPr>
-          <w:rFonts w:ascii="Times New Roman" w:hAnsi="Times New Roman" w:cs="Times New Roman"/>
-          <w:sz w:val="32"/>
-          <w:szCs w:val="32"/>
-        </w:rPr>
-        <w:t>Labs</w:t>
-      </w:r>
-      <w:proofErr w:type="spellEnd"/>
-      <w:r>
-        <w:rPr>
-          <w:rFonts w:ascii="Times New Roman" w:hAnsi="Times New Roman" w:cs="Times New Roman"/>
-          <w:sz w:val="32"/>
-          <w:szCs w:val="32"/>
-        </w:rPr>
-        <w:t xml:space="preserve"> (1)</w:t>
+        <w:t>1.3 - Labs (1)</w:t>
       </w:r>
     </w:p>
     <w:p>
@@ -258,25 +227,7 @@
           <w:sz w:val="32"/>
           <w:szCs w:val="32"/>
         </w:rPr>
-        <w:t xml:space="preserve">1.4 - </w:t>
-      </w:r>
-      <w:proofErr w:type="spellStart"/>
-      <w:r>
-        <w:rPr>
-          <w:rFonts w:ascii="Times New Roman" w:hAnsi="Times New Roman" w:cs="Times New Roman"/>
-          <w:sz w:val="32"/>
-          <w:szCs w:val="32"/>
-        </w:rPr>
-        <w:t>Labs</w:t>
-      </w:r>
-      <w:proofErr w:type="spellEnd"/>
-      <w:r>
-        <w:rPr>
-          <w:rFonts w:ascii="Times New Roman" w:hAnsi="Times New Roman" w:cs="Times New Roman"/>
-          <w:sz w:val="32"/>
-          <w:szCs w:val="32"/>
-        </w:rPr>
-        <w:t xml:space="preserve"> (1.4.2 (</w:t>
+        <w:t>1.4 - Labs (1.4.2 (</w:t>
       </w:r>
       <w:r>
         <w:rPr>
@@ -376,25 +327,7 @@
           <w:sz w:val="32"/>
           <w:szCs w:val="32"/>
         </w:rPr>
-        <w:t xml:space="preserve">1.4 - </w:t>
-      </w:r>
-      <w:proofErr w:type="spellStart"/>
-      <w:r>
-        <w:rPr>
-          <w:rFonts w:ascii="Times New Roman" w:hAnsi="Times New Roman" w:cs="Times New Roman"/>
-          <w:sz w:val="32"/>
-          <w:szCs w:val="32"/>
-        </w:rPr>
-        <w:t>Labs</w:t>
-      </w:r>
-      <w:proofErr w:type="spellEnd"/>
-      <w:r>
-        <w:rPr>
-          <w:rFonts w:ascii="Times New Roman" w:hAnsi="Times New Roman" w:cs="Times New Roman"/>
-          <w:sz w:val="32"/>
-          <w:szCs w:val="32"/>
-        </w:rPr>
-        <w:t xml:space="preserve"> (1.4.40 (</w:t>
+        <w:t>1.4 - Labs (1.4.40 (</w:t>
       </w:r>
       <w:r>
         <w:rPr>
@@ -491,25 +424,7 @@
           <w:sz w:val="32"/>
           <w:szCs w:val="32"/>
         </w:rPr>
-        <w:t xml:space="preserve">1.4 - </w:t>
-      </w:r>
-      <w:proofErr w:type="spellStart"/>
-      <w:r>
-        <w:rPr>
-          <w:rFonts w:ascii="Times New Roman" w:hAnsi="Times New Roman" w:cs="Times New Roman"/>
-          <w:sz w:val="32"/>
-          <w:szCs w:val="32"/>
-        </w:rPr>
-        <w:t>Labs</w:t>
-      </w:r>
-      <w:proofErr w:type="spellEnd"/>
-      <w:r>
-        <w:rPr>
-          <w:rFonts w:ascii="Times New Roman" w:hAnsi="Times New Roman" w:cs="Times New Roman"/>
-          <w:sz w:val="32"/>
-          <w:szCs w:val="32"/>
-        </w:rPr>
-        <w:t xml:space="preserve"> (1.4.40 (</w:t>
+        <w:t>1.4 - Labs (1.4.40 (</w:t>
       </w:r>
       <w:r>
         <w:rPr>
@@ -606,25 +521,7 @@
           <w:sz w:val="32"/>
           <w:szCs w:val="32"/>
         </w:rPr>
-        <w:t xml:space="preserve">1.6 - </w:t>
-      </w:r>
-      <w:proofErr w:type="spellStart"/>
-      <w:r>
-        <w:rPr>
-          <w:rFonts w:ascii="Times New Roman" w:hAnsi="Times New Roman" w:cs="Times New Roman"/>
-          <w:sz w:val="32"/>
-          <w:szCs w:val="32"/>
-        </w:rPr>
-        <w:t>Labs</w:t>
-      </w:r>
-      <w:proofErr w:type="spellEnd"/>
-      <w:r>
-        <w:rPr>
-          <w:rFonts w:ascii="Times New Roman" w:hAnsi="Times New Roman" w:cs="Times New Roman"/>
-          <w:sz w:val="32"/>
-          <w:szCs w:val="32"/>
-        </w:rPr>
-        <w:t xml:space="preserve"> (1</w:t>
+        <w:t>1.6 - Labs (1</w:t>
       </w:r>
       <w:r>
         <w:rPr>
@@ -718,25 +615,7 @@
           <w:sz w:val="32"/>
           <w:szCs w:val="32"/>
         </w:rPr>
-        <w:t xml:space="preserve"> - </w:t>
-      </w:r>
-      <w:proofErr w:type="spellStart"/>
-      <w:r>
-        <w:rPr>
-          <w:rFonts w:ascii="Times New Roman" w:hAnsi="Times New Roman" w:cs="Times New Roman"/>
-          <w:sz w:val="32"/>
-          <w:szCs w:val="32"/>
-        </w:rPr>
-        <w:t>Labs</w:t>
-      </w:r>
-      <w:proofErr w:type="spellEnd"/>
-      <w:r>
-        <w:rPr>
-          <w:rFonts w:ascii="Times New Roman" w:hAnsi="Times New Roman" w:cs="Times New Roman"/>
-          <w:sz w:val="32"/>
-          <w:szCs w:val="32"/>
-        </w:rPr>
-        <w:t xml:space="preserve"> (1</w:t>
+        <w:t xml:space="preserve"> - Labs (1</w:t>
       </w:r>
       <w:r>
         <w:rPr>
@@ -833,25 +712,7 @@
           <w:sz w:val="32"/>
           <w:szCs w:val="32"/>
         </w:rPr>
-        <w:t xml:space="preserve"> - </w:t>
-      </w:r>
-      <w:proofErr w:type="spellStart"/>
-      <w:r>
-        <w:rPr>
-          <w:rFonts w:ascii="Times New Roman" w:hAnsi="Times New Roman" w:cs="Times New Roman"/>
-          <w:sz w:val="32"/>
-          <w:szCs w:val="32"/>
-        </w:rPr>
-        <w:t>Labs</w:t>
-      </w:r>
-      <w:proofErr w:type="spellEnd"/>
-      <w:r>
-        <w:rPr>
-          <w:rFonts w:ascii="Times New Roman" w:hAnsi="Times New Roman" w:cs="Times New Roman"/>
-          <w:sz w:val="32"/>
-          <w:szCs w:val="32"/>
-        </w:rPr>
-        <w:t xml:space="preserve"> (2</w:t>
+        <w:t xml:space="preserve"> - Labs (2</w:t>
       </w:r>
       <w:r>
         <w:rPr>
@@ -951,25 +812,7 @@
           <w:sz w:val="32"/>
           <w:szCs w:val="32"/>
         </w:rPr>
-        <w:t xml:space="preserve"> - </w:t>
-      </w:r>
-      <w:proofErr w:type="spellStart"/>
-      <w:r>
-        <w:rPr>
-          <w:rFonts w:ascii="Times New Roman" w:hAnsi="Times New Roman" w:cs="Times New Roman"/>
-          <w:sz w:val="32"/>
-          <w:szCs w:val="32"/>
-        </w:rPr>
-        <w:t>Labs</w:t>
-      </w:r>
-      <w:proofErr w:type="spellEnd"/>
-      <w:r>
-        <w:rPr>
-          <w:rFonts w:ascii="Times New Roman" w:hAnsi="Times New Roman" w:cs="Times New Roman"/>
-          <w:sz w:val="32"/>
-          <w:szCs w:val="32"/>
-        </w:rPr>
-        <w:t xml:space="preserve"> (3</w:t>
+        <w:t xml:space="preserve"> - Labs (3</w:t>
       </w:r>
       <w:r>
         <w:rPr>
@@ -1067,25 +910,7 @@
           <w:sz w:val="32"/>
           <w:szCs w:val="32"/>
         </w:rPr>
-        <w:t xml:space="preserve"> - </w:t>
-      </w:r>
-      <w:proofErr w:type="spellStart"/>
-      <w:r>
-        <w:rPr>
-          <w:rFonts w:ascii="Times New Roman" w:hAnsi="Times New Roman" w:cs="Times New Roman"/>
-          <w:sz w:val="32"/>
-          <w:szCs w:val="32"/>
-        </w:rPr>
-        <w:t>Labs</w:t>
-      </w:r>
-      <w:proofErr w:type="spellEnd"/>
-      <w:r>
-        <w:rPr>
-          <w:rFonts w:ascii="Times New Roman" w:hAnsi="Times New Roman" w:cs="Times New Roman"/>
-          <w:sz w:val="32"/>
-          <w:szCs w:val="32"/>
-        </w:rPr>
-        <w:t xml:space="preserve"> (1</w:t>
+        <w:t xml:space="preserve"> - Labs (1</w:t>
       </w:r>
       <w:r>
         <w:rPr>
@@ -1184,25 +1009,7 @@
           <w:sz w:val="32"/>
           <w:szCs w:val="32"/>
         </w:rPr>
-        <w:t xml:space="preserve"> - </w:t>
-      </w:r>
-      <w:proofErr w:type="spellStart"/>
-      <w:r>
-        <w:rPr>
-          <w:rFonts w:ascii="Times New Roman" w:hAnsi="Times New Roman" w:cs="Times New Roman"/>
-          <w:sz w:val="32"/>
-          <w:szCs w:val="32"/>
-        </w:rPr>
-        <w:t>Labs</w:t>
-      </w:r>
-      <w:proofErr w:type="spellEnd"/>
-      <w:r>
-        <w:rPr>
-          <w:rFonts w:ascii="Times New Roman" w:hAnsi="Times New Roman" w:cs="Times New Roman"/>
-          <w:sz w:val="32"/>
-          <w:szCs w:val="32"/>
-        </w:rPr>
-        <w:t xml:space="preserve"> (2</w:t>
+        <w:t xml:space="preserve"> - Labs (2</w:t>
       </w:r>
       <w:r>
         <w:rPr>
@@ -1689,16 +1496,7 @@
           <w:szCs w:val="32"/>
           <w:lang w:val="en-US"/>
         </w:rPr>
-        <w:t>2.2.19</w:t>
-      </w:r>
-      <w:r>
-        <w:rPr>
-          <w:rFonts w:ascii="Times New Roman" w:hAnsi="Times New Roman" w:cs="Times New Roman"/>
-          <w:sz w:val="32"/>
-          <w:szCs w:val="32"/>
-          <w:lang w:val="en-US"/>
-        </w:rPr>
-        <w:t xml:space="preserve"> - Labs (2</w:t>
+        <w:t>2.2.19 - Labs (2</w:t>
       </w:r>
       <w:r>
         <w:rPr>
@@ -1782,16 +1580,7 @@
           <w:lang w:val="en-US"/>
         </w:rPr>
         <w:lastRenderedPageBreak/>
-        <w:t>2.2.19</w:t>
-      </w:r>
-      <w:r>
-        <w:rPr>
-          <w:rFonts w:ascii="Times New Roman" w:hAnsi="Times New Roman" w:cs="Times New Roman"/>
-          <w:sz w:val="32"/>
-          <w:szCs w:val="32"/>
-          <w:lang w:val="en-US"/>
-        </w:rPr>
-        <w:t xml:space="preserve"> - Labs (3</w:t>
+        <w:t>2.2.19 - Labs (3</w:t>
       </w:r>
       <w:r>
         <w:rPr>
@@ -1874,16 +1663,7 @@
           <w:szCs w:val="32"/>
           <w:lang w:val="en-US"/>
         </w:rPr>
-        <w:t>2.2.19</w:t>
-      </w:r>
-      <w:r>
-        <w:rPr>
-          <w:rFonts w:ascii="Times New Roman" w:hAnsi="Times New Roman" w:cs="Times New Roman"/>
-          <w:sz w:val="32"/>
-          <w:szCs w:val="32"/>
-          <w:lang w:val="en-US"/>
-        </w:rPr>
-        <w:t xml:space="preserve"> - Labs (4</w:t>
+        <w:t>2.2.19 - Labs (4</w:t>
       </w:r>
       <w:r>
         <w:rPr>
@@ -1966,16 +1746,7 @@
           <w:szCs w:val="32"/>
           <w:lang w:val="en-US"/>
         </w:rPr>
-        <w:t>2.2.19</w:t>
-      </w:r>
-      <w:r>
-        <w:rPr>
-          <w:rFonts w:ascii="Times New Roman" w:hAnsi="Times New Roman" w:cs="Times New Roman"/>
-          <w:sz w:val="32"/>
-          <w:szCs w:val="32"/>
-          <w:lang w:val="en-US"/>
-        </w:rPr>
-        <w:t xml:space="preserve"> - Labs (5</w:t>
+        <w:t>2.2.19 - Labs (5</w:t>
       </w:r>
       <w:r>
         <w:rPr>
@@ -2058,16 +1829,7 @@
           <w:szCs w:val="32"/>
           <w:lang w:val="en-US"/>
         </w:rPr>
-        <w:t>2.2.19</w:t>
-      </w:r>
-      <w:r>
-        <w:rPr>
-          <w:rFonts w:ascii="Times New Roman" w:hAnsi="Times New Roman" w:cs="Times New Roman"/>
-          <w:sz w:val="32"/>
-          <w:szCs w:val="32"/>
-          <w:lang w:val="en-US"/>
-        </w:rPr>
-        <w:t xml:space="preserve"> - Labs (6</w:t>
+        <w:t>2.2.19 - Labs (6</w:t>
       </w:r>
       <w:r>
         <w:rPr>
@@ -2328,8 +2090,6 @@
         </w:rPr>
         <w:t>)</w:t>
       </w:r>
-      <w:bookmarkStart w:id="0" w:name="_GoBack"/>
-      <w:bookmarkEnd w:id="0"/>
     </w:p>
     <w:p>
       <w:pPr>
@@ -2383,6 +2143,186 @@
           </wp:inline>
         </w:drawing>
       </w:r>
+    </w:p>
+    <w:p>
+      <w:pPr>
+        <w:ind w:firstLine="708"/>
+        <w:jc w:val="center"/>
+        <w:rPr>
+          <w:rFonts w:ascii="Times New Roman" w:hAnsi="Times New Roman" w:cs="Times New Roman"/>
+          <w:sz w:val="32"/>
+          <w:szCs w:val="32"/>
+          <w:lang w:val="en-US"/>
+        </w:rPr>
+      </w:pPr>
+      <w:r>
+        <w:rPr>
+          <w:rFonts w:ascii="Times New Roman" w:hAnsi="Times New Roman" w:cs="Times New Roman"/>
+          <w:sz w:val="32"/>
+          <w:szCs w:val="32"/>
+          <w:lang w:val="en-US"/>
+        </w:rPr>
+        <w:t>2.4.23 - Labs (1</w:t>
+      </w:r>
+      <w:r>
+        <w:rPr>
+          <w:rFonts w:ascii="Times New Roman" w:hAnsi="Times New Roman" w:cs="Times New Roman"/>
+          <w:sz w:val="32"/>
+          <w:szCs w:val="32"/>
+          <w:lang w:val="en-US"/>
+        </w:rPr>
+        <w:t>)</w:t>
+      </w:r>
+    </w:p>
+    <w:p>
+      <w:pPr>
+        <w:ind w:firstLine="708"/>
+        <w:jc w:val="center"/>
+        <w:rPr>
+          <w:rFonts w:ascii="Times New Roman" w:hAnsi="Times New Roman" w:cs="Times New Roman"/>
+          <w:sz w:val="32"/>
+          <w:szCs w:val="32"/>
+          <w:lang w:val="en-US"/>
+        </w:rPr>
+      </w:pPr>
+      <w:r>
+        <w:rPr>
+          <w:noProof/>
+          <w:lang w:eastAsia="uk-UA"/>
+        </w:rPr>
+        <w:drawing>
+          <wp:inline distT="0" distB="0" distL="0" distR="0" wp14:anchorId="5FCAA675" wp14:editId="5A5B62A2">
+            <wp:extent cx="5381625" cy="1000125"/>
+            <wp:effectExtent l="0" t="0" r="9525" b="9525"/>
+            <wp:docPr id="17" name="Рисунок 17"/>
+            <wp:cNvGraphicFramePr>
+              <a:graphicFrameLocks xmlns:a="http://schemas.openxmlformats.org/drawingml/2006/main" noChangeAspect="1"/>
+            </wp:cNvGraphicFramePr>
+            <a:graphic xmlns:a="http://schemas.openxmlformats.org/drawingml/2006/main">
+              <a:graphicData uri="http://schemas.openxmlformats.org/drawingml/2006/picture">
+                <pic:pic xmlns:pic="http://schemas.openxmlformats.org/drawingml/2006/picture">
+                  <pic:nvPicPr>
+                    <pic:cNvPr id="1" name=""/>
+                    <pic:cNvPicPr/>
+                  </pic:nvPicPr>
+                  <pic:blipFill>
+                    <a:blip r:embed="rId29"/>
+                    <a:stretch>
+                      <a:fillRect/>
+                    </a:stretch>
+                  </pic:blipFill>
+                  <pic:spPr>
+                    <a:xfrm>
+                      <a:off x="0" y="0"/>
+                      <a:ext cx="5381625" cy="1000125"/>
+                    </a:xfrm>
+                    <a:prstGeom prst="rect">
+                      <a:avLst/>
+                    </a:prstGeom>
+                  </pic:spPr>
+                </pic:pic>
+              </a:graphicData>
+            </a:graphic>
+          </wp:inline>
+        </w:drawing>
+      </w:r>
+    </w:p>
+    <w:p>
+      <w:pPr>
+        <w:ind w:firstLine="708"/>
+        <w:jc w:val="center"/>
+        <w:rPr>
+          <w:rFonts w:ascii="Times New Roman" w:hAnsi="Times New Roman" w:cs="Times New Roman"/>
+          <w:sz w:val="32"/>
+          <w:szCs w:val="32"/>
+          <w:lang w:val="en-US"/>
+        </w:rPr>
+      </w:pPr>
+      <w:r>
+        <w:rPr>
+          <w:rFonts w:ascii="Times New Roman" w:hAnsi="Times New Roman" w:cs="Times New Roman"/>
+          <w:sz w:val="32"/>
+          <w:szCs w:val="32"/>
+          <w:lang w:val="en-US"/>
+        </w:rPr>
+        <w:t>2.4.23 - Labs (2</w:t>
+      </w:r>
+      <w:bookmarkStart w:id="0" w:name="_GoBack"/>
+      <w:bookmarkEnd w:id="0"/>
+      <w:r>
+        <w:rPr>
+          <w:rFonts w:ascii="Times New Roman" w:hAnsi="Times New Roman" w:cs="Times New Roman"/>
+          <w:sz w:val="32"/>
+          <w:szCs w:val="32"/>
+          <w:lang w:val="en-US"/>
+        </w:rPr>
+        <w:t>)</w:t>
+      </w:r>
+    </w:p>
+    <w:p>
+      <w:pPr>
+        <w:ind w:firstLine="708"/>
+        <w:jc w:val="center"/>
+        <w:rPr>
+          <w:rFonts w:ascii="Times New Roman" w:hAnsi="Times New Roman" w:cs="Times New Roman"/>
+          <w:sz w:val="32"/>
+          <w:szCs w:val="32"/>
+          <w:lang w:val="en-US"/>
+        </w:rPr>
+      </w:pPr>
+      <w:r>
+        <w:rPr>
+          <w:noProof/>
+          <w:lang w:eastAsia="uk-UA"/>
+        </w:rPr>
+        <w:drawing>
+          <wp:inline distT="0" distB="0" distL="0" distR="0" wp14:anchorId="03B5FD9A" wp14:editId="6DAD1F30">
+            <wp:extent cx="5581650" cy="790575"/>
+            <wp:effectExtent l="0" t="0" r="0" b="9525"/>
+            <wp:docPr id="26" name="Рисунок 26"/>
+            <wp:cNvGraphicFramePr>
+              <a:graphicFrameLocks xmlns:a="http://schemas.openxmlformats.org/drawingml/2006/main" noChangeAspect="1"/>
+            </wp:cNvGraphicFramePr>
+            <a:graphic xmlns:a="http://schemas.openxmlformats.org/drawingml/2006/main">
+              <a:graphicData uri="http://schemas.openxmlformats.org/drawingml/2006/picture">
+                <pic:pic xmlns:pic="http://schemas.openxmlformats.org/drawingml/2006/picture">
+                  <pic:nvPicPr>
+                    <pic:cNvPr id="1" name=""/>
+                    <pic:cNvPicPr/>
+                  </pic:nvPicPr>
+                  <pic:blipFill>
+                    <a:blip r:embed="rId30"/>
+                    <a:stretch>
+                      <a:fillRect/>
+                    </a:stretch>
+                  </pic:blipFill>
+                  <pic:spPr>
+                    <a:xfrm>
+                      <a:off x="0" y="0"/>
+                      <a:ext cx="5581650" cy="790575"/>
+                    </a:xfrm>
+                    <a:prstGeom prst="rect">
+                      <a:avLst/>
+                    </a:prstGeom>
+                  </pic:spPr>
+                </pic:pic>
+              </a:graphicData>
+            </a:graphic>
+          </wp:inline>
+        </w:drawing>
+      </w:r>
+    </w:p>
+    <w:p>
+      <w:pPr>
+        <w:ind w:firstLine="708"/>
+        <w:jc w:val="center"/>
+        <w:rPr>
+          <w:rFonts w:ascii="Times New Roman" w:hAnsi="Times New Roman" w:cs="Times New Roman"/>
+          <w:sz w:val="32"/>
+          <w:szCs w:val="32"/>
+          <w:lang w:val="en-US"/>
+        </w:rPr>
+      </w:pPr>
     </w:p>
     <w:p>
       <w:pPr>
@@ -3341,7 +3281,7 @@
 </file>
 
 <file path=customXml/itemProps1.xml><?xml version="1.0" encoding="utf-8"?>
-<ds:datastoreItem xmlns:ds="http://schemas.openxmlformats.org/officeDocument/2006/customXml" ds:itemID="{22EE5243-8A16-4A12-9BD3-9B7F926046F5}">
+<ds:datastoreItem xmlns:ds="http://schemas.openxmlformats.org/officeDocument/2006/customXml" ds:itemID="{9568E765-5249-4160-8258-67FA31152272}">
   <ds:schemaRefs>
     <ds:schemaRef ds:uri="http://schemas.openxmlformats.org/officeDocument/2006/bibliography"/>
   </ds:schemaRefs>

</xml_diff>

<commit_message>
folder + Chapter 2 Lab 2.5 + ЗВІТ
</commit_message>
<xml_diff>
--- a/End/Звіт.docx
+++ b/End/Звіт.docx
@@ -12,6 +12,7 @@
           <w:lang w:val="en-US"/>
         </w:rPr>
       </w:pPr>
+      <w:proofErr w:type="spellStart"/>
       <w:r>
         <w:rPr>
           <w:rFonts w:ascii="Times New Roman" w:hAnsi="Times New Roman" w:cs="Times New Roman"/>
@@ -21,6 +22,7 @@
         </w:rPr>
         <w:t>Звіт</w:t>
       </w:r>
+      <w:proofErr w:type="spellEnd"/>
     </w:p>
     <w:p>
       <w:pPr>
@@ -78,14 +80,25 @@
           <w:lang w:val="en-US"/>
         </w:rPr>
       </w:pPr>
-      <w:r>
-        <w:rPr>
-          <w:rFonts w:ascii="Times New Roman" w:hAnsi="Times New Roman" w:cs="Times New Roman"/>
-          <w:sz w:val="32"/>
-          <w:szCs w:val="32"/>
-          <w:lang w:val="en-US"/>
-        </w:rPr>
-        <w:t>1.2 - Labs (1)</w:t>
+      <w:proofErr w:type="gramStart"/>
+      <w:r>
+        <w:rPr>
+          <w:rFonts w:ascii="Times New Roman" w:hAnsi="Times New Roman" w:cs="Times New Roman"/>
+          <w:sz w:val="32"/>
+          <w:szCs w:val="32"/>
+          <w:lang w:val="en-US"/>
+        </w:rPr>
+        <w:t>1.2</w:t>
+      </w:r>
+      <w:proofErr w:type="gramEnd"/>
+      <w:r>
+        <w:rPr>
+          <w:rFonts w:ascii="Times New Roman" w:hAnsi="Times New Roman" w:cs="Times New Roman"/>
+          <w:sz w:val="32"/>
+          <w:szCs w:val="32"/>
+          <w:lang w:val="en-US"/>
+        </w:rPr>
+        <w:t xml:space="preserve"> - Labs (1)</w:t>
       </w:r>
     </w:p>
     <w:p>
@@ -156,7 +169,25 @@
           <w:sz w:val="32"/>
           <w:szCs w:val="32"/>
         </w:rPr>
-        <w:t>1.3 - Labs (1)</w:t>
+        <w:t xml:space="preserve">1.3 - </w:t>
+      </w:r>
+      <w:proofErr w:type="spellStart"/>
+      <w:r>
+        <w:rPr>
+          <w:rFonts w:ascii="Times New Roman" w:hAnsi="Times New Roman" w:cs="Times New Roman"/>
+          <w:sz w:val="32"/>
+          <w:szCs w:val="32"/>
+        </w:rPr>
+        <w:t>Labs</w:t>
+      </w:r>
+      <w:proofErr w:type="spellEnd"/>
+      <w:r>
+        <w:rPr>
+          <w:rFonts w:ascii="Times New Roman" w:hAnsi="Times New Roman" w:cs="Times New Roman"/>
+          <w:sz w:val="32"/>
+          <w:szCs w:val="32"/>
+        </w:rPr>
+        <w:t xml:space="preserve"> (1)</w:t>
       </w:r>
     </w:p>
     <w:p>
@@ -227,7 +258,25 @@
           <w:sz w:val="32"/>
           <w:szCs w:val="32"/>
         </w:rPr>
-        <w:t>1.4 - Labs (1.4.2 (</w:t>
+        <w:t xml:space="preserve">1.4 - </w:t>
+      </w:r>
+      <w:proofErr w:type="spellStart"/>
+      <w:r>
+        <w:rPr>
+          <w:rFonts w:ascii="Times New Roman" w:hAnsi="Times New Roman" w:cs="Times New Roman"/>
+          <w:sz w:val="32"/>
+          <w:szCs w:val="32"/>
+        </w:rPr>
+        <w:t>Labs</w:t>
+      </w:r>
+      <w:proofErr w:type="spellEnd"/>
+      <w:r>
+        <w:rPr>
+          <w:rFonts w:ascii="Times New Roman" w:hAnsi="Times New Roman" w:cs="Times New Roman"/>
+          <w:sz w:val="32"/>
+          <w:szCs w:val="32"/>
+        </w:rPr>
+        <w:t xml:space="preserve"> (1.4.2 (</w:t>
       </w:r>
       <w:r>
         <w:rPr>
@@ -327,7 +376,25 @@
           <w:sz w:val="32"/>
           <w:szCs w:val="32"/>
         </w:rPr>
-        <w:t>1.4 - Labs (1.4.40 (</w:t>
+        <w:t xml:space="preserve">1.4 - </w:t>
+      </w:r>
+      <w:proofErr w:type="spellStart"/>
+      <w:r>
+        <w:rPr>
+          <w:rFonts w:ascii="Times New Roman" w:hAnsi="Times New Roman" w:cs="Times New Roman"/>
+          <w:sz w:val="32"/>
+          <w:szCs w:val="32"/>
+        </w:rPr>
+        <w:t>Labs</w:t>
+      </w:r>
+      <w:proofErr w:type="spellEnd"/>
+      <w:r>
+        <w:rPr>
+          <w:rFonts w:ascii="Times New Roman" w:hAnsi="Times New Roman" w:cs="Times New Roman"/>
+          <w:sz w:val="32"/>
+          <w:szCs w:val="32"/>
+        </w:rPr>
+        <w:t xml:space="preserve"> (1.4.40 (</w:t>
       </w:r>
       <w:r>
         <w:rPr>
@@ -424,7 +491,25 @@
           <w:sz w:val="32"/>
           <w:szCs w:val="32"/>
         </w:rPr>
-        <w:t>1.4 - Labs (1.4.40 (</w:t>
+        <w:t xml:space="preserve">1.4 - </w:t>
+      </w:r>
+      <w:proofErr w:type="spellStart"/>
+      <w:r>
+        <w:rPr>
+          <w:rFonts w:ascii="Times New Roman" w:hAnsi="Times New Roman" w:cs="Times New Roman"/>
+          <w:sz w:val="32"/>
+          <w:szCs w:val="32"/>
+        </w:rPr>
+        <w:t>Labs</w:t>
+      </w:r>
+      <w:proofErr w:type="spellEnd"/>
+      <w:r>
+        <w:rPr>
+          <w:rFonts w:ascii="Times New Roman" w:hAnsi="Times New Roman" w:cs="Times New Roman"/>
+          <w:sz w:val="32"/>
+          <w:szCs w:val="32"/>
+        </w:rPr>
+        <w:t xml:space="preserve"> (1.4.40 (</w:t>
       </w:r>
       <w:r>
         <w:rPr>
@@ -521,7 +606,25 @@
           <w:sz w:val="32"/>
           <w:szCs w:val="32"/>
         </w:rPr>
-        <w:t>1.6 - Labs (1</w:t>
+        <w:t xml:space="preserve">1.6 - </w:t>
+      </w:r>
+      <w:proofErr w:type="spellStart"/>
+      <w:r>
+        <w:rPr>
+          <w:rFonts w:ascii="Times New Roman" w:hAnsi="Times New Roman" w:cs="Times New Roman"/>
+          <w:sz w:val="32"/>
+          <w:szCs w:val="32"/>
+        </w:rPr>
+        <w:t>Labs</w:t>
+      </w:r>
+      <w:proofErr w:type="spellEnd"/>
+      <w:r>
+        <w:rPr>
+          <w:rFonts w:ascii="Times New Roman" w:hAnsi="Times New Roman" w:cs="Times New Roman"/>
+          <w:sz w:val="32"/>
+          <w:szCs w:val="32"/>
+        </w:rPr>
+        <w:t xml:space="preserve"> (1</w:t>
       </w:r>
       <w:r>
         <w:rPr>
@@ -615,7 +718,25 @@
           <w:sz w:val="32"/>
           <w:szCs w:val="32"/>
         </w:rPr>
-        <w:t xml:space="preserve"> - Labs (1</w:t>
+        <w:t xml:space="preserve"> - </w:t>
+      </w:r>
+      <w:proofErr w:type="spellStart"/>
+      <w:r>
+        <w:rPr>
+          <w:rFonts w:ascii="Times New Roman" w:hAnsi="Times New Roman" w:cs="Times New Roman"/>
+          <w:sz w:val="32"/>
+          <w:szCs w:val="32"/>
+        </w:rPr>
+        <w:t>Labs</w:t>
+      </w:r>
+      <w:proofErr w:type="spellEnd"/>
+      <w:r>
+        <w:rPr>
+          <w:rFonts w:ascii="Times New Roman" w:hAnsi="Times New Roman" w:cs="Times New Roman"/>
+          <w:sz w:val="32"/>
+          <w:szCs w:val="32"/>
+        </w:rPr>
+        <w:t xml:space="preserve"> (1</w:t>
       </w:r>
       <w:r>
         <w:rPr>
@@ -712,7 +833,25 @@
           <w:sz w:val="32"/>
           <w:szCs w:val="32"/>
         </w:rPr>
-        <w:t xml:space="preserve"> - Labs (2</w:t>
+        <w:t xml:space="preserve"> - </w:t>
+      </w:r>
+      <w:proofErr w:type="spellStart"/>
+      <w:r>
+        <w:rPr>
+          <w:rFonts w:ascii="Times New Roman" w:hAnsi="Times New Roman" w:cs="Times New Roman"/>
+          <w:sz w:val="32"/>
+          <w:szCs w:val="32"/>
+        </w:rPr>
+        <w:t>Labs</w:t>
+      </w:r>
+      <w:proofErr w:type="spellEnd"/>
+      <w:r>
+        <w:rPr>
+          <w:rFonts w:ascii="Times New Roman" w:hAnsi="Times New Roman" w:cs="Times New Roman"/>
+          <w:sz w:val="32"/>
+          <w:szCs w:val="32"/>
+        </w:rPr>
+        <w:t xml:space="preserve"> (2</w:t>
       </w:r>
       <w:r>
         <w:rPr>
@@ -812,7 +951,25 @@
           <w:sz w:val="32"/>
           <w:szCs w:val="32"/>
         </w:rPr>
-        <w:t xml:space="preserve"> - Labs (3</w:t>
+        <w:t xml:space="preserve"> - </w:t>
+      </w:r>
+      <w:proofErr w:type="spellStart"/>
+      <w:r>
+        <w:rPr>
+          <w:rFonts w:ascii="Times New Roman" w:hAnsi="Times New Roman" w:cs="Times New Roman"/>
+          <w:sz w:val="32"/>
+          <w:szCs w:val="32"/>
+        </w:rPr>
+        <w:t>Labs</w:t>
+      </w:r>
+      <w:proofErr w:type="spellEnd"/>
+      <w:r>
+        <w:rPr>
+          <w:rFonts w:ascii="Times New Roman" w:hAnsi="Times New Roman" w:cs="Times New Roman"/>
+          <w:sz w:val="32"/>
+          <w:szCs w:val="32"/>
+        </w:rPr>
+        <w:t xml:space="preserve"> (3</w:t>
       </w:r>
       <w:r>
         <w:rPr>
@@ -910,7 +1067,25 @@
           <w:sz w:val="32"/>
           <w:szCs w:val="32"/>
         </w:rPr>
-        <w:t xml:space="preserve"> - Labs (1</w:t>
+        <w:t xml:space="preserve"> - </w:t>
+      </w:r>
+      <w:proofErr w:type="spellStart"/>
+      <w:r>
+        <w:rPr>
+          <w:rFonts w:ascii="Times New Roman" w:hAnsi="Times New Roman" w:cs="Times New Roman"/>
+          <w:sz w:val="32"/>
+          <w:szCs w:val="32"/>
+        </w:rPr>
+        <w:t>Labs</w:t>
+      </w:r>
+      <w:proofErr w:type="spellEnd"/>
+      <w:r>
+        <w:rPr>
+          <w:rFonts w:ascii="Times New Roman" w:hAnsi="Times New Roman" w:cs="Times New Roman"/>
+          <w:sz w:val="32"/>
+          <w:szCs w:val="32"/>
+        </w:rPr>
+        <w:t xml:space="preserve"> (1</w:t>
       </w:r>
       <w:r>
         <w:rPr>
@@ -1009,7 +1184,25 @@
           <w:sz w:val="32"/>
           <w:szCs w:val="32"/>
         </w:rPr>
-        <w:t xml:space="preserve"> - Labs (2</w:t>
+        <w:t xml:space="preserve"> - </w:t>
+      </w:r>
+      <w:proofErr w:type="spellStart"/>
+      <w:r>
+        <w:rPr>
+          <w:rFonts w:ascii="Times New Roman" w:hAnsi="Times New Roman" w:cs="Times New Roman"/>
+          <w:sz w:val="32"/>
+          <w:szCs w:val="32"/>
+        </w:rPr>
+        <w:t>Labs</w:t>
+      </w:r>
+      <w:proofErr w:type="spellEnd"/>
+      <w:r>
+        <w:rPr>
+          <w:rFonts w:ascii="Times New Roman" w:hAnsi="Times New Roman" w:cs="Times New Roman"/>
+          <w:sz w:val="32"/>
+          <w:szCs w:val="32"/>
+        </w:rPr>
+        <w:t xml:space="preserve"> (2</w:t>
       </w:r>
       <w:r>
         <w:rPr>
@@ -2247,8 +2440,6 @@
         </w:rPr>
         <w:t>2.4.23 - Labs (2</w:t>
       </w:r>
-      <w:bookmarkStart w:id="0" w:name="_GoBack"/>
-      <w:bookmarkEnd w:id="0"/>
       <w:r>
         <w:rPr>
           <w:rFonts w:ascii="Times New Roman" w:hAnsi="Times New Roman" w:cs="Times New Roman"/>
@@ -2300,6 +2491,103 @@
                     <a:xfrm>
                       <a:off x="0" y="0"/>
                       <a:ext cx="5581650" cy="790575"/>
+                    </a:xfrm>
+                    <a:prstGeom prst="rect">
+                      <a:avLst/>
+                    </a:prstGeom>
+                  </pic:spPr>
+                </pic:pic>
+              </a:graphicData>
+            </a:graphic>
+          </wp:inline>
+        </w:drawing>
+      </w:r>
+    </w:p>
+    <w:p>
+      <w:pPr>
+        <w:ind w:firstLine="708"/>
+        <w:jc w:val="center"/>
+        <w:rPr>
+          <w:rFonts w:ascii="Times New Roman" w:hAnsi="Times New Roman" w:cs="Times New Roman"/>
+          <w:sz w:val="32"/>
+          <w:szCs w:val="32"/>
+          <w:lang w:val="en-US"/>
+        </w:rPr>
+      </w:pPr>
+      <w:r>
+        <w:rPr>
+          <w:rFonts w:ascii="Times New Roman" w:hAnsi="Times New Roman" w:cs="Times New Roman"/>
+          <w:sz w:val="32"/>
+          <w:szCs w:val="32"/>
+          <w:lang w:val="en-US"/>
+        </w:rPr>
+        <w:t>2.5.4 - Labs (1</w:t>
+      </w:r>
+      <w:r>
+        <w:rPr>
+          <w:rFonts w:ascii="Times New Roman" w:hAnsi="Times New Roman" w:cs="Times New Roman"/>
+          <w:sz w:val="32"/>
+          <w:szCs w:val="32"/>
+          <w:lang w:val="en-US"/>
+        </w:rPr>
+        <w:t>)</w:t>
+      </w:r>
+      <w:bookmarkStart w:id="0" w:name="_GoBack"/>
+      <w:bookmarkEnd w:id="0"/>
+    </w:p>
+    <w:p>
+      <w:pPr>
+        <w:ind w:firstLine="708"/>
+        <w:jc w:val="center"/>
+        <w:rPr>
+          <w:rFonts w:ascii="Times New Roman" w:hAnsi="Times New Roman" w:cs="Times New Roman"/>
+          <w:sz w:val="32"/>
+          <w:szCs w:val="32"/>
+          <w:lang w:val="en-US"/>
+        </w:rPr>
+      </w:pPr>
+    </w:p>
+    <w:p>
+      <w:pPr>
+        <w:ind w:firstLine="708"/>
+        <w:jc w:val="center"/>
+        <w:rPr>
+          <w:rFonts w:ascii="Times New Roman" w:hAnsi="Times New Roman" w:cs="Times New Roman"/>
+          <w:sz w:val="32"/>
+          <w:szCs w:val="32"/>
+          <w:lang w:val="en-US"/>
+        </w:rPr>
+      </w:pPr>
+      <w:r>
+        <w:rPr>
+          <w:noProof/>
+          <w:lang w:eastAsia="uk-UA"/>
+        </w:rPr>
+        <w:drawing>
+          <wp:inline distT="0" distB="0" distL="0" distR="0" wp14:anchorId="1DC5FBD9" wp14:editId="044E8891">
+            <wp:extent cx="5619750" cy="4171950"/>
+            <wp:effectExtent l="0" t="0" r="0" b="0"/>
+            <wp:docPr id="27" name="Рисунок 27"/>
+            <wp:cNvGraphicFramePr>
+              <a:graphicFrameLocks xmlns:a="http://schemas.openxmlformats.org/drawingml/2006/main" noChangeAspect="1"/>
+            </wp:cNvGraphicFramePr>
+            <a:graphic xmlns:a="http://schemas.openxmlformats.org/drawingml/2006/main">
+              <a:graphicData uri="http://schemas.openxmlformats.org/drawingml/2006/picture">
+                <pic:pic xmlns:pic="http://schemas.openxmlformats.org/drawingml/2006/picture">
+                  <pic:nvPicPr>
+                    <pic:cNvPr id="1" name=""/>
+                    <pic:cNvPicPr/>
+                  </pic:nvPicPr>
+                  <pic:blipFill>
+                    <a:blip r:embed="rId31"/>
+                    <a:stretch>
+                      <a:fillRect/>
+                    </a:stretch>
+                  </pic:blipFill>
+                  <pic:spPr>
+                    <a:xfrm>
+                      <a:off x="0" y="0"/>
+                      <a:ext cx="5619750" cy="4171950"/>
                     </a:xfrm>
                     <a:prstGeom prst="rect">
                       <a:avLst/>
@@ -3281,7 +3569,7 @@
 </file>
 
 <file path=customXml/itemProps1.xml><?xml version="1.0" encoding="utf-8"?>
-<ds:datastoreItem xmlns:ds="http://schemas.openxmlformats.org/officeDocument/2006/customXml" ds:itemID="{9568E765-5249-4160-8258-67FA31152272}">
+<ds:datastoreItem xmlns:ds="http://schemas.openxmlformats.org/officeDocument/2006/customXml" ds:itemID="{2FFD8759-F7A9-4525-A7DA-50AD6202E7D7}">
   <ds:schemaRefs>
     <ds:schemaRef ds:uri="http://schemas.openxmlformats.org/officeDocument/2006/bibliography"/>
   </ds:schemaRefs>

</xml_diff>

<commit_message>
folder + Chapter 2 Lab 2.9 + Звіт
</commit_message>
<xml_diff>
--- a/End/Звіт.docx
+++ b/End/Звіт.docx
@@ -2045,6 +2045,18 @@
           <w:lang w:val="en-US"/>
         </w:rPr>
       </w:pPr>
+    </w:p>
+    <w:p>
+      <w:pPr>
+        <w:ind w:firstLine="708"/>
+        <w:jc w:val="center"/>
+        <w:rPr>
+          <w:rFonts w:ascii="Times New Roman" w:hAnsi="Times New Roman" w:cs="Times New Roman"/>
+          <w:sz w:val="32"/>
+          <w:szCs w:val="32"/>
+          <w:lang w:val="en-US"/>
+        </w:rPr>
+      </w:pPr>
       <w:r>
         <w:rPr>
           <w:noProof/>
@@ -2532,8 +2544,6 @@
         </w:rPr>
         <w:t>)</w:t>
       </w:r>
-      <w:bookmarkStart w:id="0" w:name="_GoBack"/>
-      <w:bookmarkEnd w:id="0"/>
     </w:p>
     <w:p>
       <w:pPr>
@@ -2599,6 +2609,560 @@
           </wp:inline>
         </w:drawing>
       </w:r>
+    </w:p>
+    <w:p>
+      <w:pPr>
+        <w:ind w:firstLine="708"/>
+        <w:jc w:val="center"/>
+        <w:rPr>
+          <w:rFonts w:ascii="Times New Roman" w:hAnsi="Times New Roman" w:cs="Times New Roman"/>
+          <w:sz w:val="32"/>
+          <w:szCs w:val="32"/>
+          <w:lang w:val="en-US"/>
+        </w:rPr>
+      </w:pPr>
+      <w:r>
+        <w:rPr>
+          <w:rFonts w:ascii="Times New Roman" w:hAnsi="Times New Roman" w:cs="Times New Roman"/>
+          <w:sz w:val="32"/>
+          <w:szCs w:val="32"/>
+          <w:lang w:val="en-US"/>
+        </w:rPr>
+        <w:t>2.9.8</w:t>
+      </w:r>
+      <w:r>
+        <w:rPr>
+          <w:rFonts w:ascii="Times New Roman" w:hAnsi="Times New Roman" w:cs="Times New Roman"/>
+          <w:sz w:val="32"/>
+          <w:szCs w:val="32"/>
+          <w:lang w:val="en-US"/>
+        </w:rPr>
+        <w:t xml:space="preserve"> - Labs (1</w:t>
+      </w:r>
+      <w:r>
+        <w:rPr>
+          <w:rFonts w:ascii="Times New Roman" w:hAnsi="Times New Roman" w:cs="Times New Roman"/>
+          <w:sz w:val="32"/>
+          <w:szCs w:val="32"/>
+          <w:lang w:val="en-US"/>
+        </w:rPr>
+        <w:t>)</w:t>
+      </w:r>
+    </w:p>
+    <w:p>
+      <w:pPr>
+        <w:ind w:firstLine="708"/>
+        <w:jc w:val="center"/>
+        <w:rPr>
+          <w:rFonts w:ascii="Times New Roman" w:hAnsi="Times New Roman" w:cs="Times New Roman"/>
+          <w:sz w:val="32"/>
+          <w:szCs w:val="32"/>
+          <w:lang w:val="en-US"/>
+        </w:rPr>
+      </w:pPr>
+      <w:r>
+        <w:rPr>
+          <w:noProof/>
+          <w:lang w:eastAsia="uk-UA"/>
+        </w:rPr>
+        <w:drawing>
+          <wp:inline distT="0" distB="0" distL="0" distR="0" wp14:anchorId="11F6A963" wp14:editId="271200D0">
+            <wp:extent cx="5448300" cy="1057275"/>
+            <wp:effectExtent l="0" t="0" r="0" b="9525"/>
+            <wp:docPr id="29" name="Рисунок 29"/>
+            <wp:cNvGraphicFramePr>
+              <a:graphicFrameLocks xmlns:a="http://schemas.openxmlformats.org/drawingml/2006/main" noChangeAspect="1"/>
+            </wp:cNvGraphicFramePr>
+            <a:graphic xmlns:a="http://schemas.openxmlformats.org/drawingml/2006/main">
+              <a:graphicData uri="http://schemas.openxmlformats.org/drawingml/2006/picture">
+                <pic:pic xmlns:pic="http://schemas.openxmlformats.org/drawingml/2006/picture">
+                  <pic:nvPicPr>
+                    <pic:cNvPr id="1" name=""/>
+                    <pic:cNvPicPr/>
+                  </pic:nvPicPr>
+                  <pic:blipFill>
+                    <a:blip r:embed="rId32"/>
+                    <a:stretch>
+                      <a:fillRect/>
+                    </a:stretch>
+                  </pic:blipFill>
+                  <pic:spPr>
+                    <a:xfrm>
+                      <a:off x="0" y="0"/>
+                      <a:ext cx="5448300" cy="1057275"/>
+                    </a:xfrm>
+                    <a:prstGeom prst="rect">
+                      <a:avLst/>
+                    </a:prstGeom>
+                  </pic:spPr>
+                </pic:pic>
+              </a:graphicData>
+            </a:graphic>
+          </wp:inline>
+        </w:drawing>
+      </w:r>
+    </w:p>
+    <w:p>
+      <w:pPr>
+        <w:ind w:firstLine="708"/>
+        <w:jc w:val="center"/>
+        <w:rPr>
+          <w:rFonts w:ascii="Times New Roman" w:hAnsi="Times New Roman" w:cs="Times New Roman"/>
+          <w:sz w:val="32"/>
+          <w:szCs w:val="32"/>
+          <w:lang w:val="en-US"/>
+        </w:rPr>
+      </w:pPr>
+      <w:r>
+        <w:rPr>
+          <w:rFonts w:ascii="Times New Roman" w:hAnsi="Times New Roman" w:cs="Times New Roman"/>
+          <w:sz w:val="32"/>
+          <w:szCs w:val="32"/>
+          <w:lang w:val="en-US"/>
+        </w:rPr>
+        <w:t>2.9.8</w:t>
+      </w:r>
+      <w:r>
+        <w:rPr>
+          <w:rFonts w:ascii="Times New Roman" w:hAnsi="Times New Roman" w:cs="Times New Roman"/>
+          <w:sz w:val="32"/>
+          <w:szCs w:val="32"/>
+          <w:lang w:val="en-US"/>
+        </w:rPr>
+        <w:t xml:space="preserve"> - Labs (2</w:t>
+      </w:r>
+      <w:r>
+        <w:rPr>
+          <w:rFonts w:ascii="Times New Roman" w:hAnsi="Times New Roman" w:cs="Times New Roman"/>
+          <w:sz w:val="32"/>
+          <w:szCs w:val="32"/>
+          <w:lang w:val="en-US"/>
+        </w:rPr>
+        <w:t>)</w:t>
+      </w:r>
+    </w:p>
+    <w:p>
+      <w:pPr>
+        <w:ind w:firstLine="708"/>
+        <w:jc w:val="center"/>
+        <w:rPr>
+          <w:rFonts w:ascii="Times New Roman" w:hAnsi="Times New Roman" w:cs="Times New Roman"/>
+          <w:sz w:val="32"/>
+          <w:szCs w:val="32"/>
+          <w:lang w:val="en-US"/>
+        </w:rPr>
+      </w:pPr>
+      <w:r>
+        <w:rPr>
+          <w:noProof/>
+          <w:lang w:eastAsia="uk-UA"/>
+        </w:rPr>
+        <w:drawing>
+          <wp:inline distT="0" distB="0" distL="0" distR="0" wp14:anchorId="0177D5B8" wp14:editId="5DB07D2A">
+            <wp:extent cx="5372100" cy="790575"/>
+            <wp:effectExtent l="0" t="0" r="0" b="9525"/>
+            <wp:docPr id="30" name="Рисунок 30"/>
+            <wp:cNvGraphicFramePr>
+              <a:graphicFrameLocks xmlns:a="http://schemas.openxmlformats.org/drawingml/2006/main" noChangeAspect="1"/>
+            </wp:cNvGraphicFramePr>
+            <a:graphic xmlns:a="http://schemas.openxmlformats.org/drawingml/2006/main">
+              <a:graphicData uri="http://schemas.openxmlformats.org/drawingml/2006/picture">
+                <pic:pic xmlns:pic="http://schemas.openxmlformats.org/drawingml/2006/picture">
+                  <pic:nvPicPr>
+                    <pic:cNvPr id="1" name=""/>
+                    <pic:cNvPicPr/>
+                  </pic:nvPicPr>
+                  <pic:blipFill>
+                    <a:blip r:embed="rId33"/>
+                    <a:stretch>
+                      <a:fillRect/>
+                    </a:stretch>
+                  </pic:blipFill>
+                  <pic:spPr>
+                    <a:xfrm>
+                      <a:off x="0" y="0"/>
+                      <a:ext cx="5372100" cy="790575"/>
+                    </a:xfrm>
+                    <a:prstGeom prst="rect">
+                      <a:avLst/>
+                    </a:prstGeom>
+                  </pic:spPr>
+                </pic:pic>
+              </a:graphicData>
+            </a:graphic>
+          </wp:inline>
+        </w:drawing>
+      </w:r>
+    </w:p>
+    <w:p>
+      <w:pPr>
+        <w:ind w:firstLine="708"/>
+        <w:jc w:val="center"/>
+        <w:rPr>
+          <w:rFonts w:ascii="Times New Roman" w:hAnsi="Times New Roman" w:cs="Times New Roman"/>
+          <w:sz w:val="32"/>
+          <w:szCs w:val="32"/>
+          <w:lang w:val="en-US"/>
+        </w:rPr>
+      </w:pPr>
+      <w:r>
+        <w:rPr>
+          <w:rFonts w:ascii="Times New Roman" w:hAnsi="Times New Roman" w:cs="Times New Roman"/>
+          <w:sz w:val="32"/>
+          <w:szCs w:val="32"/>
+          <w:lang w:val="en-US"/>
+        </w:rPr>
+        <w:t>2.9.8</w:t>
+      </w:r>
+      <w:r>
+        <w:rPr>
+          <w:rFonts w:ascii="Times New Roman" w:hAnsi="Times New Roman" w:cs="Times New Roman"/>
+          <w:sz w:val="32"/>
+          <w:szCs w:val="32"/>
+          <w:lang w:val="en-US"/>
+        </w:rPr>
+        <w:t xml:space="preserve"> - Labs (3</w:t>
+      </w:r>
+      <w:r>
+        <w:rPr>
+          <w:rFonts w:ascii="Times New Roman" w:hAnsi="Times New Roman" w:cs="Times New Roman"/>
+          <w:sz w:val="32"/>
+          <w:szCs w:val="32"/>
+          <w:lang w:val="en-US"/>
+        </w:rPr>
+        <w:t>)</w:t>
+      </w:r>
+    </w:p>
+    <w:p>
+      <w:pPr>
+        <w:ind w:firstLine="708"/>
+        <w:jc w:val="center"/>
+        <w:rPr>
+          <w:rFonts w:ascii="Times New Roman" w:hAnsi="Times New Roman" w:cs="Times New Roman"/>
+          <w:sz w:val="32"/>
+          <w:szCs w:val="32"/>
+          <w:lang w:val="en-US"/>
+        </w:rPr>
+      </w:pPr>
+      <w:r>
+        <w:rPr>
+          <w:noProof/>
+          <w:lang w:eastAsia="uk-UA"/>
+        </w:rPr>
+        <w:drawing>
+          <wp:inline distT="0" distB="0" distL="0" distR="0" wp14:anchorId="77CFEBF5" wp14:editId="5E2239EF">
+            <wp:extent cx="5267325" cy="647700"/>
+            <wp:effectExtent l="0" t="0" r="9525" b="0"/>
+            <wp:docPr id="31" name="Рисунок 31"/>
+            <wp:cNvGraphicFramePr>
+              <a:graphicFrameLocks xmlns:a="http://schemas.openxmlformats.org/drawingml/2006/main" noChangeAspect="1"/>
+            </wp:cNvGraphicFramePr>
+            <a:graphic xmlns:a="http://schemas.openxmlformats.org/drawingml/2006/main">
+              <a:graphicData uri="http://schemas.openxmlformats.org/drawingml/2006/picture">
+                <pic:pic xmlns:pic="http://schemas.openxmlformats.org/drawingml/2006/picture">
+                  <pic:nvPicPr>
+                    <pic:cNvPr id="1" name=""/>
+                    <pic:cNvPicPr/>
+                  </pic:nvPicPr>
+                  <pic:blipFill>
+                    <a:blip r:embed="rId34"/>
+                    <a:stretch>
+                      <a:fillRect/>
+                    </a:stretch>
+                  </pic:blipFill>
+                  <pic:spPr>
+                    <a:xfrm>
+                      <a:off x="0" y="0"/>
+                      <a:ext cx="5267325" cy="647700"/>
+                    </a:xfrm>
+                    <a:prstGeom prst="rect">
+                      <a:avLst/>
+                    </a:prstGeom>
+                  </pic:spPr>
+                </pic:pic>
+              </a:graphicData>
+            </a:graphic>
+          </wp:inline>
+        </w:drawing>
+      </w:r>
+    </w:p>
+    <w:p>
+      <w:pPr>
+        <w:ind w:firstLine="708"/>
+        <w:jc w:val="center"/>
+        <w:rPr>
+          <w:rFonts w:ascii="Times New Roman" w:hAnsi="Times New Roman" w:cs="Times New Roman"/>
+          <w:sz w:val="32"/>
+          <w:szCs w:val="32"/>
+          <w:lang w:val="en-US"/>
+        </w:rPr>
+      </w:pPr>
+      <w:r>
+        <w:rPr>
+          <w:rFonts w:ascii="Times New Roman" w:hAnsi="Times New Roman" w:cs="Times New Roman"/>
+          <w:sz w:val="32"/>
+          <w:szCs w:val="32"/>
+          <w:lang w:val="en-US"/>
+        </w:rPr>
+        <w:t>2.9.8</w:t>
+      </w:r>
+      <w:r>
+        <w:rPr>
+          <w:rFonts w:ascii="Times New Roman" w:hAnsi="Times New Roman" w:cs="Times New Roman"/>
+          <w:sz w:val="32"/>
+          <w:szCs w:val="32"/>
+          <w:lang w:val="en-US"/>
+        </w:rPr>
+        <w:t xml:space="preserve"> - Labs (4</w:t>
+      </w:r>
+      <w:r>
+        <w:rPr>
+          <w:rFonts w:ascii="Times New Roman" w:hAnsi="Times New Roman" w:cs="Times New Roman"/>
+          <w:sz w:val="32"/>
+          <w:szCs w:val="32"/>
+          <w:lang w:val="en-US"/>
+        </w:rPr>
+        <w:t>)</w:t>
+      </w:r>
+    </w:p>
+    <w:p>
+      <w:pPr>
+        <w:ind w:firstLine="708"/>
+        <w:jc w:val="center"/>
+        <w:rPr>
+          <w:rFonts w:ascii="Times New Roman" w:hAnsi="Times New Roman" w:cs="Times New Roman"/>
+          <w:sz w:val="32"/>
+          <w:szCs w:val="32"/>
+          <w:lang w:val="en-US"/>
+        </w:rPr>
+      </w:pPr>
+      <w:r>
+        <w:rPr>
+          <w:noProof/>
+          <w:lang w:eastAsia="uk-UA"/>
+        </w:rPr>
+        <w:lastRenderedPageBreak/>
+        <w:drawing>
+          <wp:inline distT="0" distB="0" distL="0" distR="0" wp14:anchorId="2488FB5B" wp14:editId="28D8880C">
+            <wp:extent cx="5448300" cy="1495425"/>
+            <wp:effectExtent l="0" t="0" r="0" b="9525"/>
+            <wp:docPr id="32" name="Рисунок 32"/>
+            <wp:cNvGraphicFramePr>
+              <a:graphicFrameLocks xmlns:a="http://schemas.openxmlformats.org/drawingml/2006/main" noChangeAspect="1"/>
+            </wp:cNvGraphicFramePr>
+            <a:graphic xmlns:a="http://schemas.openxmlformats.org/drawingml/2006/main">
+              <a:graphicData uri="http://schemas.openxmlformats.org/drawingml/2006/picture">
+                <pic:pic xmlns:pic="http://schemas.openxmlformats.org/drawingml/2006/picture">
+                  <pic:nvPicPr>
+                    <pic:cNvPr id="1" name=""/>
+                    <pic:cNvPicPr/>
+                  </pic:nvPicPr>
+                  <pic:blipFill>
+                    <a:blip r:embed="rId35"/>
+                    <a:stretch>
+                      <a:fillRect/>
+                    </a:stretch>
+                  </pic:blipFill>
+                  <pic:spPr>
+                    <a:xfrm>
+                      <a:off x="0" y="0"/>
+                      <a:ext cx="5448300" cy="1495425"/>
+                    </a:xfrm>
+                    <a:prstGeom prst="rect">
+                      <a:avLst/>
+                    </a:prstGeom>
+                  </pic:spPr>
+                </pic:pic>
+              </a:graphicData>
+            </a:graphic>
+          </wp:inline>
+        </w:drawing>
+      </w:r>
+    </w:p>
+    <w:p>
+      <w:pPr>
+        <w:ind w:firstLine="708"/>
+        <w:jc w:val="center"/>
+        <w:rPr>
+          <w:rFonts w:ascii="Times New Roman" w:hAnsi="Times New Roman" w:cs="Times New Roman"/>
+          <w:sz w:val="32"/>
+          <w:szCs w:val="32"/>
+          <w:lang w:val="en-US"/>
+        </w:rPr>
+      </w:pPr>
+      <w:r>
+        <w:rPr>
+          <w:rFonts w:ascii="Times New Roman" w:hAnsi="Times New Roman" w:cs="Times New Roman"/>
+          <w:sz w:val="32"/>
+          <w:szCs w:val="32"/>
+          <w:lang w:val="en-US"/>
+        </w:rPr>
+        <w:t>2.9.8</w:t>
+      </w:r>
+      <w:r>
+        <w:rPr>
+          <w:rFonts w:ascii="Times New Roman" w:hAnsi="Times New Roman" w:cs="Times New Roman"/>
+          <w:sz w:val="32"/>
+          <w:szCs w:val="32"/>
+          <w:lang w:val="en-US"/>
+        </w:rPr>
+        <w:t xml:space="preserve"> - Labs (5</w:t>
+      </w:r>
+      <w:r>
+        <w:rPr>
+          <w:rFonts w:ascii="Times New Roman" w:hAnsi="Times New Roman" w:cs="Times New Roman"/>
+          <w:sz w:val="32"/>
+          <w:szCs w:val="32"/>
+          <w:lang w:val="en-US"/>
+        </w:rPr>
+        <w:t>)</w:t>
+      </w:r>
+    </w:p>
+    <w:p>
+      <w:pPr>
+        <w:ind w:firstLine="708"/>
+        <w:jc w:val="center"/>
+        <w:rPr>
+          <w:rFonts w:ascii="Times New Roman" w:hAnsi="Times New Roman" w:cs="Times New Roman"/>
+          <w:sz w:val="32"/>
+          <w:szCs w:val="32"/>
+          <w:lang w:val="en-US"/>
+        </w:rPr>
+      </w:pPr>
+      <w:r>
+        <w:rPr>
+          <w:noProof/>
+          <w:lang w:eastAsia="uk-UA"/>
+        </w:rPr>
+        <w:drawing>
+          <wp:inline distT="0" distB="0" distL="0" distR="0" wp14:anchorId="5744BA03" wp14:editId="207D839E">
+            <wp:extent cx="5334000" cy="619125"/>
+            <wp:effectExtent l="0" t="0" r="0" b="9525"/>
+            <wp:docPr id="34" name="Рисунок 34"/>
+            <wp:cNvGraphicFramePr>
+              <a:graphicFrameLocks xmlns:a="http://schemas.openxmlformats.org/drawingml/2006/main" noChangeAspect="1"/>
+            </wp:cNvGraphicFramePr>
+            <a:graphic xmlns:a="http://schemas.openxmlformats.org/drawingml/2006/main">
+              <a:graphicData uri="http://schemas.openxmlformats.org/drawingml/2006/picture">
+                <pic:pic xmlns:pic="http://schemas.openxmlformats.org/drawingml/2006/picture">
+                  <pic:nvPicPr>
+                    <pic:cNvPr id="1" name=""/>
+                    <pic:cNvPicPr/>
+                  </pic:nvPicPr>
+                  <pic:blipFill>
+                    <a:blip r:embed="rId36"/>
+                    <a:stretch>
+                      <a:fillRect/>
+                    </a:stretch>
+                  </pic:blipFill>
+                  <pic:spPr>
+                    <a:xfrm>
+                      <a:off x="0" y="0"/>
+                      <a:ext cx="5334000" cy="619125"/>
+                    </a:xfrm>
+                    <a:prstGeom prst="rect">
+                      <a:avLst/>
+                    </a:prstGeom>
+                  </pic:spPr>
+                </pic:pic>
+              </a:graphicData>
+            </a:graphic>
+          </wp:inline>
+        </w:drawing>
+      </w:r>
+      <w:bookmarkStart w:id="0" w:name="_GoBack"/>
+      <w:bookmarkEnd w:id="0"/>
+    </w:p>
+    <w:p>
+      <w:pPr>
+        <w:ind w:firstLine="708"/>
+        <w:jc w:val="center"/>
+        <w:rPr>
+          <w:rFonts w:ascii="Times New Roman" w:hAnsi="Times New Roman" w:cs="Times New Roman"/>
+          <w:sz w:val="32"/>
+          <w:szCs w:val="32"/>
+          <w:lang w:val="en-US"/>
+        </w:rPr>
+      </w:pPr>
+    </w:p>
+    <w:p>
+      <w:pPr>
+        <w:ind w:firstLine="708"/>
+        <w:jc w:val="center"/>
+        <w:rPr>
+          <w:rFonts w:ascii="Times New Roman" w:hAnsi="Times New Roman" w:cs="Times New Roman"/>
+          <w:sz w:val="32"/>
+          <w:szCs w:val="32"/>
+          <w:lang w:val="en-US"/>
+        </w:rPr>
+      </w:pPr>
+    </w:p>
+    <w:p>
+      <w:pPr>
+        <w:ind w:firstLine="708"/>
+        <w:jc w:val="center"/>
+        <w:rPr>
+          <w:rFonts w:ascii="Times New Roman" w:hAnsi="Times New Roman" w:cs="Times New Roman"/>
+          <w:sz w:val="32"/>
+          <w:szCs w:val="32"/>
+          <w:lang w:val="en-US"/>
+        </w:rPr>
+      </w:pPr>
+    </w:p>
+    <w:p>
+      <w:pPr>
+        <w:ind w:firstLine="708"/>
+        <w:jc w:val="center"/>
+        <w:rPr>
+          <w:rFonts w:ascii="Times New Roman" w:hAnsi="Times New Roman" w:cs="Times New Roman"/>
+          <w:sz w:val="32"/>
+          <w:szCs w:val="32"/>
+          <w:lang w:val="en-US"/>
+        </w:rPr>
+      </w:pPr>
+    </w:p>
+    <w:p>
+      <w:pPr>
+        <w:ind w:firstLine="708"/>
+        <w:jc w:val="center"/>
+        <w:rPr>
+          <w:rFonts w:ascii="Times New Roman" w:hAnsi="Times New Roman" w:cs="Times New Roman"/>
+          <w:sz w:val="32"/>
+          <w:szCs w:val="32"/>
+          <w:lang w:val="en-US"/>
+        </w:rPr>
+      </w:pPr>
+    </w:p>
+    <w:p>
+      <w:pPr>
+        <w:rPr>
+          <w:rFonts w:ascii="Times New Roman" w:hAnsi="Times New Roman" w:cs="Times New Roman"/>
+          <w:sz w:val="32"/>
+          <w:szCs w:val="32"/>
+          <w:lang w:val="en-US"/>
+        </w:rPr>
+      </w:pPr>
+      <w:r>
+        <w:rPr>
+          <w:rFonts w:ascii="Times New Roman" w:hAnsi="Times New Roman" w:cs="Times New Roman"/>
+          <w:sz w:val="32"/>
+          <w:szCs w:val="32"/>
+          <w:lang w:val="en-US"/>
+        </w:rPr>
+        <w:br w:type="page"/>
+      </w:r>
+    </w:p>
+    <w:p>
+      <w:pPr>
+        <w:ind w:firstLine="708"/>
+        <w:jc w:val="center"/>
+        <w:rPr>
+          <w:rFonts w:ascii="Times New Roman" w:hAnsi="Times New Roman" w:cs="Times New Roman"/>
+          <w:sz w:val="32"/>
+          <w:szCs w:val="32"/>
+          <w:lang w:val="en-US"/>
+        </w:rPr>
+      </w:pPr>
     </w:p>
     <w:p>
       <w:pPr>
@@ -3569,7 +4133,7 @@
 </file>
 
 <file path=customXml/itemProps1.xml><?xml version="1.0" encoding="utf-8"?>
-<ds:datastoreItem xmlns:ds="http://schemas.openxmlformats.org/officeDocument/2006/customXml" ds:itemID="{2FFD8759-F7A9-4525-A7DA-50AD6202E7D7}">
+<ds:datastoreItem xmlns:ds="http://schemas.openxmlformats.org/officeDocument/2006/customXml" ds:itemID="{D6453D49-3974-444A-87A5-5CB4182E81FF}">
   <ds:schemaRefs>
     <ds:schemaRef ds:uri="http://schemas.openxmlformats.org/officeDocument/2006/bibliography"/>
   </ds:schemaRefs>

</xml_diff>

<commit_message>
folder + Chapter 2 Lab 2.11 + Звіт
</commit_message>
<xml_diff>
--- a/End/Звіт.docx
+++ b/End/Звіт.docx
@@ -117,7 +117,7 @@
           <w:lang w:eastAsia="uk-UA"/>
         </w:rPr>
         <w:drawing>
-          <wp:inline distT="0" distB="0" distL="0" distR="0" wp14:anchorId="1FA284F0" wp14:editId="4AA39CE2">
+          <wp:inline distT="0" distB="0" distL="0" distR="0" wp14:anchorId="5A114919" wp14:editId="642E2C9B">
             <wp:extent cx="6120765" cy="3441065"/>
             <wp:effectExtent l="0" t="0" r="0" b="6985"/>
             <wp:docPr id="1" name="Рисунок 1"/>
@@ -205,7 +205,7 @@
           <w:lang w:eastAsia="uk-UA"/>
         </w:rPr>
         <w:drawing>
-          <wp:inline distT="0" distB="0" distL="0" distR="0" wp14:anchorId="64B277E3" wp14:editId="2C8C1E1E">
+          <wp:inline distT="0" distB="0" distL="0" distR="0" wp14:anchorId="5A721F0F" wp14:editId="671E59BD">
             <wp:extent cx="6120765" cy="3437255"/>
             <wp:effectExtent l="0" t="0" r="0" b="0"/>
             <wp:docPr id="2" name="Рисунок 2"/>
@@ -323,7 +323,7 @@
         </w:rPr>
         <w:lastRenderedPageBreak/>
         <w:drawing>
-          <wp:inline distT="0" distB="0" distL="0" distR="0" wp14:anchorId="6B84F225" wp14:editId="241A4577">
+          <wp:inline distT="0" distB="0" distL="0" distR="0" wp14:anchorId="126598F4" wp14:editId="5EA994B1">
             <wp:extent cx="6120765" cy="1837055"/>
             <wp:effectExtent l="0" t="0" r="0" b="0"/>
             <wp:docPr id="3" name="Рисунок 3"/>
@@ -438,7 +438,7 @@
           <w:lang w:eastAsia="uk-UA"/>
         </w:rPr>
         <w:drawing>
-          <wp:inline distT="0" distB="0" distL="0" distR="0" wp14:anchorId="09A54AF2" wp14:editId="2AE1F2E1">
+          <wp:inline distT="0" distB="0" distL="0" distR="0" wp14:anchorId="2ABA3227" wp14:editId="4422D291">
             <wp:extent cx="5476875" cy="762000"/>
             <wp:effectExtent l="0" t="0" r="9525" b="0"/>
             <wp:docPr id="4" name="Рисунок 4"/>
@@ -555,7 +555,7 @@
           <w:lang w:eastAsia="uk-UA"/>
         </w:rPr>
         <w:drawing>
-          <wp:inline distT="0" distB="0" distL="0" distR="0" wp14:anchorId="6CFBC6EA" wp14:editId="008830CE">
+          <wp:inline distT="0" distB="0" distL="0" distR="0" wp14:anchorId="06F4DAB3" wp14:editId="7A76A638">
             <wp:extent cx="5343525" cy="1066800"/>
             <wp:effectExtent l="0" t="0" r="9525" b="0"/>
             <wp:docPr id="5" name="Рисунок 5"/>
@@ -648,7 +648,7 @@
           <w:lang w:eastAsia="uk-UA"/>
         </w:rPr>
         <w:drawing>
-          <wp:inline distT="0" distB="0" distL="0" distR="0" wp14:anchorId="6D45B028" wp14:editId="2B4BA363">
+          <wp:inline distT="0" distB="0" distL="0" distR="0" wp14:anchorId="34D39E17" wp14:editId="3564B9FD">
             <wp:extent cx="5638800" cy="981075"/>
             <wp:effectExtent l="0" t="0" r="0" b="9525"/>
             <wp:docPr id="7" name="Рисунок 7"/>
@@ -763,7 +763,7 @@
           <w:lang w:eastAsia="uk-UA"/>
         </w:rPr>
         <w:drawing>
-          <wp:inline distT="0" distB="0" distL="0" distR="0" wp14:anchorId="3331461C" wp14:editId="38736080">
+          <wp:inline distT="0" distB="0" distL="0" distR="0" wp14:anchorId="743FEC62" wp14:editId="535C64C2">
             <wp:extent cx="5495925" cy="2343150"/>
             <wp:effectExtent l="0" t="0" r="9525" b="0"/>
             <wp:docPr id="6" name="Рисунок 6"/>
@@ -881,7 +881,7 @@
         </w:rPr>
         <w:lastRenderedPageBreak/>
         <w:drawing>
-          <wp:inline distT="0" distB="0" distL="0" distR="0" wp14:anchorId="050B3AF6" wp14:editId="277A2AE9">
+          <wp:inline distT="0" distB="0" distL="0" distR="0" wp14:anchorId="1A925BBE" wp14:editId="7BD645C3">
             <wp:extent cx="5629275" cy="1200150"/>
             <wp:effectExtent l="0" t="0" r="9525" b="0"/>
             <wp:docPr id="8" name="Рисунок 8"/>
@@ -997,7 +997,7 @@
           <w:lang w:eastAsia="uk-UA"/>
         </w:rPr>
         <w:drawing>
-          <wp:inline distT="0" distB="0" distL="0" distR="0" wp14:anchorId="0F4AF398" wp14:editId="5EBA2318">
+          <wp:inline distT="0" distB="0" distL="0" distR="0" wp14:anchorId="663F3D74" wp14:editId="23256F79">
             <wp:extent cx="5429250" cy="1371600"/>
             <wp:effectExtent l="0" t="0" r="0" b="0"/>
             <wp:docPr id="9" name="Рисунок 9"/>
@@ -1114,7 +1114,7 @@
           <w:lang w:eastAsia="uk-UA"/>
         </w:rPr>
         <w:drawing>
-          <wp:inline distT="0" distB="0" distL="0" distR="0" wp14:anchorId="0D161838" wp14:editId="1AD035F6">
+          <wp:inline distT="0" distB="0" distL="0" distR="0" wp14:anchorId="6E3230BF" wp14:editId="16850DA5">
             <wp:extent cx="5410200" cy="828675"/>
             <wp:effectExtent l="0" t="0" r="0" b="9525"/>
             <wp:docPr id="10" name="Рисунок 10"/>
@@ -1231,7 +1231,7 @@
           <w:lang w:eastAsia="uk-UA"/>
         </w:rPr>
         <w:drawing>
-          <wp:inline distT="0" distB="0" distL="0" distR="0" wp14:anchorId="1D7D997B" wp14:editId="67DB0AFA">
+          <wp:inline distT="0" distB="0" distL="0" distR="0" wp14:anchorId="096928F8" wp14:editId="22556426">
             <wp:extent cx="5572125" cy="1143000"/>
             <wp:effectExtent l="0" t="0" r="9525" b="0"/>
             <wp:docPr id="11" name="Рисунок 11"/>
@@ -1314,7 +1314,7 @@
           <w:lang w:eastAsia="uk-UA"/>
         </w:rPr>
         <w:drawing>
-          <wp:inline distT="0" distB="0" distL="0" distR="0" wp14:anchorId="09F188CD" wp14:editId="142C81B1">
+          <wp:inline distT="0" distB="0" distL="0" distR="0" wp14:anchorId="40EFC62B" wp14:editId="49923A95">
             <wp:extent cx="6010275" cy="1076325"/>
             <wp:effectExtent l="0" t="0" r="9525" b="9525"/>
             <wp:docPr id="12" name="Рисунок 12"/>
@@ -1367,7 +1367,7 @@
           <w:lang w:eastAsia="uk-UA"/>
         </w:rPr>
         <w:drawing>
-          <wp:inline distT="0" distB="0" distL="0" distR="0" wp14:anchorId="224552E3" wp14:editId="2203C4BE">
+          <wp:inline distT="0" distB="0" distL="0" distR="0" wp14:anchorId="09DE539A" wp14:editId="3139FCE2">
             <wp:extent cx="6120765" cy="1582420"/>
             <wp:effectExtent l="0" t="0" r="0" b="0"/>
             <wp:docPr id="13" name="Рисунок 13"/>
@@ -1451,7 +1451,7 @@
         </w:rPr>
         <w:lastRenderedPageBreak/>
         <w:drawing>
-          <wp:inline distT="0" distB="0" distL="0" distR="0" wp14:anchorId="27B9D116" wp14:editId="0DDB3EBB">
+          <wp:inline distT="0" distB="0" distL="0" distR="0" wp14:anchorId="18A73DF3" wp14:editId="63005091">
             <wp:extent cx="5314950" cy="2047875"/>
             <wp:effectExtent l="0" t="0" r="0" b="9525"/>
             <wp:docPr id="14" name="Рисунок 14"/>
@@ -1534,7 +1534,7 @@
           <w:lang w:eastAsia="uk-UA"/>
         </w:rPr>
         <w:drawing>
-          <wp:inline distT="0" distB="0" distL="0" distR="0" wp14:anchorId="551769A6" wp14:editId="4EC87D15">
+          <wp:inline distT="0" distB="0" distL="0" distR="0" wp14:anchorId="1E1FBAD9" wp14:editId="424FC716">
             <wp:extent cx="5991225" cy="1019175"/>
             <wp:effectExtent l="0" t="0" r="9525" b="9525"/>
             <wp:docPr id="15" name="Рисунок 15"/>
@@ -1635,7 +1635,7 @@
           <w:lang w:eastAsia="uk-UA"/>
         </w:rPr>
         <w:drawing>
-          <wp:inline distT="0" distB="0" distL="0" distR="0" wp14:anchorId="674BA257" wp14:editId="022C0103">
+          <wp:inline distT="0" distB="0" distL="0" distR="0" wp14:anchorId="09956FF0" wp14:editId="44F3EE9A">
             <wp:extent cx="5486400" cy="4181475"/>
             <wp:effectExtent l="0" t="0" r="0" b="9525"/>
             <wp:docPr id="16" name="Рисунок 16"/>
@@ -1718,7 +1718,7 @@
           <w:lang w:eastAsia="uk-UA"/>
         </w:rPr>
         <w:drawing>
-          <wp:inline distT="0" distB="0" distL="0" distR="0" wp14:anchorId="651455C3" wp14:editId="158360EC">
+          <wp:inline distT="0" distB="0" distL="0" distR="0" wp14:anchorId="5D156E6C" wp14:editId="1A3A1554">
             <wp:extent cx="5276850" cy="828675"/>
             <wp:effectExtent l="0" t="0" r="0" b="9525"/>
             <wp:docPr id="18" name="Рисунок 18"/>
@@ -1802,7 +1802,7 @@
           <w:lang w:eastAsia="uk-UA"/>
         </w:rPr>
         <w:drawing>
-          <wp:inline distT="0" distB="0" distL="0" distR="0" wp14:anchorId="642B99D8" wp14:editId="4B723390">
+          <wp:inline distT="0" distB="0" distL="0" distR="0" wp14:anchorId="4151072A" wp14:editId="5C8CB351">
             <wp:extent cx="5495925" cy="828675"/>
             <wp:effectExtent l="0" t="0" r="9525" b="9525"/>
             <wp:docPr id="19" name="Рисунок 19"/>
@@ -1885,7 +1885,7 @@
           <w:lang w:eastAsia="uk-UA"/>
         </w:rPr>
         <w:drawing>
-          <wp:inline distT="0" distB="0" distL="0" distR="0" wp14:anchorId="75079172" wp14:editId="154D6C37">
+          <wp:inline distT="0" distB="0" distL="0" distR="0" wp14:anchorId="1CC81B32" wp14:editId="43C80ECD">
             <wp:extent cx="5314950" cy="819150"/>
             <wp:effectExtent l="0" t="0" r="0" b="0"/>
             <wp:docPr id="20" name="Рисунок 20"/>
@@ -1968,7 +1968,7 @@
           <w:lang w:eastAsia="uk-UA"/>
         </w:rPr>
         <w:drawing>
-          <wp:inline distT="0" distB="0" distL="0" distR="0" wp14:anchorId="7144EA7F" wp14:editId="62CCCADD">
+          <wp:inline distT="0" distB="0" distL="0" distR="0" wp14:anchorId="6CECACCE" wp14:editId="4EAE4EF9">
             <wp:extent cx="5343525" cy="5010150"/>
             <wp:effectExtent l="0" t="0" r="9525" b="0"/>
             <wp:docPr id="21" name="Рисунок 21"/>
@@ -2064,7 +2064,7 @@
         </w:rPr>
         <w:lastRenderedPageBreak/>
         <w:drawing>
-          <wp:inline distT="0" distB="0" distL="0" distR="0" wp14:anchorId="6953E680" wp14:editId="677EEE02">
+          <wp:inline distT="0" distB="0" distL="0" distR="0" wp14:anchorId="10189547" wp14:editId="1A239113">
             <wp:extent cx="5524500" cy="1914525"/>
             <wp:effectExtent l="0" t="0" r="0" b="9525"/>
             <wp:docPr id="22" name="Рисунок 22"/>
@@ -2147,7 +2147,7 @@
           <w:lang w:eastAsia="uk-UA"/>
         </w:rPr>
         <w:drawing>
-          <wp:inline distT="0" distB="0" distL="0" distR="0" wp14:anchorId="08233653" wp14:editId="06F8A47A">
+          <wp:inline distT="0" distB="0" distL="0" distR="0" wp14:anchorId="618135EE" wp14:editId="34FED5DC">
             <wp:extent cx="5267325" cy="857250"/>
             <wp:effectExtent l="0" t="0" r="9525" b="0"/>
             <wp:docPr id="23" name="Рисунок 23"/>
@@ -2230,7 +2230,7 @@
           <w:lang w:eastAsia="uk-UA"/>
         </w:rPr>
         <w:drawing>
-          <wp:inline distT="0" distB="0" distL="0" distR="0" wp14:anchorId="734A3DAF" wp14:editId="22589C49">
+          <wp:inline distT="0" distB="0" distL="0" distR="0" wp14:anchorId="2F5F3011" wp14:editId="71C3B92A">
             <wp:extent cx="5467350" cy="1257300"/>
             <wp:effectExtent l="0" t="0" r="0" b="0"/>
             <wp:docPr id="24" name="Рисунок 24"/>
@@ -2313,7 +2313,7 @@
           <w:lang w:eastAsia="uk-UA"/>
         </w:rPr>
         <w:drawing>
-          <wp:inline distT="0" distB="0" distL="0" distR="0" wp14:anchorId="4BA15136" wp14:editId="4D42007C">
+          <wp:inline distT="0" distB="0" distL="0" distR="0" wp14:anchorId="7CA37AE9" wp14:editId="26AF4A30">
             <wp:extent cx="5400675" cy="762000"/>
             <wp:effectExtent l="0" t="0" r="9525" b="0"/>
             <wp:docPr id="25" name="Рисунок 25"/>
@@ -2396,7 +2396,7 @@
           <w:lang w:eastAsia="uk-UA"/>
         </w:rPr>
         <w:drawing>
-          <wp:inline distT="0" distB="0" distL="0" distR="0" wp14:anchorId="5FCAA675" wp14:editId="5A5B62A2">
+          <wp:inline distT="0" distB="0" distL="0" distR="0" wp14:anchorId="2DBDCB8F" wp14:editId="653708A9">
             <wp:extent cx="5381625" cy="1000125"/>
             <wp:effectExtent l="0" t="0" r="9525" b="9525"/>
             <wp:docPr id="17" name="Рисунок 17"/>
@@ -2479,7 +2479,7 @@
           <w:lang w:eastAsia="uk-UA"/>
         </w:rPr>
         <w:drawing>
-          <wp:inline distT="0" distB="0" distL="0" distR="0" wp14:anchorId="03B5FD9A" wp14:editId="6DAD1F30">
+          <wp:inline distT="0" distB="0" distL="0" distR="0" wp14:anchorId="0B5421D3" wp14:editId="35A25ABE">
             <wp:extent cx="5581650" cy="790575"/>
             <wp:effectExtent l="0" t="0" r="0" b="9525"/>
             <wp:docPr id="26" name="Рисунок 26"/>
@@ -2574,7 +2574,7 @@
           <w:lang w:eastAsia="uk-UA"/>
         </w:rPr>
         <w:drawing>
-          <wp:inline distT="0" distB="0" distL="0" distR="0" wp14:anchorId="1DC5FBD9" wp14:editId="044E8891">
+          <wp:inline distT="0" distB="0" distL="0" distR="0" wp14:anchorId="3080029E" wp14:editId="39F127D6">
             <wp:extent cx="5619750" cy="4171950"/>
             <wp:effectExtent l="0" t="0" r="0" b="0"/>
             <wp:docPr id="27" name="Рисунок 27"/>
@@ -2628,16 +2628,7 @@
           <w:szCs w:val="32"/>
           <w:lang w:val="en-US"/>
         </w:rPr>
-        <w:t>2.9.8</w:t>
-      </w:r>
-      <w:r>
-        <w:rPr>
-          <w:rFonts w:ascii="Times New Roman" w:hAnsi="Times New Roman" w:cs="Times New Roman"/>
-          <w:sz w:val="32"/>
-          <w:szCs w:val="32"/>
-          <w:lang w:val="en-US"/>
-        </w:rPr>
-        <w:t xml:space="preserve"> - Labs (1</w:t>
+        <w:t>2.9.8 - Labs (1</w:t>
       </w:r>
       <w:r>
         <w:rPr>
@@ -2666,7 +2657,7 @@
           <w:lang w:eastAsia="uk-UA"/>
         </w:rPr>
         <w:drawing>
-          <wp:inline distT="0" distB="0" distL="0" distR="0" wp14:anchorId="11F6A963" wp14:editId="271200D0">
+          <wp:inline distT="0" distB="0" distL="0" distR="0" wp14:anchorId="73921EAC" wp14:editId="47AF95D5">
             <wp:extent cx="5448300" cy="1057275"/>
             <wp:effectExtent l="0" t="0" r="0" b="9525"/>
             <wp:docPr id="29" name="Рисунок 29"/>
@@ -2720,16 +2711,7 @@
           <w:szCs w:val="32"/>
           <w:lang w:val="en-US"/>
         </w:rPr>
-        <w:t>2.9.8</w:t>
-      </w:r>
-      <w:r>
-        <w:rPr>
-          <w:rFonts w:ascii="Times New Roman" w:hAnsi="Times New Roman" w:cs="Times New Roman"/>
-          <w:sz w:val="32"/>
-          <w:szCs w:val="32"/>
-          <w:lang w:val="en-US"/>
-        </w:rPr>
-        <w:t xml:space="preserve"> - Labs (2</w:t>
+        <w:t>2.9.8 - Labs (2</w:t>
       </w:r>
       <w:r>
         <w:rPr>
@@ -2758,7 +2740,7 @@
           <w:lang w:eastAsia="uk-UA"/>
         </w:rPr>
         <w:drawing>
-          <wp:inline distT="0" distB="0" distL="0" distR="0" wp14:anchorId="0177D5B8" wp14:editId="5DB07D2A">
+          <wp:inline distT="0" distB="0" distL="0" distR="0" wp14:anchorId="3613F534" wp14:editId="36B2AA27">
             <wp:extent cx="5372100" cy="790575"/>
             <wp:effectExtent l="0" t="0" r="0" b="9525"/>
             <wp:docPr id="30" name="Рисунок 30"/>
@@ -2812,16 +2794,7 @@
           <w:szCs w:val="32"/>
           <w:lang w:val="en-US"/>
         </w:rPr>
-        <w:t>2.9.8</w:t>
-      </w:r>
-      <w:r>
-        <w:rPr>
-          <w:rFonts w:ascii="Times New Roman" w:hAnsi="Times New Roman" w:cs="Times New Roman"/>
-          <w:sz w:val="32"/>
-          <w:szCs w:val="32"/>
-          <w:lang w:val="en-US"/>
-        </w:rPr>
-        <w:t xml:space="preserve"> - Labs (3</w:t>
+        <w:t>2.9.8 - Labs (3</w:t>
       </w:r>
       <w:r>
         <w:rPr>
@@ -2850,7 +2823,7 @@
           <w:lang w:eastAsia="uk-UA"/>
         </w:rPr>
         <w:drawing>
-          <wp:inline distT="0" distB="0" distL="0" distR="0" wp14:anchorId="77CFEBF5" wp14:editId="5E2239EF">
+          <wp:inline distT="0" distB="0" distL="0" distR="0" wp14:anchorId="7F3660F9" wp14:editId="6433233F">
             <wp:extent cx="5267325" cy="647700"/>
             <wp:effectExtent l="0" t="0" r="9525" b="0"/>
             <wp:docPr id="31" name="Рисунок 31"/>
@@ -2904,16 +2877,7 @@
           <w:szCs w:val="32"/>
           <w:lang w:val="en-US"/>
         </w:rPr>
-        <w:t>2.9.8</w:t>
-      </w:r>
-      <w:r>
-        <w:rPr>
-          <w:rFonts w:ascii="Times New Roman" w:hAnsi="Times New Roman" w:cs="Times New Roman"/>
-          <w:sz w:val="32"/>
-          <w:szCs w:val="32"/>
-          <w:lang w:val="en-US"/>
-        </w:rPr>
-        <w:t xml:space="preserve"> - Labs (4</w:t>
+        <w:t>2.9.8 - Labs (4</w:t>
       </w:r>
       <w:r>
         <w:rPr>
@@ -2943,7 +2907,7 @@
         </w:rPr>
         <w:lastRenderedPageBreak/>
         <w:drawing>
-          <wp:inline distT="0" distB="0" distL="0" distR="0" wp14:anchorId="2488FB5B" wp14:editId="28D8880C">
+          <wp:inline distT="0" distB="0" distL="0" distR="0" wp14:anchorId="18DC0C38" wp14:editId="4CCD7C23">
             <wp:extent cx="5448300" cy="1495425"/>
             <wp:effectExtent l="0" t="0" r="0" b="9525"/>
             <wp:docPr id="32" name="Рисунок 32"/>
@@ -3035,7 +2999,7 @@
           <w:lang w:eastAsia="uk-UA"/>
         </w:rPr>
         <w:drawing>
-          <wp:inline distT="0" distB="0" distL="0" distR="0" wp14:anchorId="5744BA03" wp14:editId="207D839E">
+          <wp:inline distT="0" distB="0" distL="0" distR="0" wp14:anchorId="0220229C" wp14:editId="25DC709F">
             <wp:extent cx="5334000" cy="619125"/>
             <wp:effectExtent l="0" t="0" r="0" b="9525"/>
             <wp:docPr id="34" name="Рисунок 34"/>
@@ -3070,8 +3034,227 @@
           </wp:inline>
         </w:drawing>
       </w:r>
-      <w:bookmarkStart w:id="0" w:name="_GoBack"/>
-      <w:bookmarkEnd w:id="0"/>
+    </w:p>
+    <w:p>
+      <w:pPr>
+        <w:ind w:firstLine="708"/>
+        <w:jc w:val="center"/>
+        <w:rPr>
+          <w:rFonts w:ascii="Times New Roman" w:hAnsi="Times New Roman" w:cs="Times New Roman"/>
+          <w:sz w:val="32"/>
+          <w:szCs w:val="32"/>
+          <w:lang w:val="en-US"/>
+        </w:rPr>
+      </w:pPr>
+      <w:r>
+        <w:rPr>
+          <w:rFonts w:ascii="Times New Roman" w:hAnsi="Times New Roman" w:cs="Times New Roman"/>
+          <w:sz w:val="32"/>
+          <w:szCs w:val="32"/>
+          <w:lang w:val="en-US"/>
+        </w:rPr>
+        <w:t>2.11.6 - Labs (</w:t>
+      </w:r>
+      <w:commentRangeStart w:id="0"/>
+      <w:r>
+        <w:rPr>
+          <w:rFonts w:ascii="Times New Roman" w:hAnsi="Times New Roman" w:cs="Times New Roman"/>
+          <w:sz w:val="32"/>
+          <w:szCs w:val="32"/>
+          <w:lang w:val="en-US"/>
+        </w:rPr>
+        <w:t>1</w:t>
+      </w:r>
+      <w:commentRangeEnd w:id="0"/>
+      <w:r>
+        <w:rPr>
+          <w:rStyle w:val="a3"/>
+        </w:rPr>
+        <w:commentReference w:id="0"/>
+      </w:r>
+      <w:r>
+        <w:rPr>
+          <w:rFonts w:ascii="Times New Roman" w:hAnsi="Times New Roman" w:cs="Times New Roman"/>
+          <w:sz w:val="32"/>
+          <w:szCs w:val="32"/>
+          <w:lang w:val="en-US"/>
+        </w:rPr>
+        <w:t>)</w:t>
+      </w:r>
+    </w:p>
+    <w:p>
+      <w:pPr>
+        <w:ind w:firstLine="708"/>
+        <w:jc w:val="center"/>
+        <w:rPr>
+          <w:rFonts w:ascii="Times New Roman" w:hAnsi="Times New Roman" w:cs="Times New Roman"/>
+          <w:sz w:val="32"/>
+          <w:szCs w:val="32"/>
+          <w:lang w:val="en-US"/>
+        </w:rPr>
+      </w:pPr>
+      <w:r>
+        <w:rPr>
+          <w:noProof/>
+          <w:lang w:eastAsia="uk-UA"/>
+        </w:rPr>
+        <w:drawing>
+          <wp:inline distT="0" distB="0" distL="0" distR="0" wp14:anchorId="14D95537" wp14:editId="70A6D41A">
+            <wp:extent cx="5457825" cy="1209675"/>
+            <wp:effectExtent l="0" t="0" r="9525" b="9525"/>
+            <wp:docPr id="28" name="Рисунок 28"/>
+            <wp:cNvGraphicFramePr>
+              <a:graphicFrameLocks xmlns:a="http://schemas.openxmlformats.org/drawingml/2006/main" noChangeAspect="1"/>
+            </wp:cNvGraphicFramePr>
+            <a:graphic xmlns:a="http://schemas.openxmlformats.org/drawingml/2006/main">
+              <a:graphicData uri="http://schemas.openxmlformats.org/drawingml/2006/picture">
+                <pic:pic xmlns:pic="http://schemas.openxmlformats.org/drawingml/2006/picture">
+                  <pic:nvPicPr>
+                    <pic:cNvPr id="1" name=""/>
+                    <pic:cNvPicPr/>
+                  </pic:nvPicPr>
+                  <pic:blipFill>
+                    <a:blip r:embed="rId39"/>
+                    <a:stretch>
+                      <a:fillRect/>
+                    </a:stretch>
+                  </pic:blipFill>
+                  <pic:spPr>
+                    <a:xfrm>
+                      <a:off x="0" y="0"/>
+                      <a:ext cx="5457825" cy="1209675"/>
+                    </a:xfrm>
+                    <a:prstGeom prst="rect">
+                      <a:avLst/>
+                    </a:prstGeom>
+                  </pic:spPr>
+                </pic:pic>
+              </a:graphicData>
+            </a:graphic>
+          </wp:inline>
+        </w:drawing>
+      </w:r>
+    </w:p>
+    <w:p>
+      <w:pPr>
+        <w:ind w:firstLine="708"/>
+        <w:jc w:val="center"/>
+        <w:rPr>
+          <w:rFonts w:ascii="Times New Roman" w:hAnsi="Times New Roman" w:cs="Times New Roman"/>
+          <w:sz w:val="32"/>
+          <w:szCs w:val="32"/>
+          <w:lang w:val="en-US"/>
+        </w:rPr>
+      </w:pPr>
+      <w:r>
+        <w:rPr>
+          <w:rFonts w:ascii="Times New Roman" w:hAnsi="Times New Roman" w:cs="Times New Roman"/>
+          <w:sz w:val="32"/>
+          <w:szCs w:val="32"/>
+          <w:lang w:val="en-US"/>
+        </w:rPr>
+        <w:t>2.11.6 - Labs (</w:t>
+      </w:r>
+      <w:r>
+        <w:rPr>
+          <w:rFonts w:ascii="Times New Roman" w:hAnsi="Times New Roman" w:cs="Times New Roman"/>
+          <w:sz w:val="32"/>
+          <w:szCs w:val="32"/>
+          <w:lang w:val="en-US"/>
+        </w:rPr>
+        <w:t>2)</w:t>
+      </w:r>
+    </w:p>
+    <w:p>
+      <w:pPr>
+        <w:ind w:firstLine="708"/>
+        <w:jc w:val="center"/>
+        <w:rPr>
+          <w:rFonts w:ascii="Times New Roman" w:hAnsi="Times New Roman" w:cs="Times New Roman"/>
+          <w:sz w:val="32"/>
+          <w:szCs w:val="32"/>
+          <w:lang w:val="en-US"/>
+        </w:rPr>
+      </w:pPr>
+      <w:r>
+        <w:rPr>
+          <w:noProof/>
+          <w:lang w:eastAsia="uk-UA"/>
+        </w:rPr>
+        <w:drawing>
+          <wp:inline distT="0" distB="0" distL="0" distR="0" wp14:anchorId="4B23E155" wp14:editId="3A884555">
+            <wp:extent cx="5334000" cy="1619250"/>
+            <wp:effectExtent l="0" t="0" r="0" b="0"/>
+            <wp:docPr id="33" name="Рисунок 33"/>
+            <wp:cNvGraphicFramePr>
+              <a:graphicFrameLocks xmlns:a="http://schemas.openxmlformats.org/drawingml/2006/main" noChangeAspect="1"/>
+            </wp:cNvGraphicFramePr>
+            <a:graphic xmlns:a="http://schemas.openxmlformats.org/drawingml/2006/main">
+              <a:graphicData uri="http://schemas.openxmlformats.org/drawingml/2006/picture">
+                <pic:pic xmlns:pic="http://schemas.openxmlformats.org/drawingml/2006/picture">
+                  <pic:nvPicPr>
+                    <pic:cNvPr id="1" name=""/>
+                    <pic:cNvPicPr/>
+                  </pic:nvPicPr>
+                  <pic:blipFill>
+                    <a:blip r:embed="rId40"/>
+                    <a:stretch>
+                      <a:fillRect/>
+                    </a:stretch>
+                  </pic:blipFill>
+                  <pic:spPr>
+                    <a:xfrm>
+                      <a:off x="0" y="0"/>
+                      <a:ext cx="5334000" cy="1619250"/>
+                    </a:xfrm>
+                    <a:prstGeom prst="rect">
+                      <a:avLst/>
+                    </a:prstGeom>
+                  </pic:spPr>
+                </pic:pic>
+              </a:graphicData>
+            </a:graphic>
+          </wp:inline>
+        </w:drawing>
+      </w:r>
+      <w:bookmarkStart w:id="1" w:name="_GoBack"/>
+      <w:bookmarkEnd w:id="1"/>
+    </w:p>
+    <w:p>
+      <w:pPr>
+        <w:ind w:firstLine="708"/>
+        <w:jc w:val="center"/>
+        <w:rPr>
+          <w:rFonts w:ascii="Times New Roman" w:hAnsi="Times New Roman" w:cs="Times New Roman"/>
+          <w:sz w:val="32"/>
+          <w:szCs w:val="32"/>
+          <w:lang w:val="en-US"/>
+        </w:rPr>
+      </w:pPr>
+    </w:p>
+    <w:p>
+      <w:pPr>
+        <w:ind w:firstLine="708"/>
+        <w:jc w:val="center"/>
+        <w:rPr>
+          <w:rFonts w:ascii="Times New Roman" w:hAnsi="Times New Roman" w:cs="Times New Roman"/>
+          <w:sz w:val="32"/>
+          <w:szCs w:val="32"/>
+          <w:lang w:val="en-US"/>
+        </w:rPr>
+      </w:pPr>
+    </w:p>
+    <w:p>
+      <w:pPr>
+        <w:ind w:firstLine="708"/>
+        <w:jc w:val="center"/>
+        <w:rPr>
+          <w:rFonts w:ascii="Times New Roman" w:hAnsi="Times New Roman" w:cs="Times New Roman"/>
+          <w:sz w:val="32"/>
+          <w:szCs w:val="32"/>
+          <w:lang w:val="en-US"/>
+        </w:rPr>
+      </w:pPr>
     </w:p>
     <w:p>
       <w:pPr>
@@ -3441,6 +3624,38 @@
     </w:sectPr>
   </w:body>
 </w:document>
+</file>
+
+<file path=word/comments.xml><?xml version="1.0" encoding="utf-8"?>
+<w:comments xmlns:wpc="http://schemas.microsoft.com/office/word/2010/wordprocessingCanvas" xmlns:mc="http://schemas.openxmlformats.org/markup-compatibility/2006" xmlns:o="urn:schemas-microsoft-com:office:office" xmlns:r="http://schemas.openxmlformats.org/officeDocument/2006/relationships" xmlns:m="http://schemas.openxmlformats.org/officeDocument/2006/math" xmlns:v="urn:schemas-microsoft-com:vml" xmlns:wp14="http://schemas.microsoft.com/office/word/2010/wordprocessingDrawing" xmlns:wp="http://schemas.openxmlformats.org/drawingml/2006/wordprocessingDrawing" xmlns:w10="urn:schemas-microsoft-com:office:word" xmlns:w="http://schemas.openxmlformats.org/wordprocessingml/2006/main" xmlns:w14="http://schemas.microsoft.com/office/word/2010/wordml" xmlns:w15="http://schemas.microsoft.com/office/word/2012/wordml" xmlns:wpg="http://schemas.microsoft.com/office/word/2010/wordprocessingGroup" xmlns:wpi="http://schemas.microsoft.com/office/word/2010/wordprocessingInk" xmlns:wne="http://schemas.microsoft.com/office/word/2006/wordml" xmlns:wps="http://schemas.microsoft.com/office/word/2010/wordprocessingShape" mc:Ignorable="w14 w15 wp14">
+  <w:comment w:id="0" w:author="Андрюха" w:date="2017-11-13T11:23:00Z" w:initials="А">
+    <w:p>
+      <w:pPr>
+        <w:pStyle w:val="a4"/>
+      </w:pPr>
+      <w:r>
+        <w:rPr>
+          <w:rStyle w:val="a3"/>
+        </w:rPr>
+        <w:annotationRef/>
+      </w:r>
+    </w:p>
+  </w:comment>
+</w:comments>
+</file>
+
+<file path=word/commentsExtended.xml><?xml version="1.0" encoding="utf-8"?>
+<w15:commentsEx xmlns:wpc="http://schemas.microsoft.com/office/word/2010/wordprocessingCanvas" xmlns:mc="http://schemas.openxmlformats.org/markup-compatibility/2006" xmlns:o="urn:schemas-microsoft-com:office:office" xmlns:r="http://schemas.openxmlformats.org/officeDocument/2006/relationships" xmlns:m="http://schemas.openxmlformats.org/officeDocument/2006/math" xmlns:v="urn:schemas-microsoft-com:vml" xmlns:wp14="http://schemas.microsoft.com/office/word/2010/wordprocessingDrawing" xmlns:wp="http://schemas.openxmlformats.org/drawingml/2006/wordprocessingDrawing" xmlns:w10="urn:schemas-microsoft-com:office:word" xmlns:w="http://schemas.openxmlformats.org/wordprocessingml/2006/main" xmlns:w14="http://schemas.microsoft.com/office/word/2010/wordml" xmlns:w15="http://schemas.microsoft.com/office/word/2012/wordml" xmlns:wpg="http://schemas.microsoft.com/office/word/2010/wordprocessingGroup" xmlns:wpi="http://schemas.microsoft.com/office/word/2010/wordprocessingInk" xmlns:wne="http://schemas.microsoft.com/office/word/2006/wordml" xmlns:wps="http://schemas.microsoft.com/office/word/2010/wordprocessingShape" mc:Ignorable="w14 w15 wp14">
+  <w15:commentEx w15:paraId="7D6A684F" w15:done="0"/>
+</w15:commentsEx>
+</file>
+
+<file path=word/people.xml><?xml version="1.0" encoding="utf-8"?>
+<w15:people xmlns:wpc="http://schemas.microsoft.com/office/word/2010/wordprocessingCanvas" xmlns:mc="http://schemas.openxmlformats.org/markup-compatibility/2006" xmlns:o="urn:schemas-microsoft-com:office:office" xmlns:r="http://schemas.openxmlformats.org/officeDocument/2006/relationships" xmlns:m="http://schemas.openxmlformats.org/officeDocument/2006/math" xmlns:v="urn:schemas-microsoft-com:vml" xmlns:wp14="http://schemas.microsoft.com/office/word/2010/wordprocessingDrawing" xmlns:wp="http://schemas.openxmlformats.org/drawingml/2006/wordprocessingDrawing" xmlns:w10="urn:schemas-microsoft-com:office:word" xmlns:w="http://schemas.openxmlformats.org/wordprocessingml/2006/main" xmlns:w14="http://schemas.microsoft.com/office/word/2010/wordml" xmlns:w15="http://schemas.microsoft.com/office/word/2012/wordml" xmlns:wpg="http://schemas.microsoft.com/office/word/2010/wordprocessingGroup" xmlns:wpi="http://schemas.microsoft.com/office/word/2010/wordprocessingInk" xmlns:wne="http://schemas.microsoft.com/office/word/2006/wordml" xmlns:wps="http://schemas.microsoft.com/office/word/2010/wordprocessingShape" mc:Ignorable="w14 w15 wp14">
+  <w15:person w15:author="Андрюха">
+    <w15:presenceInfo w15:providerId="None" w15:userId="Андрюха"/>
+  </w15:person>
+</w15:people>
 </file>
 
 <file path=word/styles.xml><?xml version="1.0" encoding="utf-8"?>
@@ -3864,6 +4079,104 @@
     <w:semiHidden/>
     <w:unhideWhenUsed/>
   </w:style>
+  <w:style w:type="character" w:styleId="a3">
+    <w:name w:val="annotation reference"/>
+    <w:basedOn w:val="a0"/>
+    <w:uiPriority w:val="99"/>
+    <w:semiHidden/>
+    <w:unhideWhenUsed/>
+    <w:rsid w:val="00956DA4"/>
+    <w:rPr>
+      <w:sz w:val="16"/>
+      <w:szCs w:val="16"/>
+    </w:rPr>
+  </w:style>
+  <w:style w:type="paragraph" w:styleId="a4">
+    <w:name w:val="annotation text"/>
+    <w:basedOn w:val="a"/>
+    <w:link w:val="a5"/>
+    <w:uiPriority w:val="99"/>
+    <w:semiHidden/>
+    <w:unhideWhenUsed/>
+    <w:rsid w:val="00956DA4"/>
+    <w:pPr>
+      <w:spacing w:line="240" w:lineRule="auto"/>
+    </w:pPr>
+    <w:rPr>
+      <w:sz w:val="20"/>
+      <w:szCs w:val="20"/>
+    </w:rPr>
+  </w:style>
+  <w:style w:type="character" w:customStyle="1" w:styleId="a5">
+    <w:name w:val="Текст примечания Знак"/>
+    <w:basedOn w:val="a0"/>
+    <w:link w:val="a4"/>
+    <w:uiPriority w:val="99"/>
+    <w:semiHidden/>
+    <w:rsid w:val="00956DA4"/>
+    <w:rPr>
+      <w:sz w:val="20"/>
+      <w:szCs w:val="20"/>
+    </w:rPr>
+  </w:style>
+  <w:style w:type="paragraph" w:styleId="a6">
+    <w:name w:val="annotation subject"/>
+    <w:basedOn w:val="a4"/>
+    <w:next w:val="a4"/>
+    <w:link w:val="a7"/>
+    <w:uiPriority w:val="99"/>
+    <w:semiHidden/>
+    <w:unhideWhenUsed/>
+    <w:rsid w:val="00956DA4"/>
+    <w:rPr>
+      <w:b/>
+      <w:bCs/>
+    </w:rPr>
+  </w:style>
+  <w:style w:type="character" w:customStyle="1" w:styleId="a7">
+    <w:name w:val="Тема примечания Знак"/>
+    <w:basedOn w:val="a5"/>
+    <w:link w:val="a6"/>
+    <w:uiPriority w:val="99"/>
+    <w:semiHidden/>
+    <w:rsid w:val="00956DA4"/>
+    <w:rPr>
+      <w:b/>
+      <w:bCs/>
+      <w:sz w:val="20"/>
+      <w:szCs w:val="20"/>
+    </w:rPr>
+  </w:style>
+  <w:style w:type="paragraph" w:styleId="a8">
+    <w:name w:val="Balloon Text"/>
+    <w:basedOn w:val="a"/>
+    <w:link w:val="a9"/>
+    <w:uiPriority w:val="99"/>
+    <w:semiHidden/>
+    <w:unhideWhenUsed/>
+    <w:rsid w:val="00956DA4"/>
+    <w:pPr>
+      <w:spacing w:after="0" w:line="240" w:lineRule="auto"/>
+    </w:pPr>
+    <w:rPr>
+      <w:rFonts w:ascii="Segoe UI" w:hAnsi="Segoe UI" w:cs="Segoe UI"/>
+      <w:sz w:val="18"/>
+      <w:szCs w:val="18"/>
+    </w:rPr>
+  </w:style>
+  <w:style w:type="character" w:customStyle="1" w:styleId="a9">
+    <w:name w:val="Текст выноски Знак"/>
+    <w:basedOn w:val="a0"/>
+    <w:link w:val="a8"/>
+    <w:uiPriority w:val="99"/>
+    <w:semiHidden/>
+    <w:rsid w:val="00956DA4"/>
+    <w:rPr>
+      <w:rFonts w:ascii="Segoe UI" w:hAnsi="Segoe UI" w:cs="Segoe UI"/>
+      <w:sz w:val="18"/>
+      <w:szCs w:val="18"/>
+    </w:rPr>
+  </w:style>
 </w:styles>
 </file>
 
@@ -4133,7 +4446,7 @@
 </file>
 
 <file path=customXml/itemProps1.xml><?xml version="1.0" encoding="utf-8"?>
-<ds:datastoreItem xmlns:ds="http://schemas.openxmlformats.org/officeDocument/2006/customXml" ds:itemID="{D6453D49-3974-444A-87A5-5CB4182E81FF}">
+<ds:datastoreItem xmlns:ds="http://schemas.openxmlformats.org/officeDocument/2006/customXml" ds:itemID="{528604BE-7188-45E0-BE66-8EF3A4D5B978}">
   <ds:schemaRefs>
     <ds:schemaRef ds:uri="http://schemas.openxmlformats.org/officeDocument/2006/bibliography"/>
   </ds:schemaRefs>

</xml_diff>

<commit_message>
folder + Chapter 3 Lab 3.2
</commit_message>
<xml_diff>
--- a/End/Звіт.docx
+++ b/End/Звіт.docx
@@ -3153,16 +3153,7 @@
           <w:szCs w:val="32"/>
           <w:lang w:val="en-US"/>
         </w:rPr>
-        <w:t>2.11.6 - Labs (</w:t>
-      </w:r>
-      <w:r>
-        <w:rPr>
-          <w:rFonts w:ascii="Times New Roman" w:hAnsi="Times New Roman" w:cs="Times New Roman"/>
-          <w:sz w:val="32"/>
-          <w:szCs w:val="32"/>
-          <w:lang w:val="en-US"/>
-        </w:rPr>
-        <w:t>2)</w:t>
+        <w:t>2.11.6 - Labs (2)</w:t>
       </w:r>
     </w:p>
     <w:p>
@@ -3217,6 +3208,53 @@
           </wp:inline>
         </w:drawing>
       </w:r>
+    </w:p>
+    <w:p>
+      <w:pPr>
+        <w:ind w:firstLine="708"/>
+        <w:jc w:val="center"/>
+        <w:rPr>
+          <w:rFonts w:ascii="Times New Roman" w:hAnsi="Times New Roman" w:cs="Times New Roman"/>
+          <w:sz w:val="32"/>
+          <w:szCs w:val="32"/>
+          <w:lang w:val="en-US"/>
+        </w:rPr>
+      </w:pPr>
+      <w:r>
+        <w:br/>
+      </w:r>
+      <w:r>
+        <w:rPr>
+          <w:rFonts w:ascii="Helvetica" w:hAnsi="Helvetica" w:cs="Helvetica"/>
+          <w:b/>
+          <w:bCs/>
+          <w:color w:val="2D3B45"/>
+          <w:shd w:val="clear" w:color="auto" w:fill="EEF7FF"/>
+        </w:rPr>
+        <w:t xml:space="preserve">3.2 - </w:t>
+      </w:r>
+      <w:proofErr w:type="spellStart"/>
+      <w:r>
+        <w:rPr>
+          <w:rFonts w:ascii="Helvetica" w:hAnsi="Helvetica" w:cs="Helvetica"/>
+          <w:b/>
+          <w:bCs/>
+          <w:color w:val="2D3B45"/>
+          <w:shd w:val="clear" w:color="auto" w:fill="EEF7FF"/>
+        </w:rPr>
+        <w:t>Labs</w:t>
+      </w:r>
+      <w:proofErr w:type="spellEnd"/>
+      <w:r>
+        <w:rPr>
+          <w:rFonts w:ascii="Helvetica" w:hAnsi="Helvetica" w:cs="Helvetica"/>
+          <w:b/>
+          <w:bCs/>
+          <w:color w:val="2D3B45"/>
+          <w:shd w:val="clear" w:color="auto" w:fill="EEF7FF"/>
+        </w:rPr>
+        <w:t xml:space="preserve"> (2)</w:t>
+      </w:r>
       <w:bookmarkStart w:id="1" w:name="_GoBack"/>
       <w:bookmarkEnd w:id="1"/>
     </w:p>
@@ -3306,32 +3344,21 @@
     </w:p>
     <w:p>
       <w:pPr>
-        <w:ind w:firstLine="708"/>
-        <w:jc w:val="center"/>
-        <w:rPr>
-          <w:rFonts w:ascii="Times New Roman" w:hAnsi="Times New Roman" w:cs="Times New Roman"/>
-          <w:sz w:val="32"/>
-          <w:szCs w:val="32"/>
-          <w:lang w:val="en-US"/>
-        </w:rPr>
-      </w:pPr>
-    </w:p>
-    <w:p>
-      <w:pPr>
-        <w:rPr>
-          <w:rFonts w:ascii="Times New Roman" w:hAnsi="Times New Roman" w:cs="Times New Roman"/>
-          <w:sz w:val="32"/>
-          <w:szCs w:val="32"/>
-          <w:lang w:val="en-US"/>
-        </w:rPr>
-      </w:pPr>
-      <w:r>
-        <w:rPr>
-          <w:rFonts w:ascii="Times New Roman" w:hAnsi="Times New Roman" w:cs="Times New Roman"/>
-          <w:sz w:val="32"/>
-          <w:szCs w:val="32"/>
-          <w:lang w:val="en-US"/>
-        </w:rPr>
+        <w:rPr>
+          <w:rFonts w:ascii="Times New Roman" w:hAnsi="Times New Roman" w:cs="Times New Roman"/>
+          <w:sz w:val="32"/>
+          <w:szCs w:val="32"/>
+          <w:lang w:val="en-US"/>
+        </w:rPr>
+      </w:pPr>
+      <w:r>
+        <w:rPr>
+          <w:rFonts w:ascii="Times New Roman" w:hAnsi="Times New Roman" w:cs="Times New Roman"/>
+          <w:sz w:val="32"/>
+          <w:szCs w:val="32"/>
+          <w:lang w:val="en-US"/>
+        </w:rPr>
+        <w:lastRenderedPageBreak/>
         <w:br w:type="page"/>
       </w:r>
     </w:p>
@@ -4446,7 +4473,7 @@
 </file>
 
 <file path=customXml/itemProps1.xml><?xml version="1.0" encoding="utf-8"?>
-<ds:datastoreItem xmlns:ds="http://schemas.openxmlformats.org/officeDocument/2006/customXml" ds:itemID="{528604BE-7188-45E0-BE66-8EF3A4D5B978}">
+<ds:datastoreItem xmlns:ds="http://schemas.openxmlformats.org/officeDocument/2006/customXml" ds:itemID="{56CB3EA5-3F7D-44DB-AA99-A359AE77AED7}">
   <ds:schemaRefs>
     <ds:schemaRef ds:uri="http://schemas.openxmlformats.org/officeDocument/2006/bibliography"/>
   </ds:schemaRefs>

</xml_diff>

<commit_message>
folder + Chapter 3 Lab 3.2 + Звіт
</commit_message>
<xml_diff>
--- a/End/Звіт.docx
+++ b/End/Звіт.docx
@@ -3211,154 +3211,1017 @@
     </w:p>
     <w:p>
       <w:pPr>
-        <w:ind w:firstLine="708"/>
-        <w:jc w:val="center"/>
-        <w:rPr>
-          <w:rFonts w:ascii="Times New Roman" w:hAnsi="Times New Roman" w:cs="Times New Roman"/>
-          <w:sz w:val="32"/>
-          <w:szCs w:val="32"/>
-          <w:lang w:val="en-US"/>
-        </w:rPr>
-      </w:pPr>
-      <w:r>
-        <w:br/>
-      </w:r>
-      <w:r>
-        <w:rPr>
-          <w:rFonts w:ascii="Helvetica" w:hAnsi="Helvetica" w:cs="Helvetica"/>
-          <w:b/>
-          <w:bCs/>
-          <w:color w:val="2D3B45"/>
+        <w:spacing w:after="0" w:line="240" w:lineRule="auto"/>
+        <w:ind w:firstLine="708"/>
+        <w:jc w:val="center"/>
+        <w:rPr>
+          <w:rFonts w:ascii="Times New Roman" w:hAnsi="Times New Roman" w:cs="Times New Roman"/>
+          <w:bCs/>
+          <w:color w:val="2D3B45"/>
+          <w:sz w:val="32"/>
+          <w:szCs w:val="32"/>
+        </w:rPr>
+      </w:pPr>
+      <w:r>
+        <w:rPr>
+          <w:rFonts w:ascii="Times New Roman" w:hAnsi="Times New Roman" w:cs="Times New Roman"/>
+          <w:bCs/>
+          <w:color w:val="2D3B45"/>
+          <w:sz w:val="32"/>
+          <w:szCs w:val="32"/>
           <w:shd w:val="clear" w:color="auto" w:fill="EEF7FF"/>
-        </w:rPr>
-        <w:t xml:space="preserve">3.2 - </w:t>
+          <w:lang w:val="en-US"/>
+        </w:rPr>
+        <w:t xml:space="preserve">    </w:t>
+      </w:r>
+      <w:r>
+        <w:rPr>
+          <w:rFonts w:ascii="Times New Roman" w:hAnsi="Times New Roman" w:cs="Times New Roman"/>
+          <w:bCs/>
+          <w:color w:val="2D3B45"/>
+          <w:sz w:val="32"/>
+          <w:szCs w:val="32"/>
+        </w:rPr>
+        <w:t>3.2</w:t>
+      </w:r>
+      <w:r>
+        <w:rPr>
+          <w:rFonts w:ascii="Times New Roman" w:hAnsi="Times New Roman" w:cs="Times New Roman"/>
+          <w:bCs/>
+          <w:color w:val="2D3B45"/>
+          <w:sz w:val="32"/>
+          <w:szCs w:val="32"/>
+          <w:lang w:val="en-US"/>
+        </w:rPr>
+        <w:t>.12</w:t>
+      </w:r>
+      <w:r>
+        <w:rPr>
+          <w:rFonts w:ascii="Times New Roman" w:hAnsi="Times New Roman" w:cs="Times New Roman"/>
+          <w:bCs/>
+          <w:color w:val="2D3B45"/>
+          <w:sz w:val="32"/>
+          <w:szCs w:val="32"/>
+        </w:rPr>
+        <w:t xml:space="preserve"> - </w:t>
       </w:r>
       <w:proofErr w:type="spellStart"/>
       <w:r>
         <w:rPr>
-          <w:rFonts w:ascii="Helvetica" w:hAnsi="Helvetica" w:cs="Helvetica"/>
-          <w:b/>
-          <w:bCs/>
-          <w:color w:val="2D3B45"/>
-          <w:shd w:val="clear" w:color="auto" w:fill="EEF7FF"/>
+          <w:rFonts w:ascii="Times New Roman" w:hAnsi="Times New Roman" w:cs="Times New Roman"/>
+          <w:bCs/>
+          <w:color w:val="2D3B45"/>
+          <w:sz w:val="32"/>
+          <w:szCs w:val="32"/>
         </w:rPr>
         <w:t>Labs</w:t>
       </w:r>
       <w:proofErr w:type="spellEnd"/>
       <w:r>
         <w:rPr>
-          <w:rFonts w:ascii="Helvetica" w:hAnsi="Helvetica" w:cs="Helvetica"/>
-          <w:b/>
-          <w:bCs/>
-          <w:color w:val="2D3B45"/>
-          <w:shd w:val="clear" w:color="auto" w:fill="EEF7FF"/>
-        </w:rPr>
-        <w:t xml:space="preserve"> (2)</w:t>
+          <w:rFonts w:ascii="Times New Roman" w:hAnsi="Times New Roman" w:cs="Times New Roman"/>
+          <w:bCs/>
+          <w:color w:val="2D3B45"/>
+          <w:sz w:val="32"/>
+          <w:szCs w:val="32"/>
+        </w:rPr>
+        <w:t xml:space="preserve"> (1</w:t>
+      </w:r>
+      <w:r>
+        <w:rPr>
+          <w:rFonts w:ascii="Times New Roman" w:hAnsi="Times New Roman" w:cs="Times New Roman"/>
+          <w:bCs/>
+          <w:color w:val="2D3B45"/>
+          <w:sz w:val="32"/>
+          <w:szCs w:val="32"/>
+        </w:rPr>
+        <w:t>)</w:t>
+      </w:r>
+    </w:p>
+    <w:p>
+      <w:pPr>
+        <w:spacing w:after="0" w:line="240" w:lineRule="auto"/>
+        <w:ind w:firstLine="708"/>
+        <w:jc w:val="center"/>
+        <w:rPr>
+          <w:rFonts w:ascii="Times New Roman" w:hAnsi="Times New Roman" w:cs="Times New Roman"/>
+          <w:sz w:val="32"/>
+          <w:szCs w:val="32"/>
+          <w:lang w:val="en-US"/>
+        </w:rPr>
+      </w:pPr>
+      <w:r>
+        <w:rPr>
+          <w:noProof/>
+          <w:lang w:eastAsia="uk-UA"/>
+        </w:rPr>
+        <w:drawing>
+          <wp:inline distT="0" distB="0" distL="0" distR="0" wp14:anchorId="6BC1ED61" wp14:editId="09BC86DF">
+            <wp:extent cx="5419725" cy="571500"/>
+            <wp:effectExtent l="0" t="0" r="9525" b="0"/>
+            <wp:docPr id="35" name="Рисунок 35"/>
+            <wp:cNvGraphicFramePr>
+              <a:graphicFrameLocks xmlns:a="http://schemas.openxmlformats.org/drawingml/2006/main" noChangeAspect="1"/>
+            </wp:cNvGraphicFramePr>
+            <a:graphic xmlns:a="http://schemas.openxmlformats.org/drawingml/2006/main">
+              <a:graphicData uri="http://schemas.openxmlformats.org/drawingml/2006/picture">
+                <pic:pic xmlns:pic="http://schemas.openxmlformats.org/drawingml/2006/picture">
+                  <pic:nvPicPr>
+                    <pic:cNvPr id="1" name=""/>
+                    <pic:cNvPicPr/>
+                  </pic:nvPicPr>
+                  <pic:blipFill>
+                    <a:blip r:embed="rId41"/>
+                    <a:stretch>
+                      <a:fillRect/>
+                    </a:stretch>
+                  </pic:blipFill>
+                  <pic:spPr>
+                    <a:xfrm>
+                      <a:off x="0" y="0"/>
+                      <a:ext cx="5419725" cy="571500"/>
+                    </a:xfrm>
+                    <a:prstGeom prst="rect">
+                      <a:avLst/>
+                    </a:prstGeom>
+                  </pic:spPr>
+                </pic:pic>
+              </a:graphicData>
+            </a:graphic>
+          </wp:inline>
+        </w:drawing>
+      </w:r>
+    </w:p>
+    <w:p>
+      <w:pPr>
+        <w:spacing w:after="0" w:line="240" w:lineRule="auto"/>
+        <w:ind w:firstLine="708"/>
+        <w:jc w:val="center"/>
+        <w:rPr>
+          <w:rFonts w:ascii="Times New Roman" w:hAnsi="Times New Roman" w:cs="Times New Roman"/>
+          <w:bCs/>
+          <w:color w:val="2D3B45"/>
+          <w:sz w:val="32"/>
+          <w:szCs w:val="32"/>
+        </w:rPr>
+      </w:pPr>
+      <w:r>
+        <w:rPr>
+          <w:rFonts w:ascii="Times New Roman" w:hAnsi="Times New Roman" w:cs="Times New Roman"/>
+          <w:bCs/>
+          <w:color w:val="2D3B45"/>
+          <w:sz w:val="32"/>
+          <w:szCs w:val="32"/>
+        </w:rPr>
+        <w:t>3.2</w:t>
+      </w:r>
+      <w:r>
+        <w:rPr>
+          <w:rFonts w:ascii="Times New Roman" w:hAnsi="Times New Roman" w:cs="Times New Roman"/>
+          <w:bCs/>
+          <w:color w:val="2D3B45"/>
+          <w:sz w:val="32"/>
+          <w:szCs w:val="32"/>
+          <w:lang w:val="en-US"/>
+        </w:rPr>
+        <w:t>.12</w:t>
+      </w:r>
+      <w:r>
+        <w:rPr>
+          <w:rFonts w:ascii="Times New Roman" w:hAnsi="Times New Roman" w:cs="Times New Roman"/>
+          <w:bCs/>
+          <w:color w:val="2D3B45"/>
+          <w:sz w:val="32"/>
+          <w:szCs w:val="32"/>
+        </w:rPr>
+        <w:t xml:space="preserve"> - </w:t>
+      </w:r>
+      <w:proofErr w:type="spellStart"/>
+      <w:r>
+        <w:rPr>
+          <w:rFonts w:ascii="Times New Roman" w:hAnsi="Times New Roman" w:cs="Times New Roman"/>
+          <w:bCs/>
+          <w:color w:val="2D3B45"/>
+          <w:sz w:val="32"/>
+          <w:szCs w:val="32"/>
+        </w:rPr>
+        <w:t>Labs</w:t>
+      </w:r>
+      <w:proofErr w:type="spellEnd"/>
+      <w:r>
+        <w:rPr>
+          <w:rFonts w:ascii="Times New Roman" w:hAnsi="Times New Roman" w:cs="Times New Roman"/>
+          <w:bCs/>
+          <w:color w:val="2D3B45"/>
+          <w:sz w:val="32"/>
+          <w:szCs w:val="32"/>
+        </w:rPr>
+        <w:t xml:space="preserve"> (2</w:t>
+      </w:r>
+      <w:r>
+        <w:rPr>
+          <w:rFonts w:ascii="Times New Roman" w:hAnsi="Times New Roman" w:cs="Times New Roman"/>
+          <w:bCs/>
+          <w:color w:val="2D3B45"/>
+          <w:sz w:val="32"/>
+          <w:szCs w:val="32"/>
+        </w:rPr>
+        <w:t>)</w:t>
+      </w:r>
+    </w:p>
+    <w:p>
+      <w:pPr>
+        <w:spacing w:after="0" w:line="240" w:lineRule="auto"/>
+        <w:ind w:firstLine="708"/>
+        <w:jc w:val="center"/>
+        <w:rPr>
+          <w:rFonts w:ascii="Times New Roman" w:hAnsi="Times New Roman" w:cs="Times New Roman"/>
+          <w:sz w:val="32"/>
+          <w:szCs w:val="32"/>
+          <w:lang w:val="en-US"/>
+        </w:rPr>
+      </w:pPr>
+      <w:r>
+        <w:rPr>
+          <w:noProof/>
+          <w:lang w:eastAsia="uk-UA"/>
+        </w:rPr>
+        <w:lastRenderedPageBreak/>
+        <w:drawing>
+          <wp:inline distT="0" distB="0" distL="0" distR="0" wp14:anchorId="742B7DA9" wp14:editId="4380A478">
+            <wp:extent cx="5476875" cy="2400300"/>
+            <wp:effectExtent l="0" t="0" r="9525" b="0"/>
+            <wp:docPr id="36" name="Рисунок 36"/>
+            <wp:cNvGraphicFramePr>
+              <a:graphicFrameLocks xmlns:a="http://schemas.openxmlformats.org/drawingml/2006/main" noChangeAspect="1"/>
+            </wp:cNvGraphicFramePr>
+            <a:graphic xmlns:a="http://schemas.openxmlformats.org/drawingml/2006/main">
+              <a:graphicData uri="http://schemas.openxmlformats.org/drawingml/2006/picture">
+                <pic:pic xmlns:pic="http://schemas.openxmlformats.org/drawingml/2006/picture">
+                  <pic:nvPicPr>
+                    <pic:cNvPr id="1" name=""/>
+                    <pic:cNvPicPr/>
+                  </pic:nvPicPr>
+                  <pic:blipFill>
+                    <a:blip r:embed="rId42"/>
+                    <a:stretch>
+                      <a:fillRect/>
+                    </a:stretch>
+                  </pic:blipFill>
+                  <pic:spPr>
+                    <a:xfrm>
+                      <a:off x="0" y="0"/>
+                      <a:ext cx="5476875" cy="2400300"/>
+                    </a:xfrm>
+                    <a:prstGeom prst="rect">
+                      <a:avLst/>
+                    </a:prstGeom>
+                  </pic:spPr>
+                </pic:pic>
+              </a:graphicData>
+            </a:graphic>
+          </wp:inline>
+        </w:drawing>
+      </w:r>
+    </w:p>
+    <w:p>
+      <w:pPr>
+        <w:spacing w:after="0" w:line="240" w:lineRule="auto"/>
+        <w:ind w:firstLine="708"/>
+        <w:jc w:val="center"/>
+        <w:rPr>
+          <w:rFonts w:ascii="Times New Roman" w:hAnsi="Times New Roman" w:cs="Times New Roman"/>
+          <w:bCs/>
+          <w:color w:val="2D3B45"/>
+          <w:sz w:val="32"/>
+          <w:szCs w:val="32"/>
+        </w:rPr>
+      </w:pPr>
+      <w:r>
+        <w:rPr>
+          <w:rFonts w:ascii="Times New Roman" w:hAnsi="Times New Roman" w:cs="Times New Roman"/>
+          <w:bCs/>
+          <w:color w:val="2D3B45"/>
+          <w:sz w:val="32"/>
+          <w:szCs w:val="32"/>
+        </w:rPr>
+        <w:t>3.4</w:t>
+      </w:r>
+      <w:r>
+        <w:rPr>
+          <w:rFonts w:ascii="Times New Roman" w:hAnsi="Times New Roman" w:cs="Times New Roman"/>
+          <w:bCs/>
+          <w:color w:val="2D3B45"/>
+          <w:sz w:val="32"/>
+          <w:szCs w:val="32"/>
+          <w:lang w:val="en-US"/>
+        </w:rPr>
+        <w:t>.7</w:t>
+      </w:r>
+      <w:r>
+        <w:rPr>
+          <w:rFonts w:ascii="Times New Roman" w:hAnsi="Times New Roman" w:cs="Times New Roman"/>
+          <w:bCs/>
+          <w:color w:val="2D3B45"/>
+          <w:sz w:val="32"/>
+          <w:szCs w:val="32"/>
+        </w:rPr>
+        <w:t xml:space="preserve"> - </w:t>
+      </w:r>
+      <w:proofErr w:type="spellStart"/>
+      <w:r>
+        <w:rPr>
+          <w:rFonts w:ascii="Times New Roman" w:hAnsi="Times New Roman" w:cs="Times New Roman"/>
+          <w:bCs/>
+          <w:color w:val="2D3B45"/>
+          <w:sz w:val="32"/>
+          <w:szCs w:val="32"/>
+        </w:rPr>
+        <w:t>Labs</w:t>
+      </w:r>
+      <w:proofErr w:type="spellEnd"/>
+      <w:r>
+        <w:rPr>
+          <w:rFonts w:ascii="Times New Roman" w:hAnsi="Times New Roman" w:cs="Times New Roman"/>
+          <w:bCs/>
+          <w:color w:val="2D3B45"/>
+          <w:sz w:val="32"/>
+          <w:szCs w:val="32"/>
+        </w:rPr>
+        <w:t xml:space="preserve"> (1</w:t>
+      </w:r>
+      <w:r>
+        <w:rPr>
+          <w:rFonts w:ascii="Times New Roman" w:hAnsi="Times New Roman" w:cs="Times New Roman"/>
+          <w:bCs/>
+          <w:color w:val="2D3B45"/>
+          <w:sz w:val="32"/>
+          <w:szCs w:val="32"/>
+        </w:rPr>
+        <w:t>)</w:t>
+      </w:r>
+    </w:p>
+    <w:p>
+      <w:pPr>
+        <w:spacing w:after="0" w:line="240" w:lineRule="auto"/>
+        <w:ind w:firstLine="708"/>
+        <w:jc w:val="center"/>
+        <w:rPr>
+          <w:rFonts w:ascii="Times New Roman" w:hAnsi="Times New Roman" w:cs="Times New Roman"/>
+          <w:bCs/>
+          <w:color w:val="2D3B45"/>
+          <w:sz w:val="32"/>
+          <w:szCs w:val="32"/>
+        </w:rPr>
+      </w:pPr>
+      <w:r>
+        <w:rPr>
+          <w:rFonts w:ascii="Times New Roman" w:hAnsi="Times New Roman" w:cs="Times New Roman"/>
+          <w:bCs/>
+          <w:color w:val="2D3B45"/>
+          <w:sz w:val="32"/>
+          <w:szCs w:val="32"/>
+        </w:rPr>
+        <w:t>3.4</w:t>
+      </w:r>
+      <w:r>
+        <w:rPr>
+          <w:rFonts w:ascii="Times New Roman" w:hAnsi="Times New Roman" w:cs="Times New Roman"/>
+          <w:bCs/>
+          <w:color w:val="2D3B45"/>
+          <w:sz w:val="32"/>
+          <w:szCs w:val="32"/>
+          <w:lang w:val="en-US"/>
+        </w:rPr>
+        <w:t>.7</w:t>
+      </w:r>
+      <w:r>
+        <w:rPr>
+          <w:rFonts w:ascii="Times New Roman" w:hAnsi="Times New Roman" w:cs="Times New Roman"/>
+          <w:bCs/>
+          <w:color w:val="2D3B45"/>
+          <w:sz w:val="32"/>
+          <w:szCs w:val="32"/>
+        </w:rPr>
+        <w:t xml:space="preserve"> - </w:t>
+      </w:r>
+      <w:proofErr w:type="spellStart"/>
+      <w:r>
+        <w:rPr>
+          <w:rFonts w:ascii="Times New Roman" w:hAnsi="Times New Roman" w:cs="Times New Roman"/>
+          <w:bCs/>
+          <w:color w:val="2D3B45"/>
+          <w:sz w:val="32"/>
+          <w:szCs w:val="32"/>
+        </w:rPr>
+        <w:t>Labs</w:t>
+      </w:r>
+      <w:proofErr w:type="spellEnd"/>
+      <w:r>
+        <w:rPr>
+          <w:rFonts w:ascii="Times New Roman" w:hAnsi="Times New Roman" w:cs="Times New Roman"/>
+          <w:bCs/>
+          <w:color w:val="2D3B45"/>
+          <w:sz w:val="32"/>
+          <w:szCs w:val="32"/>
+        </w:rPr>
+        <w:t xml:space="preserve"> (2</w:t>
+      </w:r>
+      <w:r>
+        <w:rPr>
+          <w:rFonts w:ascii="Times New Roman" w:hAnsi="Times New Roman" w:cs="Times New Roman"/>
+          <w:bCs/>
+          <w:color w:val="2D3B45"/>
+          <w:sz w:val="32"/>
+          <w:szCs w:val="32"/>
+        </w:rPr>
+        <w:t>)</w:t>
+      </w:r>
+    </w:p>
+    <w:p>
+      <w:pPr>
+        <w:spacing w:after="0" w:line="240" w:lineRule="auto"/>
+        <w:ind w:firstLine="708"/>
+        <w:jc w:val="center"/>
+        <w:rPr>
+          <w:rFonts w:ascii="Times New Roman" w:hAnsi="Times New Roman" w:cs="Times New Roman"/>
+          <w:bCs/>
+          <w:color w:val="2D3B45"/>
+          <w:sz w:val="32"/>
+          <w:szCs w:val="32"/>
+        </w:rPr>
+      </w:pPr>
+      <w:r>
+        <w:rPr>
+          <w:rFonts w:ascii="Times New Roman" w:hAnsi="Times New Roman" w:cs="Times New Roman"/>
+          <w:bCs/>
+          <w:color w:val="2D3B45"/>
+          <w:sz w:val="32"/>
+          <w:szCs w:val="32"/>
+        </w:rPr>
+        <w:t>3.4</w:t>
+      </w:r>
+      <w:r>
+        <w:rPr>
+          <w:rFonts w:ascii="Times New Roman" w:hAnsi="Times New Roman" w:cs="Times New Roman"/>
+          <w:bCs/>
+          <w:color w:val="2D3B45"/>
+          <w:sz w:val="32"/>
+          <w:szCs w:val="32"/>
+          <w:lang w:val="en-US"/>
+        </w:rPr>
+        <w:t>.7</w:t>
+      </w:r>
+      <w:r>
+        <w:rPr>
+          <w:rFonts w:ascii="Times New Roman" w:hAnsi="Times New Roman" w:cs="Times New Roman"/>
+          <w:bCs/>
+          <w:color w:val="2D3B45"/>
+          <w:sz w:val="32"/>
+          <w:szCs w:val="32"/>
+        </w:rPr>
+        <w:t xml:space="preserve"> - </w:t>
+      </w:r>
+      <w:proofErr w:type="spellStart"/>
+      <w:r>
+        <w:rPr>
+          <w:rFonts w:ascii="Times New Roman" w:hAnsi="Times New Roman" w:cs="Times New Roman"/>
+          <w:bCs/>
+          <w:color w:val="2D3B45"/>
+          <w:sz w:val="32"/>
+          <w:szCs w:val="32"/>
+        </w:rPr>
+        <w:t>Labs</w:t>
+      </w:r>
+      <w:proofErr w:type="spellEnd"/>
+      <w:r>
+        <w:rPr>
+          <w:rFonts w:ascii="Times New Roman" w:hAnsi="Times New Roman" w:cs="Times New Roman"/>
+          <w:bCs/>
+          <w:color w:val="2D3B45"/>
+          <w:sz w:val="32"/>
+          <w:szCs w:val="32"/>
+        </w:rPr>
+        <w:t xml:space="preserve"> (3</w:t>
+      </w:r>
+      <w:r>
+        <w:rPr>
+          <w:rFonts w:ascii="Times New Roman" w:hAnsi="Times New Roman" w:cs="Times New Roman"/>
+          <w:bCs/>
+          <w:color w:val="2D3B45"/>
+          <w:sz w:val="32"/>
+          <w:szCs w:val="32"/>
+        </w:rPr>
+        <w:t>)</w:t>
+      </w:r>
+    </w:p>
+    <w:p>
+      <w:pPr>
+        <w:spacing w:after="0" w:line="240" w:lineRule="auto"/>
+        <w:ind w:firstLine="708"/>
+        <w:jc w:val="center"/>
+        <w:rPr>
+          <w:rFonts w:ascii="Times New Roman" w:hAnsi="Times New Roman" w:cs="Times New Roman"/>
+          <w:bCs/>
+          <w:color w:val="2D3B45"/>
+          <w:sz w:val="32"/>
+          <w:szCs w:val="32"/>
+        </w:rPr>
+      </w:pPr>
+      <w:r>
+        <w:rPr>
+          <w:rFonts w:ascii="Times New Roman" w:hAnsi="Times New Roman" w:cs="Times New Roman"/>
+          <w:bCs/>
+          <w:color w:val="2D3B45"/>
+          <w:sz w:val="32"/>
+          <w:szCs w:val="32"/>
+        </w:rPr>
+        <w:t>3.4</w:t>
+      </w:r>
+      <w:r>
+        <w:rPr>
+          <w:rFonts w:ascii="Times New Roman" w:hAnsi="Times New Roman" w:cs="Times New Roman"/>
+          <w:bCs/>
+          <w:color w:val="2D3B45"/>
+          <w:sz w:val="32"/>
+          <w:szCs w:val="32"/>
+          <w:lang w:val="en-US"/>
+        </w:rPr>
+        <w:t>.7</w:t>
+      </w:r>
+      <w:r>
+        <w:rPr>
+          <w:rFonts w:ascii="Times New Roman" w:hAnsi="Times New Roman" w:cs="Times New Roman"/>
+          <w:bCs/>
+          <w:color w:val="2D3B45"/>
+          <w:sz w:val="32"/>
+          <w:szCs w:val="32"/>
+        </w:rPr>
+        <w:t xml:space="preserve"> - </w:t>
+      </w:r>
+      <w:proofErr w:type="spellStart"/>
+      <w:r>
+        <w:rPr>
+          <w:rFonts w:ascii="Times New Roman" w:hAnsi="Times New Roman" w:cs="Times New Roman"/>
+          <w:bCs/>
+          <w:color w:val="2D3B45"/>
+          <w:sz w:val="32"/>
+          <w:szCs w:val="32"/>
+        </w:rPr>
+        <w:t>Labs</w:t>
+      </w:r>
+      <w:proofErr w:type="spellEnd"/>
+      <w:r>
+        <w:rPr>
+          <w:rFonts w:ascii="Times New Roman" w:hAnsi="Times New Roman" w:cs="Times New Roman"/>
+          <w:bCs/>
+          <w:color w:val="2D3B45"/>
+          <w:sz w:val="32"/>
+          <w:szCs w:val="32"/>
+        </w:rPr>
+        <w:t xml:space="preserve"> (4</w:t>
+      </w:r>
+      <w:r>
+        <w:rPr>
+          <w:rFonts w:ascii="Times New Roman" w:hAnsi="Times New Roman" w:cs="Times New Roman"/>
+          <w:bCs/>
+          <w:color w:val="2D3B45"/>
+          <w:sz w:val="32"/>
+          <w:szCs w:val="32"/>
+        </w:rPr>
+        <w:t>)</w:t>
+      </w:r>
+    </w:p>
+    <w:p>
+      <w:pPr>
+        <w:spacing w:after="0" w:line="240" w:lineRule="auto"/>
+        <w:ind w:firstLine="708"/>
+        <w:jc w:val="center"/>
+        <w:rPr>
+          <w:rFonts w:ascii="Times New Roman" w:hAnsi="Times New Roman" w:cs="Times New Roman"/>
+          <w:bCs/>
+          <w:color w:val="2D3B45"/>
+          <w:sz w:val="32"/>
+          <w:szCs w:val="32"/>
+        </w:rPr>
+      </w:pPr>
+      <w:r>
+        <w:rPr>
+          <w:rFonts w:ascii="Times New Roman" w:hAnsi="Times New Roman" w:cs="Times New Roman"/>
+          <w:bCs/>
+          <w:color w:val="2D3B45"/>
+          <w:sz w:val="32"/>
+          <w:szCs w:val="32"/>
+        </w:rPr>
+        <w:t>3.4</w:t>
+      </w:r>
+      <w:r>
+        <w:rPr>
+          <w:rFonts w:ascii="Times New Roman" w:hAnsi="Times New Roman" w:cs="Times New Roman"/>
+          <w:bCs/>
+          <w:color w:val="2D3B45"/>
+          <w:sz w:val="32"/>
+          <w:szCs w:val="32"/>
+          <w:lang w:val="en-US"/>
+        </w:rPr>
+        <w:t>.7</w:t>
+      </w:r>
+      <w:r>
+        <w:rPr>
+          <w:rFonts w:ascii="Times New Roman" w:hAnsi="Times New Roman" w:cs="Times New Roman"/>
+          <w:bCs/>
+          <w:color w:val="2D3B45"/>
+          <w:sz w:val="32"/>
+          <w:szCs w:val="32"/>
+        </w:rPr>
+        <w:t xml:space="preserve"> - </w:t>
+      </w:r>
+      <w:proofErr w:type="spellStart"/>
+      <w:r>
+        <w:rPr>
+          <w:rFonts w:ascii="Times New Roman" w:hAnsi="Times New Roman" w:cs="Times New Roman"/>
+          <w:bCs/>
+          <w:color w:val="2D3B45"/>
+          <w:sz w:val="32"/>
+          <w:szCs w:val="32"/>
+        </w:rPr>
+        <w:t>Labs</w:t>
+      </w:r>
+      <w:proofErr w:type="spellEnd"/>
+      <w:r>
+        <w:rPr>
+          <w:rFonts w:ascii="Times New Roman" w:hAnsi="Times New Roman" w:cs="Times New Roman"/>
+          <w:bCs/>
+          <w:color w:val="2D3B45"/>
+          <w:sz w:val="32"/>
+          <w:szCs w:val="32"/>
+        </w:rPr>
+        <w:t xml:space="preserve"> (5</w:t>
+      </w:r>
+      <w:r>
+        <w:rPr>
+          <w:rFonts w:ascii="Times New Roman" w:hAnsi="Times New Roman" w:cs="Times New Roman"/>
+          <w:bCs/>
+          <w:color w:val="2D3B45"/>
+          <w:sz w:val="32"/>
+          <w:szCs w:val="32"/>
+        </w:rPr>
+        <w:t>)</w:t>
       </w:r>
       <w:bookmarkStart w:id="1" w:name="_GoBack"/>
       <w:bookmarkEnd w:id="1"/>
     </w:p>
     <w:p>
       <w:pPr>
-        <w:ind w:firstLine="708"/>
-        <w:jc w:val="center"/>
-        <w:rPr>
-          <w:rFonts w:ascii="Times New Roman" w:hAnsi="Times New Roman" w:cs="Times New Roman"/>
-          <w:sz w:val="32"/>
-          <w:szCs w:val="32"/>
-          <w:lang w:val="en-US"/>
-        </w:rPr>
-      </w:pPr>
-    </w:p>
-    <w:p>
-      <w:pPr>
-        <w:ind w:firstLine="708"/>
-        <w:jc w:val="center"/>
-        <w:rPr>
-          <w:rFonts w:ascii="Times New Roman" w:hAnsi="Times New Roman" w:cs="Times New Roman"/>
-          <w:sz w:val="32"/>
-          <w:szCs w:val="32"/>
-          <w:lang w:val="en-US"/>
-        </w:rPr>
-      </w:pPr>
-    </w:p>
-    <w:p>
-      <w:pPr>
-        <w:ind w:firstLine="708"/>
-        <w:jc w:val="center"/>
-        <w:rPr>
-          <w:rFonts w:ascii="Times New Roman" w:hAnsi="Times New Roman" w:cs="Times New Roman"/>
-          <w:sz w:val="32"/>
-          <w:szCs w:val="32"/>
-          <w:lang w:val="en-US"/>
-        </w:rPr>
-      </w:pPr>
-    </w:p>
-    <w:p>
-      <w:pPr>
-        <w:ind w:firstLine="708"/>
-        <w:jc w:val="center"/>
-        <w:rPr>
-          <w:rFonts w:ascii="Times New Roman" w:hAnsi="Times New Roman" w:cs="Times New Roman"/>
-          <w:sz w:val="32"/>
-          <w:szCs w:val="32"/>
-          <w:lang w:val="en-US"/>
-        </w:rPr>
-      </w:pPr>
-    </w:p>
-    <w:p>
-      <w:pPr>
-        <w:ind w:firstLine="708"/>
-        <w:jc w:val="center"/>
-        <w:rPr>
-          <w:rFonts w:ascii="Times New Roman" w:hAnsi="Times New Roman" w:cs="Times New Roman"/>
-          <w:sz w:val="32"/>
-          <w:szCs w:val="32"/>
-          <w:lang w:val="en-US"/>
-        </w:rPr>
-      </w:pPr>
-    </w:p>
-    <w:p>
-      <w:pPr>
-        <w:ind w:firstLine="708"/>
-        <w:jc w:val="center"/>
-        <w:rPr>
-          <w:rFonts w:ascii="Times New Roman" w:hAnsi="Times New Roman" w:cs="Times New Roman"/>
-          <w:sz w:val="32"/>
-          <w:szCs w:val="32"/>
-          <w:lang w:val="en-US"/>
-        </w:rPr>
-      </w:pPr>
-    </w:p>
-    <w:p>
-      <w:pPr>
-        <w:ind w:firstLine="708"/>
-        <w:jc w:val="center"/>
-        <w:rPr>
-          <w:rFonts w:ascii="Times New Roman" w:hAnsi="Times New Roman" w:cs="Times New Roman"/>
-          <w:sz w:val="32"/>
-          <w:szCs w:val="32"/>
-          <w:lang w:val="en-US"/>
-        </w:rPr>
-      </w:pPr>
-    </w:p>
-    <w:p>
-      <w:pPr>
-        <w:rPr>
-          <w:rFonts w:ascii="Times New Roman" w:hAnsi="Times New Roman" w:cs="Times New Roman"/>
-          <w:sz w:val="32"/>
-          <w:szCs w:val="32"/>
-          <w:lang w:val="en-US"/>
-        </w:rPr>
-      </w:pPr>
-      <w:r>
-        <w:rPr>
-          <w:rFonts w:ascii="Times New Roman" w:hAnsi="Times New Roman" w:cs="Times New Roman"/>
-          <w:sz w:val="32"/>
-          <w:szCs w:val="32"/>
-          <w:lang w:val="en-US"/>
-        </w:rPr>
-        <w:lastRenderedPageBreak/>
+        <w:spacing w:after="0" w:line="240" w:lineRule="auto"/>
+        <w:ind w:firstLine="708"/>
+        <w:jc w:val="center"/>
+        <w:rPr>
+          <w:rFonts w:ascii="Times New Roman" w:hAnsi="Times New Roman" w:cs="Times New Roman"/>
+          <w:bCs/>
+          <w:color w:val="2D3B45"/>
+          <w:sz w:val="32"/>
+          <w:szCs w:val="32"/>
+        </w:rPr>
+      </w:pPr>
+      <w:r>
+        <w:rPr>
+          <w:rFonts w:ascii="Times New Roman" w:hAnsi="Times New Roman" w:cs="Times New Roman"/>
+          <w:bCs/>
+          <w:color w:val="2D3B45"/>
+          <w:sz w:val="32"/>
+          <w:szCs w:val="32"/>
+        </w:rPr>
+        <w:t>3.4</w:t>
+      </w:r>
+      <w:r>
+        <w:rPr>
+          <w:rFonts w:ascii="Times New Roman" w:hAnsi="Times New Roman" w:cs="Times New Roman"/>
+          <w:bCs/>
+          <w:color w:val="2D3B45"/>
+          <w:sz w:val="32"/>
+          <w:szCs w:val="32"/>
+          <w:lang w:val="en-US"/>
+        </w:rPr>
+        <w:t>.7</w:t>
+      </w:r>
+      <w:r>
+        <w:rPr>
+          <w:rFonts w:ascii="Times New Roman" w:hAnsi="Times New Roman" w:cs="Times New Roman"/>
+          <w:bCs/>
+          <w:color w:val="2D3B45"/>
+          <w:sz w:val="32"/>
+          <w:szCs w:val="32"/>
+        </w:rPr>
+        <w:t xml:space="preserve"> - </w:t>
+      </w:r>
+      <w:proofErr w:type="spellStart"/>
+      <w:r>
+        <w:rPr>
+          <w:rFonts w:ascii="Times New Roman" w:hAnsi="Times New Roman" w:cs="Times New Roman"/>
+          <w:bCs/>
+          <w:color w:val="2D3B45"/>
+          <w:sz w:val="32"/>
+          <w:szCs w:val="32"/>
+        </w:rPr>
+        <w:t>Labs</w:t>
+      </w:r>
+      <w:proofErr w:type="spellEnd"/>
+      <w:r>
+        <w:rPr>
+          <w:rFonts w:ascii="Times New Roman" w:hAnsi="Times New Roman" w:cs="Times New Roman"/>
+          <w:bCs/>
+          <w:color w:val="2D3B45"/>
+          <w:sz w:val="32"/>
+          <w:szCs w:val="32"/>
+        </w:rPr>
+        <w:t xml:space="preserve"> (6</w:t>
+      </w:r>
+      <w:r>
+        <w:rPr>
+          <w:rFonts w:ascii="Times New Roman" w:hAnsi="Times New Roman" w:cs="Times New Roman"/>
+          <w:bCs/>
+          <w:color w:val="2D3B45"/>
+          <w:sz w:val="32"/>
+          <w:szCs w:val="32"/>
+        </w:rPr>
+        <w:t>)</w:t>
+      </w:r>
+    </w:p>
+    <w:p>
+      <w:pPr>
+        <w:spacing w:after="0" w:line="240" w:lineRule="auto"/>
+        <w:ind w:firstLine="708"/>
+        <w:jc w:val="center"/>
+        <w:rPr>
+          <w:rFonts w:ascii="Times New Roman" w:hAnsi="Times New Roman" w:cs="Times New Roman"/>
+          <w:bCs/>
+          <w:color w:val="2D3B45"/>
+          <w:sz w:val="32"/>
+          <w:szCs w:val="32"/>
+        </w:rPr>
+      </w:pPr>
+      <w:r>
+        <w:rPr>
+          <w:rFonts w:ascii="Times New Roman" w:hAnsi="Times New Roman" w:cs="Times New Roman"/>
+          <w:bCs/>
+          <w:color w:val="2D3B45"/>
+          <w:sz w:val="32"/>
+          <w:szCs w:val="32"/>
+        </w:rPr>
+        <w:t>3.4</w:t>
+      </w:r>
+      <w:r>
+        <w:rPr>
+          <w:rFonts w:ascii="Times New Roman" w:hAnsi="Times New Roman" w:cs="Times New Roman"/>
+          <w:bCs/>
+          <w:color w:val="2D3B45"/>
+          <w:sz w:val="32"/>
+          <w:szCs w:val="32"/>
+          <w:lang w:val="en-US"/>
+        </w:rPr>
+        <w:t>.7</w:t>
+      </w:r>
+      <w:r>
+        <w:rPr>
+          <w:rFonts w:ascii="Times New Roman" w:hAnsi="Times New Roman" w:cs="Times New Roman"/>
+          <w:bCs/>
+          <w:color w:val="2D3B45"/>
+          <w:sz w:val="32"/>
+          <w:szCs w:val="32"/>
+        </w:rPr>
+        <w:t xml:space="preserve"> - </w:t>
+      </w:r>
+      <w:proofErr w:type="spellStart"/>
+      <w:r>
+        <w:rPr>
+          <w:rFonts w:ascii="Times New Roman" w:hAnsi="Times New Roman" w:cs="Times New Roman"/>
+          <w:bCs/>
+          <w:color w:val="2D3B45"/>
+          <w:sz w:val="32"/>
+          <w:szCs w:val="32"/>
+        </w:rPr>
+        <w:t>Labs</w:t>
+      </w:r>
+      <w:proofErr w:type="spellEnd"/>
+      <w:r>
+        <w:rPr>
+          <w:rFonts w:ascii="Times New Roman" w:hAnsi="Times New Roman" w:cs="Times New Roman"/>
+          <w:bCs/>
+          <w:color w:val="2D3B45"/>
+          <w:sz w:val="32"/>
+          <w:szCs w:val="32"/>
+        </w:rPr>
+        <w:t xml:space="preserve"> (7</w:t>
+      </w:r>
+      <w:r>
+        <w:rPr>
+          <w:rFonts w:ascii="Times New Roman" w:hAnsi="Times New Roman" w:cs="Times New Roman"/>
+          <w:bCs/>
+          <w:color w:val="2D3B45"/>
+          <w:sz w:val="32"/>
+          <w:szCs w:val="32"/>
+        </w:rPr>
+        <w:t>)</w:t>
+      </w:r>
+    </w:p>
+    <w:p>
+      <w:pPr>
+        <w:spacing w:after="0" w:line="240" w:lineRule="auto"/>
+        <w:ind w:firstLine="708"/>
+        <w:jc w:val="center"/>
+        <w:rPr>
+          <w:rFonts w:ascii="Times New Roman" w:hAnsi="Times New Roman" w:cs="Times New Roman"/>
+          <w:bCs/>
+          <w:color w:val="2D3B45"/>
+          <w:sz w:val="32"/>
+          <w:szCs w:val="32"/>
+        </w:rPr>
+      </w:pPr>
+    </w:p>
+    <w:p>
+      <w:pPr>
+        <w:spacing w:after="0" w:line="240" w:lineRule="auto"/>
+        <w:ind w:firstLine="708"/>
+        <w:jc w:val="center"/>
+        <w:rPr>
+          <w:rFonts w:ascii="Times New Roman" w:hAnsi="Times New Roman" w:cs="Times New Roman"/>
+          <w:bCs/>
+          <w:color w:val="2D3B45"/>
+          <w:sz w:val="32"/>
+          <w:szCs w:val="32"/>
+        </w:rPr>
+      </w:pPr>
+    </w:p>
+    <w:p>
+      <w:pPr>
+        <w:spacing w:after="0" w:line="240" w:lineRule="auto"/>
+        <w:ind w:firstLine="708"/>
+        <w:jc w:val="center"/>
+        <w:rPr>
+          <w:rFonts w:ascii="Times New Roman" w:hAnsi="Times New Roman" w:cs="Times New Roman"/>
+          <w:bCs/>
+          <w:color w:val="2D3B45"/>
+          <w:sz w:val="32"/>
+          <w:szCs w:val="32"/>
+        </w:rPr>
+      </w:pPr>
+    </w:p>
+    <w:p>
+      <w:pPr>
+        <w:spacing w:after="0" w:line="240" w:lineRule="auto"/>
+        <w:ind w:firstLine="708"/>
+        <w:jc w:val="center"/>
+        <w:rPr>
+          <w:rFonts w:ascii="Times New Roman" w:hAnsi="Times New Roman" w:cs="Times New Roman"/>
+          <w:bCs/>
+          <w:color w:val="2D3B45"/>
+          <w:sz w:val="32"/>
+          <w:szCs w:val="32"/>
+        </w:rPr>
+      </w:pPr>
+    </w:p>
+    <w:p>
+      <w:pPr>
+        <w:spacing w:after="0" w:line="240" w:lineRule="auto"/>
+        <w:ind w:firstLine="708"/>
+        <w:jc w:val="center"/>
+        <w:rPr>
+          <w:rFonts w:ascii="Times New Roman" w:hAnsi="Times New Roman" w:cs="Times New Roman"/>
+          <w:bCs/>
+          <w:color w:val="2D3B45"/>
+          <w:sz w:val="32"/>
+          <w:szCs w:val="32"/>
+        </w:rPr>
+      </w:pPr>
+    </w:p>
+    <w:p>
+      <w:pPr>
+        <w:spacing w:after="0" w:line="240" w:lineRule="auto"/>
+        <w:ind w:firstLine="708"/>
+        <w:jc w:val="center"/>
+        <w:rPr>
+          <w:rFonts w:ascii="Times New Roman" w:hAnsi="Times New Roman" w:cs="Times New Roman"/>
+          <w:bCs/>
+          <w:color w:val="2D3B45"/>
+          <w:sz w:val="32"/>
+          <w:szCs w:val="32"/>
+        </w:rPr>
+      </w:pPr>
+    </w:p>
+    <w:p>
+      <w:pPr>
+        <w:spacing w:after="0" w:line="240" w:lineRule="auto"/>
+        <w:ind w:firstLine="708"/>
+        <w:jc w:val="center"/>
+        <w:rPr>
+          <w:rFonts w:ascii="Times New Roman" w:hAnsi="Times New Roman" w:cs="Times New Roman"/>
+          <w:sz w:val="32"/>
+          <w:szCs w:val="32"/>
+          <w:lang w:val="en-US"/>
+        </w:rPr>
+      </w:pPr>
+    </w:p>
+    <w:p>
+      <w:pPr>
+        <w:ind w:firstLine="708"/>
+        <w:jc w:val="center"/>
+        <w:rPr>
+          <w:rFonts w:ascii="Times New Roman" w:hAnsi="Times New Roman" w:cs="Times New Roman"/>
+          <w:sz w:val="32"/>
+          <w:szCs w:val="32"/>
+          <w:lang w:val="en-US"/>
+        </w:rPr>
+      </w:pPr>
+    </w:p>
+    <w:p>
+      <w:pPr>
+        <w:ind w:firstLine="708"/>
+        <w:jc w:val="center"/>
+        <w:rPr>
+          <w:rFonts w:ascii="Times New Roman" w:hAnsi="Times New Roman" w:cs="Times New Roman"/>
+          <w:sz w:val="32"/>
+          <w:szCs w:val="32"/>
+          <w:lang w:val="en-US"/>
+        </w:rPr>
+      </w:pPr>
+    </w:p>
+    <w:p>
+      <w:pPr>
+        <w:ind w:firstLine="708"/>
+        <w:jc w:val="center"/>
+        <w:rPr>
+          <w:rFonts w:ascii="Times New Roman" w:hAnsi="Times New Roman" w:cs="Times New Roman"/>
+          <w:sz w:val="32"/>
+          <w:szCs w:val="32"/>
+          <w:lang w:val="en-US"/>
+        </w:rPr>
+      </w:pPr>
+    </w:p>
+    <w:p>
+      <w:pPr>
+        <w:ind w:firstLine="708"/>
+        <w:jc w:val="center"/>
+        <w:rPr>
+          <w:rFonts w:ascii="Times New Roman" w:hAnsi="Times New Roman" w:cs="Times New Roman"/>
+          <w:sz w:val="32"/>
+          <w:szCs w:val="32"/>
+          <w:lang w:val="en-US"/>
+        </w:rPr>
+      </w:pPr>
+    </w:p>
+    <w:p>
+      <w:pPr>
+        <w:ind w:firstLine="708"/>
+        <w:jc w:val="center"/>
+        <w:rPr>
+          <w:rFonts w:ascii="Times New Roman" w:hAnsi="Times New Roman" w:cs="Times New Roman"/>
+          <w:sz w:val="32"/>
+          <w:szCs w:val="32"/>
+          <w:lang w:val="en-US"/>
+        </w:rPr>
+      </w:pPr>
+    </w:p>
+    <w:p>
+      <w:pPr>
+        <w:ind w:firstLine="708"/>
+        <w:jc w:val="center"/>
+        <w:rPr>
+          <w:rFonts w:ascii="Times New Roman" w:hAnsi="Times New Roman" w:cs="Times New Roman"/>
+          <w:sz w:val="32"/>
+          <w:szCs w:val="32"/>
+          <w:lang w:val="en-US"/>
+        </w:rPr>
+      </w:pPr>
+    </w:p>
+    <w:p>
+      <w:pPr>
+        <w:ind w:firstLine="708"/>
+        <w:jc w:val="center"/>
+        <w:rPr>
+          <w:rFonts w:ascii="Times New Roman" w:hAnsi="Times New Roman" w:cs="Times New Roman"/>
+          <w:sz w:val="32"/>
+          <w:szCs w:val="32"/>
+          <w:lang w:val="en-US"/>
+        </w:rPr>
+      </w:pPr>
+    </w:p>
+    <w:p>
+      <w:pPr>
+        <w:rPr>
+          <w:rFonts w:ascii="Times New Roman" w:hAnsi="Times New Roman" w:cs="Times New Roman"/>
+          <w:sz w:val="32"/>
+          <w:szCs w:val="32"/>
+          <w:lang w:val="en-US"/>
+        </w:rPr>
+      </w:pPr>
+      <w:r>
+        <w:rPr>
+          <w:rFonts w:ascii="Times New Roman" w:hAnsi="Times New Roman" w:cs="Times New Roman"/>
+          <w:sz w:val="32"/>
+          <w:szCs w:val="32"/>
+          <w:lang w:val="en-US"/>
+        </w:rPr>
         <w:br w:type="page"/>
       </w:r>
     </w:p>
@@ -4473,7 +5336,7 @@
 </file>
 
 <file path=customXml/itemProps1.xml><?xml version="1.0" encoding="utf-8"?>
-<ds:datastoreItem xmlns:ds="http://schemas.openxmlformats.org/officeDocument/2006/customXml" ds:itemID="{56CB3EA5-3F7D-44DB-AA99-A359AE77AED7}">
+<ds:datastoreItem xmlns:ds="http://schemas.openxmlformats.org/officeDocument/2006/customXml" ds:itemID="{0602A5A1-BBE1-4647-A30D-32E3A95DACB1}">
   <ds:schemaRefs>
     <ds:schemaRef ds:uri="http://schemas.openxmlformats.org/officeDocument/2006/bibliography"/>
   </ds:schemaRefs>

</xml_diff>

<commit_message>
folder + Chapter 3 Lab 3.4 + Звіт
</commit_message>
<xml_diff>
--- a/End/Звіт.docx
+++ b/End/Звіт.docx
@@ -3576,6 +3576,61 @@
       </w:pPr>
       <w:r>
         <w:rPr>
+          <w:noProof/>
+          <w:lang w:eastAsia="uk-UA"/>
+        </w:rPr>
+        <w:drawing>
+          <wp:inline distT="0" distB="0" distL="0" distR="0" wp14:anchorId="56E9E445" wp14:editId="65E71E9B">
+            <wp:extent cx="5457825" cy="4819650"/>
+            <wp:effectExtent l="0" t="0" r="9525" b="0"/>
+            <wp:docPr id="37" name="Рисунок 37"/>
+            <wp:cNvGraphicFramePr>
+              <a:graphicFrameLocks xmlns:a="http://schemas.openxmlformats.org/drawingml/2006/main" noChangeAspect="1"/>
+            </wp:cNvGraphicFramePr>
+            <a:graphic xmlns:a="http://schemas.openxmlformats.org/drawingml/2006/main">
+              <a:graphicData uri="http://schemas.openxmlformats.org/drawingml/2006/picture">
+                <pic:pic xmlns:pic="http://schemas.openxmlformats.org/drawingml/2006/picture">
+                  <pic:nvPicPr>
+                    <pic:cNvPr id="1" name=""/>
+                    <pic:cNvPicPr/>
+                  </pic:nvPicPr>
+                  <pic:blipFill>
+                    <a:blip r:embed="rId43"/>
+                    <a:stretch>
+                      <a:fillRect/>
+                    </a:stretch>
+                  </pic:blipFill>
+                  <pic:spPr>
+                    <a:xfrm>
+                      <a:off x="0" y="0"/>
+                      <a:ext cx="5457825" cy="4819650"/>
+                    </a:xfrm>
+                    <a:prstGeom prst="rect">
+                      <a:avLst/>
+                    </a:prstGeom>
+                  </pic:spPr>
+                </pic:pic>
+              </a:graphicData>
+            </a:graphic>
+          </wp:inline>
+        </w:drawing>
+      </w:r>
+    </w:p>
+    <w:p>
+      <w:pPr>
+        <w:spacing w:after="0" w:line="240" w:lineRule="auto"/>
+        <w:ind w:firstLine="708"/>
+        <w:jc w:val="center"/>
+        <w:rPr>
+          <w:rFonts w:ascii="Times New Roman" w:hAnsi="Times New Roman" w:cs="Times New Roman"/>
+          <w:bCs/>
+          <w:color w:val="2D3B45"/>
+          <w:sz w:val="32"/>
+          <w:szCs w:val="32"/>
+        </w:rPr>
+      </w:pPr>
+      <w:r>
+        <w:rPr>
           <w:rFonts w:ascii="Times New Roman" w:hAnsi="Times New Roman" w:cs="Times New Roman"/>
           <w:bCs/>
           <w:color w:val="2D3B45"/>
@@ -3653,6 +3708,61 @@
       </w:pPr>
       <w:r>
         <w:rPr>
+          <w:noProof/>
+          <w:lang w:eastAsia="uk-UA"/>
+        </w:rPr>
+        <w:drawing>
+          <wp:inline distT="0" distB="0" distL="0" distR="0" wp14:anchorId="3F5AFF64" wp14:editId="21047ABE">
+            <wp:extent cx="5343525" cy="876300"/>
+            <wp:effectExtent l="0" t="0" r="9525" b="0"/>
+            <wp:docPr id="38" name="Рисунок 38"/>
+            <wp:cNvGraphicFramePr>
+              <a:graphicFrameLocks xmlns:a="http://schemas.openxmlformats.org/drawingml/2006/main" noChangeAspect="1"/>
+            </wp:cNvGraphicFramePr>
+            <a:graphic xmlns:a="http://schemas.openxmlformats.org/drawingml/2006/main">
+              <a:graphicData uri="http://schemas.openxmlformats.org/drawingml/2006/picture">
+                <pic:pic xmlns:pic="http://schemas.openxmlformats.org/drawingml/2006/picture">
+                  <pic:nvPicPr>
+                    <pic:cNvPr id="1" name=""/>
+                    <pic:cNvPicPr/>
+                  </pic:nvPicPr>
+                  <pic:blipFill>
+                    <a:blip r:embed="rId44"/>
+                    <a:stretch>
+                      <a:fillRect/>
+                    </a:stretch>
+                  </pic:blipFill>
+                  <pic:spPr>
+                    <a:xfrm>
+                      <a:off x="0" y="0"/>
+                      <a:ext cx="5343525" cy="876300"/>
+                    </a:xfrm>
+                    <a:prstGeom prst="rect">
+                      <a:avLst/>
+                    </a:prstGeom>
+                  </pic:spPr>
+                </pic:pic>
+              </a:graphicData>
+            </a:graphic>
+          </wp:inline>
+        </w:drawing>
+      </w:r>
+    </w:p>
+    <w:p>
+      <w:pPr>
+        <w:spacing w:after="0" w:line="240" w:lineRule="auto"/>
+        <w:ind w:firstLine="708"/>
+        <w:jc w:val="center"/>
+        <w:rPr>
+          <w:rFonts w:ascii="Times New Roman" w:hAnsi="Times New Roman" w:cs="Times New Roman"/>
+          <w:bCs/>
+          <w:color w:val="2D3B45"/>
+          <w:sz w:val="32"/>
+          <w:szCs w:val="32"/>
+        </w:rPr>
+      </w:pPr>
+      <w:r>
+        <w:rPr>
           <w:rFonts w:ascii="Times New Roman" w:hAnsi="Times New Roman" w:cs="Times New Roman"/>
           <w:bCs/>
           <w:color w:val="2D3B45"/>
@@ -3730,6 +3840,62 @@
       </w:pPr>
       <w:r>
         <w:rPr>
+          <w:noProof/>
+          <w:lang w:eastAsia="uk-UA"/>
+        </w:rPr>
+        <w:lastRenderedPageBreak/>
+        <w:drawing>
+          <wp:inline distT="0" distB="0" distL="0" distR="0" wp14:anchorId="6AECA06F" wp14:editId="12D3BC03">
+            <wp:extent cx="5334000" cy="819150"/>
+            <wp:effectExtent l="0" t="0" r="0" b="0"/>
+            <wp:docPr id="39" name="Рисунок 39"/>
+            <wp:cNvGraphicFramePr>
+              <a:graphicFrameLocks xmlns:a="http://schemas.openxmlformats.org/drawingml/2006/main" noChangeAspect="1"/>
+            </wp:cNvGraphicFramePr>
+            <a:graphic xmlns:a="http://schemas.openxmlformats.org/drawingml/2006/main">
+              <a:graphicData uri="http://schemas.openxmlformats.org/drawingml/2006/picture">
+                <pic:pic xmlns:pic="http://schemas.openxmlformats.org/drawingml/2006/picture">
+                  <pic:nvPicPr>
+                    <pic:cNvPr id="1" name=""/>
+                    <pic:cNvPicPr/>
+                  </pic:nvPicPr>
+                  <pic:blipFill>
+                    <a:blip r:embed="rId45"/>
+                    <a:stretch>
+                      <a:fillRect/>
+                    </a:stretch>
+                  </pic:blipFill>
+                  <pic:spPr>
+                    <a:xfrm>
+                      <a:off x="0" y="0"/>
+                      <a:ext cx="5334000" cy="819150"/>
+                    </a:xfrm>
+                    <a:prstGeom prst="rect">
+                      <a:avLst/>
+                    </a:prstGeom>
+                  </pic:spPr>
+                </pic:pic>
+              </a:graphicData>
+            </a:graphic>
+          </wp:inline>
+        </w:drawing>
+      </w:r>
+    </w:p>
+    <w:p>
+      <w:pPr>
+        <w:spacing w:after="0" w:line="240" w:lineRule="auto"/>
+        <w:ind w:firstLine="708"/>
+        <w:jc w:val="center"/>
+        <w:rPr>
+          <w:rFonts w:ascii="Times New Roman" w:hAnsi="Times New Roman" w:cs="Times New Roman"/>
+          <w:bCs/>
+          <w:color w:val="2D3B45"/>
+          <w:sz w:val="32"/>
+          <w:szCs w:val="32"/>
+        </w:rPr>
+      </w:pPr>
+      <w:r>
+        <w:rPr>
           <w:rFonts w:ascii="Times New Roman" w:hAnsi="Times New Roman" w:cs="Times New Roman"/>
           <w:bCs/>
           <w:color w:val="2D3B45"/>
@@ -3790,6 +3956,61 @@
           <w:szCs w:val="32"/>
         </w:rPr>
         <w:t>)</w:t>
+      </w:r>
+    </w:p>
+    <w:p>
+      <w:pPr>
+        <w:spacing w:after="0" w:line="240" w:lineRule="auto"/>
+        <w:ind w:firstLine="708"/>
+        <w:jc w:val="center"/>
+        <w:rPr>
+          <w:rFonts w:ascii="Times New Roman" w:hAnsi="Times New Roman" w:cs="Times New Roman"/>
+          <w:bCs/>
+          <w:color w:val="2D3B45"/>
+          <w:sz w:val="32"/>
+          <w:szCs w:val="32"/>
+        </w:rPr>
+      </w:pPr>
+      <w:r>
+        <w:rPr>
+          <w:noProof/>
+          <w:lang w:eastAsia="uk-UA"/>
+        </w:rPr>
+        <w:drawing>
+          <wp:inline distT="0" distB="0" distL="0" distR="0" wp14:anchorId="3CB350C0" wp14:editId="462DB954">
+            <wp:extent cx="5419725" cy="962025"/>
+            <wp:effectExtent l="0" t="0" r="9525" b="9525"/>
+            <wp:docPr id="42" name="Рисунок 42"/>
+            <wp:cNvGraphicFramePr>
+              <a:graphicFrameLocks xmlns:a="http://schemas.openxmlformats.org/drawingml/2006/main" noChangeAspect="1"/>
+            </wp:cNvGraphicFramePr>
+            <a:graphic xmlns:a="http://schemas.openxmlformats.org/drawingml/2006/main">
+              <a:graphicData uri="http://schemas.openxmlformats.org/drawingml/2006/picture">
+                <pic:pic xmlns:pic="http://schemas.openxmlformats.org/drawingml/2006/picture">
+                  <pic:nvPicPr>
+                    <pic:cNvPr id="1" name=""/>
+                    <pic:cNvPicPr/>
+                  </pic:nvPicPr>
+                  <pic:blipFill>
+                    <a:blip r:embed="rId46"/>
+                    <a:stretch>
+                      <a:fillRect/>
+                    </a:stretch>
+                  </pic:blipFill>
+                  <pic:spPr>
+                    <a:xfrm>
+                      <a:off x="0" y="0"/>
+                      <a:ext cx="5419725" cy="962025"/>
+                    </a:xfrm>
+                    <a:prstGeom prst="rect">
+                      <a:avLst/>
+                    </a:prstGeom>
+                  </pic:spPr>
+                </pic:pic>
+              </a:graphicData>
+            </a:graphic>
+          </wp:inline>
+        </w:drawing>
       </w:r>
     </w:p>
     <w:p>
@@ -3882,6 +4103,62 @@
           <w:color w:val="2D3B45"/>
           <w:sz w:val="32"/>
           <w:szCs w:val="32"/>
+          <w:lang w:val="en-US"/>
+        </w:rPr>
+      </w:pPr>
+      <w:r>
+        <w:rPr>
+          <w:noProof/>
+          <w:lang w:eastAsia="uk-UA"/>
+        </w:rPr>
+        <w:drawing>
+          <wp:inline distT="0" distB="0" distL="0" distR="0" wp14:anchorId="131CBC3E" wp14:editId="506E63EC">
+            <wp:extent cx="5314950" cy="685800"/>
+            <wp:effectExtent l="0" t="0" r="0" b="0"/>
+            <wp:docPr id="40" name="Рисунок 40"/>
+            <wp:cNvGraphicFramePr>
+              <a:graphicFrameLocks xmlns:a="http://schemas.openxmlformats.org/drawingml/2006/main" noChangeAspect="1"/>
+            </wp:cNvGraphicFramePr>
+            <a:graphic xmlns:a="http://schemas.openxmlformats.org/drawingml/2006/main">
+              <a:graphicData uri="http://schemas.openxmlformats.org/drawingml/2006/picture">
+                <pic:pic xmlns:pic="http://schemas.openxmlformats.org/drawingml/2006/picture">
+                  <pic:nvPicPr>
+                    <pic:cNvPr id="1" name=""/>
+                    <pic:cNvPicPr/>
+                  </pic:nvPicPr>
+                  <pic:blipFill>
+                    <a:blip r:embed="rId47"/>
+                    <a:stretch>
+                      <a:fillRect/>
+                    </a:stretch>
+                  </pic:blipFill>
+                  <pic:spPr>
+                    <a:xfrm>
+                      <a:off x="0" y="0"/>
+                      <a:ext cx="5314950" cy="685800"/>
+                    </a:xfrm>
+                    <a:prstGeom prst="rect">
+                      <a:avLst/>
+                    </a:prstGeom>
+                  </pic:spPr>
+                </pic:pic>
+              </a:graphicData>
+            </a:graphic>
+          </wp:inline>
+        </w:drawing>
+      </w:r>
+    </w:p>
+    <w:p>
+      <w:pPr>
+        <w:spacing w:after="0" w:line="240" w:lineRule="auto"/>
+        <w:ind w:firstLine="708"/>
+        <w:jc w:val="center"/>
+        <w:rPr>
+          <w:rFonts w:ascii="Times New Roman" w:hAnsi="Times New Roman" w:cs="Times New Roman"/>
+          <w:bCs/>
+          <w:color w:val="2D3B45"/>
+          <w:sz w:val="32"/>
+          <w:szCs w:val="32"/>
         </w:rPr>
       </w:pPr>
       <w:r>
@@ -3963,67 +4240,59 @@
       </w:pPr>
       <w:r>
         <w:rPr>
-          <w:rFonts w:ascii="Times New Roman" w:hAnsi="Times New Roman" w:cs="Times New Roman"/>
-          <w:bCs/>
-          <w:color w:val="2D3B45"/>
-          <w:sz w:val="32"/>
-          <w:szCs w:val="32"/>
-        </w:rPr>
-        <w:t>3.4</w:t>
-      </w:r>
-      <w:r>
-        <w:rPr>
-          <w:rFonts w:ascii="Times New Roman" w:hAnsi="Times New Roman" w:cs="Times New Roman"/>
-          <w:bCs/>
-          <w:color w:val="2D3B45"/>
-          <w:sz w:val="32"/>
-          <w:szCs w:val="32"/>
-          <w:lang w:val="en-US"/>
-        </w:rPr>
-        <w:t>.7</w:t>
-      </w:r>
-      <w:r>
-        <w:rPr>
-          <w:rFonts w:ascii="Times New Roman" w:hAnsi="Times New Roman" w:cs="Times New Roman"/>
-          <w:bCs/>
-          <w:color w:val="2D3B45"/>
-          <w:sz w:val="32"/>
-          <w:szCs w:val="32"/>
-        </w:rPr>
-        <w:t xml:space="preserve"> - </w:t>
-      </w:r>
-      <w:proofErr w:type="spellStart"/>
-      <w:r>
-        <w:rPr>
-          <w:rFonts w:ascii="Times New Roman" w:hAnsi="Times New Roman" w:cs="Times New Roman"/>
-          <w:bCs/>
-          <w:color w:val="2D3B45"/>
-          <w:sz w:val="32"/>
-          <w:szCs w:val="32"/>
-        </w:rPr>
-        <w:t>Labs</w:t>
-      </w:r>
-      <w:proofErr w:type="spellEnd"/>
-      <w:r>
-        <w:rPr>
-          <w:rFonts w:ascii="Times New Roman" w:hAnsi="Times New Roman" w:cs="Times New Roman"/>
-          <w:bCs/>
-          <w:color w:val="2D3B45"/>
-          <w:sz w:val="32"/>
-          <w:szCs w:val="32"/>
-        </w:rPr>
-        <w:t xml:space="preserve"> (7</w:t>
-      </w:r>
-      <w:r>
-        <w:rPr>
-          <w:rFonts w:ascii="Times New Roman" w:hAnsi="Times New Roman" w:cs="Times New Roman"/>
-          <w:bCs/>
-          <w:color w:val="2D3B45"/>
-          <w:sz w:val="32"/>
-          <w:szCs w:val="32"/>
-        </w:rPr>
-        <w:t>)</w:t>
-      </w:r>
+          <w:noProof/>
+          <w:lang w:eastAsia="uk-UA"/>
+        </w:rPr>
+        <w:drawing>
+          <wp:inline distT="0" distB="0" distL="0" distR="0" wp14:anchorId="67198AEC" wp14:editId="59F37E97">
+            <wp:extent cx="6067425" cy="666750"/>
+            <wp:effectExtent l="0" t="0" r="9525" b="0"/>
+            <wp:docPr id="41" name="Рисунок 41"/>
+            <wp:cNvGraphicFramePr>
+              <a:graphicFrameLocks xmlns:a="http://schemas.openxmlformats.org/drawingml/2006/main" noChangeAspect="1"/>
+            </wp:cNvGraphicFramePr>
+            <a:graphic xmlns:a="http://schemas.openxmlformats.org/drawingml/2006/main">
+              <a:graphicData uri="http://schemas.openxmlformats.org/drawingml/2006/picture">
+                <pic:pic xmlns:pic="http://schemas.openxmlformats.org/drawingml/2006/picture">
+                  <pic:nvPicPr>
+                    <pic:cNvPr id="1" name=""/>
+                    <pic:cNvPicPr/>
+                  </pic:nvPicPr>
+                  <pic:blipFill>
+                    <a:blip r:embed="rId48"/>
+                    <a:stretch>
+                      <a:fillRect/>
+                    </a:stretch>
+                  </pic:blipFill>
+                  <pic:spPr>
+                    <a:xfrm>
+                      <a:off x="0" y="0"/>
+                      <a:ext cx="6067425" cy="666750"/>
+                    </a:xfrm>
+                    <a:prstGeom prst="rect">
+                      <a:avLst/>
+                    </a:prstGeom>
+                  </pic:spPr>
+                </pic:pic>
+              </a:graphicData>
+            </a:graphic>
+          </wp:inline>
+        </w:drawing>
+      </w:r>
+    </w:p>
+    <w:p>
+      <w:pPr>
+        <w:spacing w:after="0" w:line="240" w:lineRule="auto"/>
+        <w:ind w:firstLine="708"/>
+        <w:jc w:val="center"/>
+        <w:rPr>
+          <w:rFonts w:ascii="Times New Roman" w:hAnsi="Times New Roman" w:cs="Times New Roman"/>
+          <w:bCs/>
+          <w:color w:val="2D3B45"/>
+          <w:sz w:val="32"/>
+          <w:szCs w:val="32"/>
+        </w:rPr>
+      </w:pPr>
     </w:p>
     <w:p>
       <w:pPr>
@@ -5336,7 +5605,7 @@
 </file>
 
 <file path=customXml/itemProps1.xml><?xml version="1.0" encoding="utf-8"?>
-<ds:datastoreItem xmlns:ds="http://schemas.openxmlformats.org/officeDocument/2006/customXml" ds:itemID="{0602A5A1-BBE1-4647-A30D-32E3A95DACB1}">
+<ds:datastoreItem xmlns:ds="http://schemas.openxmlformats.org/officeDocument/2006/customXml" ds:itemID="{3C48C65F-F0BE-42CB-9B6A-93AB0615B62F}">
   <ds:schemaRefs>
     <ds:schemaRef ds:uri="http://schemas.openxmlformats.org/officeDocument/2006/bibliography"/>
   </ds:schemaRefs>

</xml_diff>

<commit_message>
Some corect in chapter 4 + звіт
</commit_message>
<xml_diff>
--- a/End/Звіт.docx
+++ b/End/Звіт.docx
@@ -12,7 +12,6 @@
           <w:lang w:val="en-US"/>
         </w:rPr>
       </w:pPr>
-      <w:proofErr w:type="spellStart"/>
       <w:r>
         <w:rPr>
           <w:rFonts w:ascii="Times New Roman" w:hAnsi="Times New Roman" w:cs="Times New Roman"/>
@@ -22,7 +21,6 @@
         </w:rPr>
         <w:t>Звіт</w:t>
       </w:r>
-      <w:proofErr w:type="spellEnd"/>
     </w:p>
     <w:p>
       <w:pPr>
@@ -80,25 +78,14 @@
           <w:lang w:val="en-US"/>
         </w:rPr>
       </w:pPr>
-      <w:proofErr w:type="gramStart"/>
-      <w:r>
-        <w:rPr>
-          <w:rFonts w:ascii="Times New Roman" w:hAnsi="Times New Roman" w:cs="Times New Roman"/>
-          <w:sz w:val="32"/>
-          <w:szCs w:val="32"/>
-          <w:lang w:val="en-US"/>
-        </w:rPr>
-        <w:t>1.2</w:t>
-      </w:r>
-      <w:proofErr w:type="gramEnd"/>
-      <w:r>
-        <w:rPr>
-          <w:rFonts w:ascii="Times New Roman" w:hAnsi="Times New Roman" w:cs="Times New Roman"/>
-          <w:sz w:val="32"/>
-          <w:szCs w:val="32"/>
-          <w:lang w:val="en-US"/>
-        </w:rPr>
-        <w:t xml:space="preserve"> - Labs (1)</w:t>
+      <w:r>
+        <w:rPr>
+          <w:rFonts w:ascii="Times New Roman" w:hAnsi="Times New Roman" w:cs="Times New Roman"/>
+          <w:sz w:val="32"/>
+          <w:szCs w:val="32"/>
+          <w:lang w:val="en-US"/>
+        </w:rPr>
+        <w:t>1.2 - Labs (1)</w:t>
       </w:r>
     </w:p>
     <w:p>
@@ -169,25 +156,7 @@
           <w:sz w:val="32"/>
           <w:szCs w:val="32"/>
         </w:rPr>
-        <w:t xml:space="preserve">1.3 - </w:t>
-      </w:r>
-      <w:proofErr w:type="spellStart"/>
-      <w:r>
-        <w:rPr>
-          <w:rFonts w:ascii="Times New Roman" w:hAnsi="Times New Roman" w:cs="Times New Roman"/>
-          <w:sz w:val="32"/>
-          <w:szCs w:val="32"/>
-        </w:rPr>
-        <w:t>Labs</w:t>
-      </w:r>
-      <w:proofErr w:type="spellEnd"/>
-      <w:r>
-        <w:rPr>
-          <w:rFonts w:ascii="Times New Roman" w:hAnsi="Times New Roman" w:cs="Times New Roman"/>
-          <w:sz w:val="32"/>
-          <w:szCs w:val="32"/>
-        </w:rPr>
-        <w:t xml:space="preserve"> (1)</w:t>
+        <w:t>1.3 - Labs (1)</w:t>
       </w:r>
     </w:p>
     <w:p>
@@ -258,25 +227,7 @@
           <w:sz w:val="32"/>
           <w:szCs w:val="32"/>
         </w:rPr>
-        <w:t xml:space="preserve">1.4 - </w:t>
-      </w:r>
-      <w:proofErr w:type="spellStart"/>
-      <w:r>
-        <w:rPr>
-          <w:rFonts w:ascii="Times New Roman" w:hAnsi="Times New Roman" w:cs="Times New Roman"/>
-          <w:sz w:val="32"/>
-          <w:szCs w:val="32"/>
-        </w:rPr>
-        <w:t>Labs</w:t>
-      </w:r>
-      <w:proofErr w:type="spellEnd"/>
-      <w:r>
-        <w:rPr>
-          <w:rFonts w:ascii="Times New Roman" w:hAnsi="Times New Roman" w:cs="Times New Roman"/>
-          <w:sz w:val="32"/>
-          <w:szCs w:val="32"/>
-        </w:rPr>
-        <w:t xml:space="preserve"> (1.4.2 (</w:t>
+        <w:t>1.4 - Labs (1.4.2 (</w:t>
       </w:r>
       <w:r>
         <w:rPr>
@@ -376,25 +327,7 @@
           <w:sz w:val="32"/>
           <w:szCs w:val="32"/>
         </w:rPr>
-        <w:t xml:space="preserve">1.4 - </w:t>
-      </w:r>
-      <w:proofErr w:type="spellStart"/>
-      <w:r>
-        <w:rPr>
-          <w:rFonts w:ascii="Times New Roman" w:hAnsi="Times New Roman" w:cs="Times New Roman"/>
-          <w:sz w:val="32"/>
-          <w:szCs w:val="32"/>
-        </w:rPr>
-        <w:t>Labs</w:t>
-      </w:r>
-      <w:proofErr w:type="spellEnd"/>
-      <w:r>
-        <w:rPr>
-          <w:rFonts w:ascii="Times New Roman" w:hAnsi="Times New Roman" w:cs="Times New Roman"/>
-          <w:sz w:val="32"/>
-          <w:szCs w:val="32"/>
-        </w:rPr>
-        <w:t xml:space="preserve"> (1.4.40 (</w:t>
+        <w:t>1.4 - Labs (1.4.40 (</w:t>
       </w:r>
       <w:r>
         <w:rPr>
@@ -491,25 +424,7 @@
           <w:sz w:val="32"/>
           <w:szCs w:val="32"/>
         </w:rPr>
-        <w:t xml:space="preserve">1.4 - </w:t>
-      </w:r>
-      <w:proofErr w:type="spellStart"/>
-      <w:r>
-        <w:rPr>
-          <w:rFonts w:ascii="Times New Roman" w:hAnsi="Times New Roman" w:cs="Times New Roman"/>
-          <w:sz w:val="32"/>
-          <w:szCs w:val="32"/>
-        </w:rPr>
-        <w:t>Labs</w:t>
-      </w:r>
-      <w:proofErr w:type="spellEnd"/>
-      <w:r>
-        <w:rPr>
-          <w:rFonts w:ascii="Times New Roman" w:hAnsi="Times New Roman" w:cs="Times New Roman"/>
-          <w:sz w:val="32"/>
-          <w:szCs w:val="32"/>
-        </w:rPr>
-        <w:t xml:space="preserve"> (1.4.40 (</w:t>
+        <w:t>1.4 - Labs (1.4.40 (</w:t>
       </w:r>
       <w:r>
         <w:rPr>
@@ -606,25 +521,7 @@
           <w:sz w:val="32"/>
           <w:szCs w:val="32"/>
         </w:rPr>
-        <w:t xml:space="preserve">1.6 - </w:t>
-      </w:r>
-      <w:proofErr w:type="spellStart"/>
-      <w:r>
-        <w:rPr>
-          <w:rFonts w:ascii="Times New Roman" w:hAnsi="Times New Roman" w:cs="Times New Roman"/>
-          <w:sz w:val="32"/>
-          <w:szCs w:val="32"/>
-        </w:rPr>
-        <w:t>Labs</w:t>
-      </w:r>
-      <w:proofErr w:type="spellEnd"/>
-      <w:r>
-        <w:rPr>
-          <w:rFonts w:ascii="Times New Roman" w:hAnsi="Times New Roman" w:cs="Times New Roman"/>
-          <w:sz w:val="32"/>
-          <w:szCs w:val="32"/>
-        </w:rPr>
-        <w:t xml:space="preserve"> (1</w:t>
+        <w:t>1.6 - Labs (1</w:t>
       </w:r>
       <w:r>
         <w:rPr>
@@ -718,25 +615,7 @@
           <w:sz w:val="32"/>
           <w:szCs w:val="32"/>
         </w:rPr>
-        <w:t xml:space="preserve"> - </w:t>
-      </w:r>
-      <w:proofErr w:type="spellStart"/>
-      <w:r>
-        <w:rPr>
-          <w:rFonts w:ascii="Times New Roman" w:hAnsi="Times New Roman" w:cs="Times New Roman"/>
-          <w:sz w:val="32"/>
-          <w:szCs w:val="32"/>
-        </w:rPr>
-        <w:t>Labs</w:t>
-      </w:r>
-      <w:proofErr w:type="spellEnd"/>
-      <w:r>
-        <w:rPr>
-          <w:rFonts w:ascii="Times New Roman" w:hAnsi="Times New Roman" w:cs="Times New Roman"/>
-          <w:sz w:val="32"/>
-          <w:szCs w:val="32"/>
-        </w:rPr>
-        <w:t xml:space="preserve"> (1</w:t>
+        <w:t xml:space="preserve"> - Labs (1</w:t>
       </w:r>
       <w:r>
         <w:rPr>
@@ -833,25 +712,7 @@
           <w:sz w:val="32"/>
           <w:szCs w:val="32"/>
         </w:rPr>
-        <w:t xml:space="preserve"> - </w:t>
-      </w:r>
-      <w:proofErr w:type="spellStart"/>
-      <w:r>
-        <w:rPr>
-          <w:rFonts w:ascii="Times New Roman" w:hAnsi="Times New Roman" w:cs="Times New Roman"/>
-          <w:sz w:val="32"/>
-          <w:szCs w:val="32"/>
-        </w:rPr>
-        <w:t>Labs</w:t>
-      </w:r>
-      <w:proofErr w:type="spellEnd"/>
-      <w:r>
-        <w:rPr>
-          <w:rFonts w:ascii="Times New Roman" w:hAnsi="Times New Roman" w:cs="Times New Roman"/>
-          <w:sz w:val="32"/>
-          <w:szCs w:val="32"/>
-        </w:rPr>
-        <w:t xml:space="preserve"> (2</w:t>
+        <w:t xml:space="preserve"> - Labs (2</w:t>
       </w:r>
       <w:r>
         <w:rPr>
@@ -951,25 +812,7 @@
           <w:sz w:val="32"/>
           <w:szCs w:val="32"/>
         </w:rPr>
-        <w:t xml:space="preserve"> - </w:t>
-      </w:r>
-      <w:proofErr w:type="spellStart"/>
-      <w:r>
-        <w:rPr>
-          <w:rFonts w:ascii="Times New Roman" w:hAnsi="Times New Roman" w:cs="Times New Roman"/>
-          <w:sz w:val="32"/>
-          <w:szCs w:val="32"/>
-        </w:rPr>
-        <w:t>Labs</w:t>
-      </w:r>
-      <w:proofErr w:type="spellEnd"/>
-      <w:r>
-        <w:rPr>
-          <w:rFonts w:ascii="Times New Roman" w:hAnsi="Times New Roman" w:cs="Times New Roman"/>
-          <w:sz w:val="32"/>
-          <w:szCs w:val="32"/>
-        </w:rPr>
-        <w:t xml:space="preserve"> (3</w:t>
+        <w:t xml:space="preserve"> - Labs (3</w:t>
       </w:r>
       <w:r>
         <w:rPr>
@@ -1067,25 +910,7 @@
           <w:sz w:val="32"/>
           <w:szCs w:val="32"/>
         </w:rPr>
-        <w:t xml:space="preserve"> - </w:t>
-      </w:r>
-      <w:proofErr w:type="spellStart"/>
-      <w:r>
-        <w:rPr>
-          <w:rFonts w:ascii="Times New Roman" w:hAnsi="Times New Roman" w:cs="Times New Roman"/>
-          <w:sz w:val="32"/>
-          <w:szCs w:val="32"/>
-        </w:rPr>
-        <w:t>Labs</w:t>
-      </w:r>
-      <w:proofErr w:type="spellEnd"/>
-      <w:r>
-        <w:rPr>
-          <w:rFonts w:ascii="Times New Roman" w:hAnsi="Times New Roman" w:cs="Times New Roman"/>
-          <w:sz w:val="32"/>
-          <w:szCs w:val="32"/>
-        </w:rPr>
-        <w:t xml:space="preserve"> (1</w:t>
+        <w:t xml:space="preserve"> - Labs (1</w:t>
       </w:r>
       <w:r>
         <w:rPr>
@@ -1184,25 +1009,7 @@
           <w:sz w:val="32"/>
           <w:szCs w:val="32"/>
         </w:rPr>
-        <w:t xml:space="preserve"> - </w:t>
-      </w:r>
-      <w:proofErr w:type="spellStart"/>
-      <w:r>
-        <w:rPr>
-          <w:rFonts w:ascii="Times New Roman" w:hAnsi="Times New Roman" w:cs="Times New Roman"/>
-          <w:sz w:val="32"/>
-          <w:szCs w:val="32"/>
-        </w:rPr>
-        <w:t>Labs</w:t>
-      </w:r>
-      <w:proofErr w:type="spellEnd"/>
-      <w:r>
-        <w:rPr>
-          <w:rFonts w:ascii="Times New Roman" w:hAnsi="Times New Roman" w:cs="Times New Roman"/>
-          <w:sz w:val="32"/>
-          <w:szCs w:val="32"/>
-        </w:rPr>
-        <w:t xml:space="preserve"> (2</w:t>
+        <w:t xml:space="preserve"> - Labs (2</w:t>
       </w:r>
       <w:r>
         <w:rPr>
@@ -3263,29 +3070,7 @@
           <w:sz w:val="32"/>
           <w:szCs w:val="32"/>
         </w:rPr>
-        <w:t xml:space="preserve"> - </w:t>
-      </w:r>
-      <w:proofErr w:type="spellStart"/>
-      <w:r>
-        <w:rPr>
-          <w:rFonts w:ascii="Times New Roman" w:hAnsi="Times New Roman" w:cs="Times New Roman"/>
-          <w:bCs/>
-          <w:color w:val="2D3B45"/>
-          <w:sz w:val="32"/>
-          <w:szCs w:val="32"/>
-        </w:rPr>
-        <w:t>Labs</w:t>
-      </w:r>
-      <w:proofErr w:type="spellEnd"/>
-      <w:r>
-        <w:rPr>
-          <w:rFonts w:ascii="Times New Roman" w:hAnsi="Times New Roman" w:cs="Times New Roman"/>
-          <w:bCs/>
-          <w:color w:val="2D3B45"/>
-          <w:sz w:val="32"/>
-          <w:szCs w:val="32"/>
-        </w:rPr>
-        <w:t xml:space="preserve"> (1</w:t>
+        <w:t xml:space="preserve"> - Labs (1</w:t>
       </w:r>
       <w:r>
         <w:rPr>
@@ -3394,29 +3179,7 @@
           <w:sz w:val="32"/>
           <w:szCs w:val="32"/>
         </w:rPr>
-        <w:t xml:space="preserve"> - </w:t>
-      </w:r>
-      <w:proofErr w:type="spellStart"/>
-      <w:r>
-        <w:rPr>
-          <w:rFonts w:ascii="Times New Roman" w:hAnsi="Times New Roman" w:cs="Times New Roman"/>
-          <w:bCs/>
-          <w:color w:val="2D3B45"/>
-          <w:sz w:val="32"/>
-          <w:szCs w:val="32"/>
-        </w:rPr>
-        <w:t>Labs</w:t>
-      </w:r>
-      <w:proofErr w:type="spellEnd"/>
-      <w:r>
-        <w:rPr>
-          <w:rFonts w:ascii="Times New Roman" w:hAnsi="Times New Roman" w:cs="Times New Roman"/>
-          <w:bCs/>
-          <w:color w:val="2D3B45"/>
-          <w:sz w:val="32"/>
-          <w:szCs w:val="32"/>
-        </w:rPr>
-        <w:t xml:space="preserve"> (2</w:t>
+        <w:t xml:space="preserve"> - Labs (2</w:t>
       </w:r>
       <w:r>
         <w:rPr>
@@ -3526,29 +3289,7 @@
           <w:sz w:val="32"/>
           <w:szCs w:val="32"/>
         </w:rPr>
-        <w:t xml:space="preserve"> - </w:t>
-      </w:r>
-      <w:proofErr w:type="spellStart"/>
-      <w:r>
-        <w:rPr>
-          <w:rFonts w:ascii="Times New Roman" w:hAnsi="Times New Roman" w:cs="Times New Roman"/>
-          <w:bCs/>
-          <w:color w:val="2D3B45"/>
-          <w:sz w:val="32"/>
-          <w:szCs w:val="32"/>
-        </w:rPr>
-        <w:t>Labs</w:t>
-      </w:r>
-      <w:proofErr w:type="spellEnd"/>
-      <w:r>
-        <w:rPr>
-          <w:rFonts w:ascii="Times New Roman" w:hAnsi="Times New Roman" w:cs="Times New Roman"/>
-          <w:bCs/>
-          <w:color w:val="2D3B45"/>
-          <w:sz w:val="32"/>
-          <w:szCs w:val="32"/>
-        </w:rPr>
-        <w:t xml:space="preserve"> (1</w:t>
+        <w:t xml:space="preserve"> - Labs (1</w:t>
       </w:r>
       <w:r>
         <w:rPr>
@@ -3658,29 +3399,7 @@
           <w:sz w:val="32"/>
           <w:szCs w:val="32"/>
         </w:rPr>
-        <w:t xml:space="preserve"> - </w:t>
-      </w:r>
-      <w:proofErr w:type="spellStart"/>
-      <w:r>
-        <w:rPr>
-          <w:rFonts w:ascii="Times New Roman" w:hAnsi="Times New Roman" w:cs="Times New Roman"/>
-          <w:bCs/>
-          <w:color w:val="2D3B45"/>
-          <w:sz w:val="32"/>
-          <w:szCs w:val="32"/>
-        </w:rPr>
-        <w:t>Labs</w:t>
-      </w:r>
-      <w:proofErr w:type="spellEnd"/>
-      <w:r>
-        <w:rPr>
-          <w:rFonts w:ascii="Times New Roman" w:hAnsi="Times New Roman" w:cs="Times New Roman"/>
-          <w:bCs/>
-          <w:color w:val="2D3B45"/>
-          <w:sz w:val="32"/>
-          <w:szCs w:val="32"/>
-        </w:rPr>
-        <w:t xml:space="preserve"> (2</w:t>
+        <w:t xml:space="preserve"> - Labs (2</w:t>
       </w:r>
       <w:r>
         <w:rPr>
@@ -3790,29 +3509,7 @@
           <w:sz w:val="32"/>
           <w:szCs w:val="32"/>
         </w:rPr>
-        <w:t xml:space="preserve"> - </w:t>
-      </w:r>
-      <w:proofErr w:type="spellStart"/>
-      <w:r>
-        <w:rPr>
-          <w:rFonts w:ascii="Times New Roman" w:hAnsi="Times New Roman" w:cs="Times New Roman"/>
-          <w:bCs/>
-          <w:color w:val="2D3B45"/>
-          <w:sz w:val="32"/>
-          <w:szCs w:val="32"/>
-        </w:rPr>
-        <w:t>Labs</w:t>
-      </w:r>
-      <w:proofErr w:type="spellEnd"/>
-      <w:r>
-        <w:rPr>
-          <w:rFonts w:ascii="Times New Roman" w:hAnsi="Times New Roman" w:cs="Times New Roman"/>
-          <w:bCs/>
-          <w:color w:val="2D3B45"/>
-          <w:sz w:val="32"/>
-          <w:szCs w:val="32"/>
-        </w:rPr>
-        <w:t xml:space="preserve"> (3</w:t>
+        <w:t xml:space="preserve"> - Labs (3</w:t>
       </w:r>
       <w:r>
         <w:rPr>
@@ -3923,29 +3620,7 @@
           <w:sz w:val="32"/>
           <w:szCs w:val="32"/>
         </w:rPr>
-        <w:t xml:space="preserve"> - </w:t>
-      </w:r>
-      <w:proofErr w:type="spellStart"/>
-      <w:r>
-        <w:rPr>
-          <w:rFonts w:ascii="Times New Roman" w:hAnsi="Times New Roman" w:cs="Times New Roman"/>
-          <w:bCs/>
-          <w:color w:val="2D3B45"/>
-          <w:sz w:val="32"/>
-          <w:szCs w:val="32"/>
-        </w:rPr>
-        <w:t>Labs</w:t>
-      </w:r>
-      <w:proofErr w:type="spellEnd"/>
-      <w:r>
-        <w:rPr>
-          <w:rFonts w:ascii="Times New Roman" w:hAnsi="Times New Roman" w:cs="Times New Roman"/>
-          <w:bCs/>
-          <w:color w:val="2D3B45"/>
-          <w:sz w:val="32"/>
-          <w:szCs w:val="32"/>
-        </w:rPr>
-        <w:t xml:space="preserve"> (4</w:t>
+        <w:t xml:space="preserve"> - Labs (4</w:t>
       </w:r>
       <w:r>
         <w:rPr>
@@ -4055,29 +3730,7 @@
           <w:sz w:val="32"/>
           <w:szCs w:val="32"/>
         </w:rPr>
-        <w:t xml:space="preserve"> - </w:t>
-      </w:r>
-      <w:proofErr w:type="spellStart"/>
-      <w:r>
-        <w:rPr>
-          <w:rFonts w:ascii="Times New Roman" w:hAnsi="Times New Roman" w:cs="Times New Roman"/>
-          <w:bCs/>
-          <w:color w:val="2D3B45"/>
-          <w:sz w:val="32"/>
-          <w:szCs w:val="32"/>
-        </w:rPr>
-        <w:t>Labs</w:t>
-      </w:r>
-      <w:proofErr w:type="spellEnd"/>
-      <w:r>
-        <w:rPr>
-          <w:rFonts w:ascii="Times New Roman" w:hAnsi="Times New Roman" w:cs="Times New Roman"/>
-          <w:bCs/>
-          <w:color w:val="2D3B45"/>
-          <w:sz w:val="32"/>
-          <w:szCs w:val="32"/>
-        </w:rPr>
-        <w:t xml:space="preserve"> (5</w:t>
+        <w:t xml:space="preserve"> - Labs (5</w:t>
       </w:r>
       <w:r>
         <w:rPr>
@@ -4188,29 +3841,7 @@
           <w:sz w:val="32"/>
           <w:szCs w:val="32"/>
         </w:rPr>
-        <w:t xml:space="preserve"> - </w:t>
-      </w:r>
-      <w:proofErr w:type="spellStart"/>
-      <w:r>
-        <w:rPr>
-          <w:rFonts w:ascii="Times New Roman" w:hAnsi="Times New Roman" w:cs="Times New Roman"/>
-          <w:bCs/>
-          <w:color w:val="2D3B45"/>
-          <w:sz w:val="32"/>
-          <w:szCs w:val="32"/>
-        </w:rPr>
-        <w:t>Labs</w:t>
-      </w:r>
-      <w:proofErr w:type="spellEnd"/>
-      <w:r>
-        <w:rPr>
-          <w:rFonts w:ascii="Times New Roman" w:hAnsi="Times New Roman" w:cs="Times New Roman"/>
-          <w:bCs/>
-          <w:color w:val="2D3B45"/>
-          <w:sz w:val="32"/>
-          <w:szCs w:val="32"/>
-        </w:rPr>
-        <w:t xml:space="preserve"> (6</w:t>
+        <w:t xml:space="preserve"> - Labs (6</w:t>
       </w:r>
       <w:r>
         <w:rPr>
@@ -4383,18 +4014,7 @@
           <w:szCs w:val="32"/>
           <w:lang w:val="en-US"/>
         </w:rPr>
-        <w:t>3.8.7</w:t>
-      </w:r>
-      <w:r>
-        <w:rPr>
-          <w:rFonts w:ascii="Times New Roman" w:hAnsi="Times New Roman" w:cs="Times New Roman"/>
-          <w:bCs/>
-          <w:color w:val="2D3B45"/>
-          <w:sz w:val="32"/>
-          <w:szCs w:val="32"/>
-          <w:lang w:val="en-US"/>
-        </w:rPr>
-        <w:t xml:space="preserve"> – Labs (1)</w:t>
+        <w:t>3.8.7 – Labs (1)</w:t>
       </w:r>
     </w:p>
     <w:p>
@@ -4476,18 +4096,7 @@
           <w:szCs w:val="32"/>
           <w:lang w:val="en-US"/>
         </w:rPr>
-        <w:t>3.10.8</w:t>
-      </w:r>
-      <w:r>
-        <w:rPr>
-          <w:rFonts w:ascii="Times New Roman" w:hAnsi="Times New Roman" w:cs="Times New Roman"/>
-          <w:bCs/>
-          <w:color w:val="2D3B45"/>
-          <w:sz w:val="32"/>
-          <w:szCs w:val="32"/>
-          <w:lang w:val="en-US"/>
-        </w:rPr>
-        <w:t xml:space="preserve"> – Labs (1)</w:t>
+        <w:t>3.10.8 – Labs (1)</w:t>
       </w:r>
     </w:p>
     <w:p>
@@ -4569,29 +4178,7 @@
           <w:szCs w:val="32"/>
           <w:lang w:val="en-US"/>
         </w:rPr>
-        <w:t>3.10.8 – Labs (</w:t>
-      </w:r>
-      <w:r>
-        <w:rPr>
-          <w:rFonts w:ascii="Times New Roman" w:hAnsi="Times New Roman" w:cs="Times New Roman"/>
-          <w:bCs/>
-          <w:color w:val="2D3B45"/>
-          <w:sz w:val="32"/>
-          <w:szCs w:val="32"/>
-          <w:lang w:val="en-US"/>
-        </w:rPr>
-        <w:t>2</w:t>
-      </w:r>
-      <w:r>
-        <w:rPr>
-          <w:rFonts w:ascii="Times New Roman" w:hAnsi="Times New Roman" w:cs="Times New Roman"/>
-          <w:bCs/>
-          <w:color w:val="2D3B45"/>
-          <w:sz w:val="32"/>
-          <w:szCs w:val="32"/>
-          <w:lang w:val="en-US"/>
-        </w:rPr>
-        <w:t>)</w:t>
+        <w:t>3.10.8 – Labs (2)</w:t>
       </w:r>
     </w:p>
     <w:p>
@@ -4649,8 +4236,781 @@
           </wp:inline>
         </w:drawing>
       </w:r>
+    </w:p>
+    <w:p>
+      <w:pPr>
+        <w:spacing w:after="0" w:line="240" w:lineRule="auto"/>
+        <w:ind w:firstLine="708"/>
+        <w:jc w:val="center"/>
+        <w:rPr>
+          <w:rFonts w:ascii="Times New Roman" w:hAnsi="Times New Roman" w:cs="Times New Roman"/>
+          <w:bCs/>
+          <w:color w:val="2D3B45"/>
+          <w:sz w:val="32"/>
+          <w:szCs w:val="32"/>
+          <w:lang w:val="en-US"/>
+        </w:rPr>
+      </w:pPr>
+      <w:r>
+        <w:rPr>
+          <w:rFonts w:ascii="Times New Roman" w:hAnsi="Times New Roman" w:cs="Times New Roman"/>
+          <w:bCs/>
+          <w:color w:val="2D3B45"/>
+          <w:sz w:val="32"/>
+          <w:szCs w:val="32"/>
+          <w:lang w:val="en-US"/>
+        </w:rPr>
+        <w:t>4.1.9 (1)</w:t>
+      </w:r>
+    </w:p>
+    <w:p>
+      <w:pPr>
+        <w:spacing w:after="0" w:line="240" w:lineRule="auto"/>
+        <w:ind w:firstLine="708"/>
+        <w:jc w:val="center"/>
+        <w:rPr>
+          <w:rFonts w:ascii="Times New Roman" w:hAnsi="Times New Roman" w:cs="Times New Roman"/>
+          <w:bCs/>
+          <w:color w:val="2D3B45"/>
+          <w:sz w:val="32"/>
+          <w:szCs w:val="32"/>
+          <w:lang w:val="en-US"/>
+        </w:rPr>
+      </w:pPr>
+      <w:r>
+        <w:rPr>
+          <w:noProof/>
+          <w:lang w:eastAsia="uk-UA"/>
+        </w:rPr>
+        <w:lastRenderedPageBreak/>
+        <w:drawing>
+          <wp:inline distT="0" distB="0" distL="0" distR="0" wp14:anchorId="1EA4738C" wp14:editId="25F195DB">
+            <wp:extent cx="4095238" cy="2723809"/>
+            <wp:effectExtent l="0" t="0" r="635" b="635"/>
+            <wp:docPr id="47" name="Рисунок 47"/>
+            <wp:cNvGraphicFramePr>
+              <a:graphicFrameLocks xmlns:a="http://schemas.openxmlformats.org/drawingml/2006/main" noChangeAspect="1"/>
+            </wp:cNvGraphicFramePr>
+            <a:graphic xmlns:a="http://schemas.openxmlformats.org/drawingml/2006/main">
+              <a:graphicData uri="http://schemas.openxmlformats.org/drawingml/2006/picture">
+                <pic:pic xmlns:pic="http://schemas.openxmlformats.org/drawingml/2006/picture">
+                  <pic:nvPicPr>
+                    <pic:cNvPr id="1" name=""/>
+                    <pic:cNvPicPr/>
+                  </pic:nvPicPr>
+                  <pic:blipFill>
+                    <a:blip r:embed="rId53"/>
+                    <a:stretch>
+                      <a:fillRect/>
+                    </a:stretch>
+                  </pic:blipFill>
+                  <pic:spPr>
+                    <a:xfrm>
+                      <a:off x="0" y="0"/>
+                      <a:ext cx="4095238" cy="2723809"/>
+                    </a:xfrm>
+                    <a:prstGeom prst="rect">
+                      <a:avLst/>
+                    </a:prstGeom>
+                  </pic:spPr>
+                </pic:pic>
+              </a:graphicData>
+            </a:graphic>
+          </wp:inline>
+        </w:drawing>
+      </w:r>
+    </w:p>
+    <w:p>
+      <w:pPr>
+        <w:spacing w:after="0" w:line="240" w:lineRule="auto"/>
+        <w:ind w:firstLine="708"/>
+        <w:jc w:val="center"/>
+        <w:rPr>
+          <w:rFonts w:ascii="Times New Roman" w:hAnsi="Times New Roman" w:cs="Times New Roman"/>
+          <w:bCs/>
+          <w:color w:val="2D3B45"/>
+          <w:sz w:val="32"/>
+          <w:szCs w:val="32"/>
+          <w:lang w:val="en-US"/>
+        </w:rPr>
+      </w:pPr>
+      <w:r>
+        <w:rPr>
+          <w:rFonts w:ascii="Times New Roman" w:hAnsi="Times New Roman" w:cs="Times New Roman"/>
+          <w:bCs/>
+          <w:color w:val="2D3B45"/>
+          <w:sz w:val="32"/>
+          <w:szCs w:val="32"/>
+          <w:lang w:val="en-US"/>
+        </w:rPr>
+        <w:t>4.2.5 (1)</w:t>
+      </w:r>
+    </w:p>
+    <w:p>
+      <w:pPr>
+        <w:spacing w:after="0" w:line="240" w:lineRule="auto"/>
+        <w:ind w:firstLine="708"/>
+        <w:jc w:val="center"/>
+        <w:rPr>
+          <w:rFonts w:ascii="Times New Roman" w:hAnsi="Times New Roman" w:cs="Times New Roman"/>
+          <w:bCs/>
+          <w:color w:val="2D3B45"/>
+          <w:sz w:val="32"/>
+          <w:szCs w:val="32"/>
+          <w:lang w:val="en-US"/>
+        </w:rPr>
+      </w:pPr>
+      <w:r>
+        <w:rPr>
+          <w:noProof/>
+          <w:lang w:eastAsia="uk-UA"/>
+        </w:rPr>
+        <w:drawing>
+          <wp:inline distT="0" distB="0" distL="0" distR="0" wp14:anchorId="6F24561A" wp14:editId="60082957">
+            <wp:extent cx="3333750" cy="523875"/>
+            <wp:effectExtent l="0" t="0" r="0" b="9525"/>
+            <wp:docPr id="48" name="Рисунок 48"/>
+            <wp:cNvGraphicFramePr>
+              <a:graphicFrameLocks xmlns:a="http://schemas.openxmlformats.org/drawingml/2006/main" noChangeAspect="1"/>
+            </wp:cNvGraphicFramePr>
+            <a:graphic xmlns:a="http://schemas.openxmlformats.org/drawingml/2006/main">
+              <a:graphicData uri="http://schemas.openxmlformats.org/drawingml/2006/picture">
+                <pic:pic xmlns:pic="http://schemas.openxmlformats.org/drawingml/2006/picture">
+                  <pic:nvPicPr>
+                    <pic:cNvPr id="1" name=""/>
+                    <pic:cNvPicPr/>
+                  </pic:nvPicPr>
+                  <pic:blipFill>
+                    <a:blip r:embed="rId54"/>
+                    <a:stretch>
+                      <a:fillRect/>
+                    </a:stretch>
+                  </pic:blipFill>
+                  <pic:spPr>
+                    <a:xfrm>
+                      <a:off x="0" y="0"/>
+                      <a:ext cx="3333750" cy="523875"/>
+                    </a:xfrm>
+                    <a:prstGeom prst="rect">
+                      <a:avLst/>
+                    </a:prstGeom>
+                  </pic:spPr>
+                </pic:pic>
+              </a:graphicData>
+            </a:graphic>
+          </wp:inline>
+        </w:drawing>
+      </w:r>
+    </w:p>
+    <w:p>
+      <w:pPr>
+        <w:spacing w:after="0" w:line="240" w:lineRule="auto"/>
+        <w:ind w:firstLine="708"/>
+        <w:jc w:val="center"/>
+        <w:rPr>
+          <w:rFonts w:ascii="Times New Roman" w:hAnsi="Times New Roman" w:cs="Times New Roman"/>
+          <w:bCs/>
+          <w:color w:val="2D3B45"/>
+          <w:sz w:val="32"/>
+          <w:szCs w:val="32"/>
+          <w:lang w:val="en-US"/>
+        </w:rPr>
+      </w:pPr>
+      <w:r>
+        <w:rPr>
+          <w:rFonts w:ascii="Times New Roman" w:hAnsi="Times New Roman" w:cs="Times New Roman"/>
+          <w:bCs/>
+          <w:color w:val="2D3B45"/>
+          <w:sz w:val="32"/>
+          <w:szCs w:val="32"/>
+          <w:lang w:val="en-US"/>
+        </w:rPr>
+        <w:t>4.2.7 (1)</w:t>
+      </w:r>
+    </w:p>
+    <w:p>
+      <w:pPr>
+        <w:spacing w:after="0" w:line="240" w:lineRule="auto"/>
+        <w:ind w:firstLine="708"/>
+        <w:jc w:val="center"/>
+        <w:rPr>
+          <w:rFonts w:ascii="Times New Roman" w:hAnsi="Times New Roman" w:cs="Times New Roman"/>
+          <w:bCs/>
+          <w:color w:val="2D3B45"/>
+          <w:sz w:val="32"/>
+          <w:szCs w:val="32"/>
+          <w:lang w:val="en-US"/>
+        </w:rPr>
+      </w:pPr>
+      <w:r>
+        <w:rPr>
+          <w:noProof/>
+          <w:lang w:eastAsia="uk-UA"/>
+        </w:rPr>
+        <w:drawing>
+          <wp:inline distT="0" distB="0" distL="0" distR="0" wp14:anchorId="151D1032" wp14:editId="1702FEA5">
+            <wp:extent cx="3819525" cy="1038225"/>
+            <wp:effectExtent l="0" t="0" r="9525" b="9525"/>
+            <wp:docPr id="49" name="Рисунок 49"/>
+            <wp:cNvGraphicFramePr>
+              <a:graphicFrameLocks xmlns:a="http://schemas.openxmlformats.org/drawingml/2006/main" noChangeAspect="1"/>
+            </wp:cNvGraphicFramePr>
+            <a:graphic xmlns:a="http://schemas.openxmlformats.org/drawingml/2006/main">
+              <a:graphicData uri="http://schemas.openxmlformats.org/drawingml/2006/picture">
+                <pic:pic xmlns:pic="http://schemas.openxmlformats.org/drawingml/2006/picture">
+                  <pic:nvPicPr>
+                    <pic:cNvPr id="1" name=""/>
+                    <pic:cNvPicPr/>
+                  </pic:nvPicPr>
+                  <pic:blipFill>
+                    <a:blip r:embed="rId55"/>
+                    <a:stretch>
+                      <a:fillRect/>
+                    </a:stretch>
+                  </pic:blipFill>
+                  <pic:spPr>
+                    <a:xfrm>
+                      <a:off x="0" y="0"/>
+                      <a:ext cx="3819525" cy="1038225"/>
+                    </a:xfrm>
+                    <a:prstGeom prst="rect">
+                      <a:avLst/>
+                    </a:prstGeom>
+                  </pic:spPr>
+                </pic:pic>
+              </a:graphicData>
+            </a:graphic>
+          </wp:inline>
+        </w:drawing>
+      </w:r>
+    </w:p>
+    <w:p>
+      <w:pPr>
+        <w:spacing w:after="0" w:line="240" w:lineRule="auto"/>
+        <w:ind w:firstLine="708"/>
+        <w:jc w:val="center"/>
+        <w:rPr>
+          <w:rFonts w:ascii="Times New Roman" w:hAnsi="Times New Roman" w:cs="Times New Roman"/>
+          <w:bCs/>
+          <w:color w:val="2D3B45"/>
+          <w:sz w:val="32"/>
+          <w:szCs w:val="32"/>
+          <w:lang w:val="en-US"/>
+        </w:rPr>
+      </w:pPr>
+      <w:r>
+        <w:rPr>
+          <w:rFonts w:ascii="Times New Roman" w:hAnsi="Times New Roman" w:cs="Times New Roman"/>
+          <w:bCs/>
+          <w:color w:val="2D3B45"/>
+          <w:sz w:val="32"/>
+          <w:szCs w:val="32"/>
+          <w:lang w:val="en-US"/>
+        </w:rPr>
+        <w:t>4.4.1 (1)</w:t>
+      </w:r>
+    </w:p>
+    <w:p>
+      <w:pPr>
+        <w:spacing w:after="0" w:line="240" w:lineRule="auto"/>
+        <w:ind w:firstLine="708"/>
+        <w:jc w:val="center"/>
+        <w:rPr>
+          <w:rFonts w:ascii="Times New Roman" w:hAnsi="Times New Roman" w:cs="Times New Roman"/>
+          <w:bCs/>
+          <w:color w:val="2D3B45"/>
+          <w:sz w:val="32"/>
+          <w:szCs w:val="32"/>
+          <w:lang w:val="en-US"/>
+        </w:rPr>
+      </w:pPr>
+      <w:r>
+        <w:rPr>
+          <w:noProof/>
+          <w:lang w:eastAsia="uk-UA"/>
+        </w:rPr>
+        <w:lastRenderedPageBreak/>
+        <w:drawing>
+          <wp:inline distT="0" distB="0" distL="0" distR="0" wp14:anchorId="5DE21339" wp14:editId="6C0935FC">
+            <wp:extent cx="6120765" cy="4665980"/>
+            <wp:effectExtent l="0" t="0" r="0" b="1270"/>
+            <wp:docPr id="50" name="Рисунок 50"/>
+            <wp:cNvGraphicFramePr>
+              <a:graphicFrameLocks xmlns:a="http://schemas.openxmlformats.org/drawingml/2006/main" noChangeAspect="1"/>
+            </wp:cNvGraphicFramePr>
+            <a:graphic xmlns:a="http://schemas.openxmlformats.org/drawingml/2006/main">
+              <a:graphicData uri="http://schemas.openxmlformats.org/drawingml/2006/picture">
+                <pic:pic xmlns:pic="http://schemas.openxmlformats.org/drawingml/2006/picture">
+                  <pic:nvPicPr>
+                    <pic:cNvPr id="1" name=""/>
+                    <pic:cNvPicPr/>
+                  </pic:nvPicPr>
+                  <pic:blipFill>
+                    <a:blip r:embed="rId56"/>
+                    <a:stretch>
+                      <a:fillRect/>
+                    </a:stretch>
+                  </pic:blipFill>
+                  <pic:spPr>
+                    <a:xfrm>
+                      <a:off x="0" y="0"/>
+                      <a:ext cx="6120765" cy="4665980"/>
+                    </a:xfrm>
+                    <a:prstGeom prst="rect">
+                      <a:avLst/>
+                    </a:prstGeom>
+                  </pic:spPr>
+                </pic:pic>
+              </a:graphicData>
+            </a:graphic>
+          </wp:inline>
+        </w:drawing>
+      </w:r>
+    </w:p>
+    <w:p>
+      <w:pPr>
+        <w:spacing w:after="0" w:line="240" w:lineRule="auto"/>
+        <w:ind w:firstLine="708"/>
+        <w:jc w:val="center"/>
+        <w:rPr>
+          <w:rFonts w:ascii="Times New Roman" w:hAnsi="Times New Roman" w:cs="Times New Roman"/>
+          <w:bCs/>
+          <w:color w:val="2D3B45"/>
+          <w:sz w:val="32"/>
+          <w:szCs w:val="32"/>
+          <w:lang w:val="en-US"/>
+        </w:rPr>
+      </w:pPr>
+      <w:r>
+        <w:rPr>
+          <w:rFonts w:ascii="Times New Roman" w:hAnsi="Times New Roman" w:cs="Times New Roman"/>
+          <w:bCs/>
+          <w:color w:val="2D3B45"/>
+          <w:sz w:val="32"/>
+          <w:szCs w:val="32"/>
+          <w:lang w:val="en-US"/>
+        </w:rPr>
+        <w:t>4.5.2 (1)</w:t>
+      </w:r>
+    </w:p>
+    <w:p>
+      <w:pPr>
+        <w:spacing w:after="0" w:line="240" w:lineRule="auto"/>
+        <w:ind w:firstLine="708"/>
+        <w:jc w:val="center"/>
+        <w:rPr>
+          <w:rFonts w:ascii="Times New Roman" w:hAnsi="Times New Roman" w:cs="Times New Roman"/>
+          <w:bCs/>
+          <w:color w:val="2D3B45"/>
+          <w:sz w:val="32"/>
+          <w:szCs w:val="32"/>
+          <w:lang w:val="en-US"/>
+        </w:rPr>
+      </w:pPr>
+      <w:r>
+        <w:rPr>
+          <w:noProof/>
+          <w:lang w:eastAsia="uk-UA"/>
+        </w:rPr>
+        <w:drawing>
+          <wp:inline distT="0" distB="0" distL="0" distR="0" wp14:anchorId="09C42B20" wp14:editId="45B72DC3">
+            <wp:extent cx="3705225" cy="733425"/>
+            <wp:effectExtent l="0" t="0" r="9525" b="9525"/>
+            <wp:docPr id="51" name="Рисунок 51"/>
+            <wp:cNvGraphicFramePr>
+              <a:graphicFrameLocks xmlns:a="http://schemas.openxmlformats.org/drawingml/2006/main" noChangeAspect="1"/>
+            </wp:cNvGraphicFramePr>
+            <a:graphic xmlns:a="http://schemas.openxmlformats.org/drawingml/2006/main">
+              <a:graphicData uri="http://schemas.openxmlformats.org/drawingml/2006/picture">
+                <pic:pic xmlns:pic="http://schemas.openxmlformats.org/drawingml/2006/picture">
+                  <pic:nvPicPr>
+                    <pic:cNvPr id="1" name=""/>
+                    <pic:cNvPicPr/>
+                  </pic:nvPicPr>
+                  <pic:blipFill>
+                    <a:blip r:embed="rId57"/>
+                    <a:stretch>
+                      <a:fillRect/>
+                    </a:stretch>
+                  </pic:blipFill>
+                  <pic:spPr>
+                    <a:xfrm>
+                      <a:off x="0" y="0"/>
+                      <a:ext cx="3705225" cy="733425"/>
+                    </a:xfrm>
+                    <a:prstGeom prst="rect">
+                      <a:avLst/>
+                    </a:prstGeom>
+                  </pic:spPr>
+                </pic:pic>
+              </a:graphicData>
+            </a:graphic>
+          </wp:inline>
+        </w:drawing>
+      </w:r>
+    </w:p>
+    <w:p>
+      <w:pPr>
+        <w:spacing w:after="0" w:line="240" w:lineRule="auto"/>
+        <w:ind w:firstLine="708"/>
+        <w:jc w:val="center"/>
+        <w:rPr>
+          <w:rFonts w:ascii="Times New Roman" w:hAnsi="Times New Roman" w:cs="Times New Roman"/>
+          <w:bCs/>
+          <w:color w:val="2D3B45"/>
+          <w:sz w:val="32"/>
+          <w:szCs w:val="32"/>
+          <w:lang w:val="en-US"/>
+        </w:rPr>
+      </w:pPr>
+      <w:r>
+        <w:rPr>
+          <w:rFonts w:ascii="Times New Roman" w:hAnsi="Times New Roman" w:cs="Times New Roman"/>
+          <w:bCs/>
+          <w:color w:val="2D3B45"/>
+          <w:sz w:val="32"/>
+          <w:szCs w:val="32"/>
+          <w:lang w:val="en-US"/>
+        </w:rPr>
+        <w:t>4.5.6 (1)</w:t>
+      </w:r>
+    </w:p>
+    <w:p>
+      <w:pPr>
+        <w:spacing w:after="0" w:line="240" w:lineRule="auto"/>
+        <w:ind w:firstLine="708"/>
+        <w:jc w:val="center"/>
+        <w:rPr>
+          <w:rFonts w:ascii="Times New Roman" w:hAnsi="Times New Roman" w:cs="Times New Roman"/>
+          <w:bCs/>
+          <w:color w:val="2D3B45"/>
+          <w:sz w:val="32"/>
+          <w:szCs w:val="32"/>
+          <w:lang w:val="en-US"/>
+        </w:rPr>
+      </w:pPr>
+      <w:r>
+        <w:rPr>
+          <w:noProof/>
+          <w:lang w:eastAsia="uk-UA"/>
+        </w:rPr>
+        <w:drawing>
+          <wp:inline distT="0" distB="0" distL="0" distR="0" wp14:anchorId="3CACFBC9" wp14:editId="53441E6B">
+            <wp:extent cx="4324350" cy="504825"/>
+            <wp:effectExtent l="0" t="0" r="0" b="9525"/>
+            <wp:docPr id="52" name="Рисунок 52"/>
+            <wp:cNvGraphicFramePr>
+              <a:graphicFrameLocks xmlns:a="http://schemas.openxmlformats.org/drawingml/2006/main" noChangeAspect="1"/>
+            </wp:cNvGraphicFramePr>
+            <a:graphic xmlns:a="http://schemas.openxmlformats.org/drawingml/2006/main">
+              <a:graphicData uri="http://schemas.openxmlformats.org/drawingml/2006/picture">
+                <pic:pic xmlns:pic="http://schemas.openxmlformats.org/drawingml/2006/picture">
+                  <pic:nvPicPr>
+                    <pic:cNvPr id="1" name=""/>
+                    <pic:cNvPicPr/>
+                  </pic:nvPicPr>
+                  <pic:blipFill>
+                    <a:blip r:embed="rId58"/>
+                    <a:stretch>
+                      <a:fillRect/>
+                    </a:stretch>
+                  </pic:blipFill>
+                  <pic:spPr>
+                    <a:xfrm>
+                      <a:off x="0" y="0"/>
+                      <a:ext cx="4324350" cy="504825"/>
+                    </a:xfrm>
+                    <a:prstGeom prst="rect">
+                      <a:avLst/>
+                    </a:prstGeom>
+                  </pic:spPr>
+                </pic:pic>
+              </a:graphicData>
+            </a:graphic>
+          </wp:inline>
+        </w:drawing>
+      </w:r>
+    </w:p>
+    <w:p>
+      <w:pPr>
+        <w:spacing w:after="0" w:line="240" w:lineRule="auto"/>
+        <w:ind w:firstLine="708"/>
+        <w:jc w:val="center"/>
+        <w:rPr>
+          <w:rFonts w:ascii="Times New Roman" w:hAnsi="Times New Roman" w:cs="Times New Roman"/>
+          <w:bCs/>
+          <w:color w:val="2D3B45"/>
+          <w:sz w:val="32"/>
+          <w:szCs w:val="32"/>
+          <w:lang w:val="en-US"/>
+        </w:rPr>
+      </w:pPr>
+      <w:r>
+        <w:rPr>
+          <w:rFonts w:ascii="Times New Roman" w:hAnsi="Times New Roman" w:cs="Times New Roman"/>
+          <w:bCs/>
+          <w:color w:val="2D3B45"/>
+          <w:sz w:val="32"/>
+          <w:szCs w:val="32"/>
+          <w:lang w:val="en-US"/>
+        </w:rPr>
+        <w:t>4.5.7 (1)</w:t>
+      </w:r>
+    </w:p>
+    <w:p>
+      <w:pPr>
+        <w:spacing w:after="0" w:line="240" w:lineRule="auto"/>
+        <w:ind w:firstLine="708"/>
+        <w:jc w:val="center"/>
+        <w:rPr>
+          <w:rFonts w:ascii="Times New Roman" w:hAnsi="Times New Roman" w:cs="Times New Roman"/>
+          <w:bCs/>
+          <w:color w:val="2D3B45"/>
+          <w:sz w:val="32"/>
+          <w:szCs w:val="32"/>
+          <w:lang w:val="en-US"/>
+        </w:rPr>
+      </w:pPr>
+      <w:r>
+        <w:rPr>
+          <w:noProof/>
+          <w:lang w:eastAsia="uk-UA"/>
+        </w:rPr>
+        <w:drawing>
+          <wp:inline distT="0" distB="0" distL="0" distR="0" wp14:anchorId="0D57E647" wp14:editId="0029E127">
+            <wp:extent cx="4838700" cy="657225"/>
+            <wp:effectExtent l="0" t="0" r="0" b="9525"/>
+            <wp:docPr id="53" name="Рисунок 53"/>
+            <wp:cNvGraphicFramePr>
+              <a:graphicFrameLocks xmlns:a="http://schemas.openxmlformats.org/drawingml/2006/main" noChangeAspect="1"/>
+            </wp:cNvGraphicFramePr>
+            <a:graphic xmlns:a="http://schemas.openxmlformats.org/drawingml/2006/main">
+              <a:graphicData uri="http://schemas.openxmlformats.org/drawingml/2006/picture">
+                <pic:pic xmlns:pic="http://schemas.openxmlformats.org/drawingml/2006/picture">
+                  <pic:nvPicPr>
+                    <pic:cNvPr id="1" name=""/>
+                    <pic:cNvPicPr/>
+                  </pic:nvPicPr>
+                  <pic:blipFill>
+                    <a:blip r:embed="rId59"/>
+                    <a:stretch>
+                      <a:fillRect/>
+                    </a:stretch>
+                  </pic:blipFill>
+                  <pic:spPr>
+                    <a:xfrm>
+                      <a:off x="0" y="0"/>
+                      <a:ext cx="4838700" cy="657225"/>
+                    </a:xfrm>
+                    <a:prstGeom prst="rect">
+                      <a:avLst/>
+                    </a:prstGeom>
+                  </pic:spPr>
+                </pic:pic>
+              </a:graphicData>
+            </a:graphic>
+          </wp:inline>
+        </w:drawing>
+      </w:r>
+    </w:p>
+    <w:p>
+      <w:pPr>
+        <w:spacing w:after="0" w:line="240" w:lineRule="auto"/>
+        <w:ind w:firstLine="708"/>
+        <w:jc w:val="center"/>
+        <w:rPr>
+          <w:rFonts w:ascii="Times New Roman" w:hAnsi="Times New Roman" w:cs="Times New Roman"/>
+          <w:bCs/>
+          <w:color w:val="2D3B45"/>
+          <w:sz w:val="32"/>
+          <w:szCs w:val="32"/>
+          <w:lang w:val="en-US"/>
+        </w:rPr>
+      </w:pPr>
+      <w:r>
+        <w:rPr>
+          <w:rFonts w:ascii="Times New Roman" w:hAnsi="Times New Roman" w:cs="Times New Roman"/>
+          <w:bCs/>
+          <w:color w:val="2D3B45"/>
+          <w:sz w:val="32"/>
+          <w:szCs w:val="32"/>
+          <w:lang w:val="en-US"/>
+        </w:rPr>
+        <w:t>4.5.7 (2)</w:t>
+      </w:r>
+    </w:p>
+    <w:p>
+      <w:pPr>
+        <w:spacing w:after="0" w:line="240" w:lineRule="auto"/>
+        <w:ind w:firstLine="708"/>
+        <w:jc w:val="center"/>
+        <w:rPr>
+          <w:rFonts w:ascii="Times New Roman" w:hAnsi="Times New Roman" w:cs="Times New Roman"/>
+          <w:bCs/>
+          <w:color w:val="2D3B45"/>
+          <w:sz w:val="32"/>
+          <w:szCs w:val="32"/>
+          <w:lang w:val="en-US"/>
+        </w:rPr>
+      </w:pPr>
       <w:bookmarkStart w:id="1" w:name="_GoBack"/>
       <w:bookmarkEnd w:id="1"/>
+    </w:p>
+    <w:p>
+      <w:pPr>
+        <w:spacing w:after="0" w:line="240" w:lineRule="auto"/>
+        <w:ind w:firstLine="708"/>
+        <w:jc w:val="center"/>
+        <w:rPr>
+          <w:rFonts w:ascii="Times New Roman" w:hAnsi="Times New Roman" w:cs="Times New Roman"/>
+          <w:bCs/>
+          <w:color w:val="2D3B45"/>
+          <w:sz w:val="32"/>
+          <w:szCs w:val="32"/>
+          <w:lang w:val="en-US"/>
+        </w:rPr>
+      </w:pPr>
+      <w:r>
+        <w:rPr>
+          <w:rFonts w:ascii="Times New Roman" w:hAnsi="Times New Roman" w:cs="Times New Roman"/>
+          <w:bCs/>
+          <w:color w:val="2D3B45"/>
+          <w:sz w:val="32"/>
+          <w:szCs w:val="32"/>
+          <w:lang w:val="en-US"/>
+        </w:rPr>
+        <w:t>4.5.7 (3)</w:t>
+      </w:r>
+    </w:p>
+    <w:p>
+      <w:pPr>
+        <w:spacing w:after="0" w:line="240" w:lineRule="auto"/>
+        <w:ind w:firstLine="708"/>
+        <w:jc w:val="center"/>
+        <w:rPr>
+          <w:rFonts w:ascii="Times New Roman" w:hAnsi="Times New Roman" w:cs="Times New Roman"/>
+          <w:bCs/>
+          <w:color w:val="2D3B45"/>
+          <w:sz w:val="32"/>
+          <w:szCs w:val="32"/>
+          <w:lang w:val="en-US"/>
+        </w:rPr>
+      </w:pPr>
+      <w:r>
+        <w:rPr>
+          <w:rFonts w:ascii="Times New Roman" w:hAnsi="Times New Roman" w:cs="Times New Roman"/>
+          <w:bCs/>
+          <w:color w:val="2D3B45"/>
+          <w:sz w:val="32"/>
+          <w:szCs w:val="32"/>
+          <w:lang w:val="en-US"/>
+        </w:rPr>
+        <w:t>4.5.7 (4)</w:t>
+      </w:r>
+    </w:p>
+    <w:p>
+      <w:pPr>
+        <w:spacing w:after="0" w:line="240" w:lineRule="auto"/>
+        <w:ind w:firstLine="708"/>
+        <w:jc w:val="center"/>
+        <w:rPr>
+          <w:rFonts w:ascii="Times New Roman" w:hAnsi="Times New Roman" w:cs="Times New Roman"/>
+          <w:bCs/>
+          <w:color w:val="2D3B45"/>
+          <w:sz w:val="32"/>
+          <w:szCs w:val="32"/>
+          <w:lang w:val="en-US"/>
+        </w:rPr>
+      </w:pPr>
+      <w:r>
+        <w:rPr>
+          <w:rFonts w:ascii="Times New Roman" w:hAnsi="Times New Roman" w:cs="Times New Roman"/>
+          <w:bCs/>
+          <w:color w:val="2D3B45"/>
+          <w:sz w:val="32"/>
+          <w:szCs w:val="32"/>
+          <w:lang w:val="en-US"/>
+        </w:rPr>
+        <w:t>4.5.7 (5)</w:t>
+      </w:r>
+    </w:p>
+    <w:p>
+      <w:pPr>
+        <w:spacing w:after="0" w:line="240" w:lineRule="auto"/>
+        <w:ind w:firstLine="708"/>
+        <w:jc w:val="center"/>
+        <w:rPr>
+          <w:rFonts w:ascii="Times New Roman" w:hAnsi="Times New Roman" w:cs="Times New Roman"/>
+          <w:bCs/>
+          <w:color w:val="2D3B45"/>
+          <w:sz w:val="32"/>
+          <w:szCs w:val="32"/>
+          <w:lang w:val="en-US"/>
+        </w:rPr>
+      </w:pPr>
+      <w:r>
+        <w:rPr>
+          <w:rFonts w:ascii="Times New Roman" w:hAnsi="Times New Roman" w:cs="Times New Roman"/>
+          <w:bCs/>
+          <w:color w:val="2D3B45"/>
+          <w:sz w:val="32"/>
+          <w:szCs w:val="32"/>
+          <w:lang w:val="en-US"/>
+        </w:rPr>
+        <w:t>4.5.7 (6)</w:t>
+      </w:r>
+    </w:p>
+    <w:p>
+      <w:pPr>
+        <w:spacing w:after="0" w:line="240" w:lineRule="auto"/>
+        <w:ind w:firstLine="708"/>
+        <w:jc w:val="center"/>
+        <w:rPr>
+          <w:rFonts w:ascii="Times New Roman" w:hAnsi="Times New Roman" w:cs="Times New Roman"/>
+          <w:bCs/>
+          <w:color w:val="2D3B45"/>
+          <w:sz w:val="32"/>
+          <w:szCs w:val="32"/>
+          <w:lang w:val="en-US"/>
+        </w:rPr>
+      </w:pPr>
+      <w:r>
+        <w:rPr>
+          <w:rFonts w:ascii="Times New Roman" w:hAnsi="Times New Roman" w:cs="Times New Roman"/>
+          <w:bCs/>
+          <w:color w:val="2D3B45"/>
+          <w:sz w:val="32"/>
+          <w:szCs w:val="32"/>
+          <w:lang w:val="en-US"/>
+        </w:rPr>
+        <w:t>4.5.7 (7)</w:t>
+      </w:r>
+    </w:p>
+    <w:p>
+      <w:pPr>
+        <w:spacing w:after="0" w:line="240" w:lineRule="auto"/>
+        <w:ind w:firstLine="708"/>
+        <w:jc w:val="center"/>
+        <w:rPr>
+          <w:rFonts w:ascii="Times New Roman" w:hAnsi="Times New Roman" w:cs="Times New Roman"/>
+          <w:bCs/>
+          <w:color w:val="2D3B45"/>
+          <w:sz w:val="32"/>
+          <w:szCs w:val="32"/>
+          <w:lang w:val="en-US"/>
+        </w:rPr>
+      </w:pPr>
+      <w:r>
+        <w:rPr>
+          <w:rFonts w:ascii="Times New Roman" w:hAnsi="Times New Roman" w:cs="Times New Roman"/>
+          <w:bCs/>
+          <w:color w:val="2D3B45"/>
+          <w:sz w:val="32"/>
+          <w:szCs w:val="32"/>
+          <w:lang w:val="en-US"/>
+        </w:rPr>
+        <w:t>4.5.7 (8)</w:t>
+      </w:r>
     </w:p>
     <w:p>
       <w:pPr>
@@ -6008,7 +6368,7 @@
 </file>
 
 <file path=customXml/itemProps1.xml><?xml version="1.0" encoding="utf-8"?>
-<ds:datastoreItem xmlns:ds="http://schemas.openxmlformats.org/officeDocument/2006/customXml" ds:itemID="{254E1505-15C1-4847-879C-1C72DA2DB305}">
+<ds:datastoreItem xmlns:ds="http://schemas.openxmlformats.org/officeDocument/2006/customXml" ds:itemID="{16C8A232-3B8B-4EEA-B0EF-950C1FB4C334}">
   <ds:schemaRefs>
     <ds:schemaRef ds:uri="http://schemas.openxmlformats.org/officeDocument/2006/bibliography"/>
   </ds:schemaRefs>

</xml_diff>

<commit_message>
Some corect2 in chapter 4 + звіт
</commit_message>
<xml_diff>
--- a/End/Звіт.docx
+++ b/End/Звіт.docx
@@ -4853,179 +4853,542 @@
           <w:lang w:val="en-US"/>
         </w:rPr>
       </w:pPr>
+      <w:r>
+        <w:rPr>
+          <w:noProof/>
+          <w:lang w:eastAsia="uk-UA"/>
+        </w:rPr>
+        <w:drawing>
+          <wp:inline distT="0" distB="0" distL="0" distR="0" wp14:anchorId="11EC98E1" wp14:editId="3CB1B50C">
+            <wp:extent cx="3438525" cy="847725"/>
+            <wp:effectExtent l="0" t="0" r="9525" b="9525"/>
+            <wp:docPr id="54" name="Рисунок 54"/>
+            <wp:cNvGraphicFramePr>
+              <a:graphicFrameLocks xmlns:a="http://schemas.openxmlformats.org/drawingml/2006/main" noChangeAspect="1"/>
+            </wp:cNvGraphicFramePr>
+            <a:graphic xmlns:a="http://schemas.openxmlformats.org/drawingml/2006/main">
+              <a:graphicData uri="http://schemas.openxmlformats.org/drawingml/2006/picture">
+                <pic:pic xmlns:pic="http://schemas.openxmlformats.org/drawingml/2006/picture">
+                  <pic:nvPicPr>
+                    <pic:cNvPr id="1" name=""/>
+                    <pic:cNvPicPr/>
+                  </pic:nvPicPr>
+                  <pic:blipFill>
+                    <a:blip r:embed="rId60"/>
+                    <a:stretch>
+                      <a:fillRect/>
+                    </a:stretch>
+                  </pic:blipFill>
+                  <pic:spPr>
+                    <a:xfrm>
+                      <a:off x="0" y="0"/>
+                      <a:ext cx="3438525" cy="847725"/>
+                    </a:xfrm>
+                    <a:prstGeom prst="rect">
+                      <a:avLst/>
+                    </a:prstGeom>
+                  </pic:spPr>
+                </pic:pic>
+              </a:graphicData>
+            </a:graphic>
+          </wp:inline>
+        </w:drawing>
+      </w:r>
+    </w:p>
+    <w:p>
+      <w:pPr>
+        <w:spacing w:after="0" w:line="240" w:lineRule="auto"/>
+        <w:ind w:firstLine="708"/>
+        <w:jc w:val="center"/>
+        <w:rPr>
+          <w:rFonts w:ascii="Times New Roman" w:hAnsi="Times New Roman" w:cs="Times New Roman"/>
+          <w:bCs/>
+          <w:color w:val="2D3B45"/>
+          <w:sz w:val="32"/>
+          <w:szCs w:val="32"/>
+          <w:lang w:val="en-US"/>
+        </w:rPr>
+      </w:pPr>
+      <w:r>
+        <w:rPr>
+          <w:rFonts w:ascii="Times New Roman" w:hAnsi="Times New Roman" w:cs="Times New Roman"/>
+          <w:bCs/>
+          <w:color w:val="2D3B45"/>
+          <w:sz w:val="32"/>
+          <w:szCs w:val="32"/>
+          <w:lang w:val="en-US"/>
+        </w:rPr>
+        <w:t>4.5.7 (3)</w:t>
+      </w:r>
+    </w:p>
+    <w:p>
+      <w:pPr>
+        <w:spacing w:after="0" w:line="240" w:lineRule="auto"/>
+        <w:ind w:firstLine="708"/>
+        <w:jc w:val="center"/>
+        <w:rPr>
+          <w:rFonts w:ascii="Times New Roman" w:hAnsi="Times New Roman" w:cs="Times New Roman"/>
+          <w:bCs/>
+          <w:color w:val="2D3B45"/>
+          <w:sz w:val="32"/>
+          <w:szCs w:val="32"/>
+          <w:lang w:val="en-US"/>
+        </w:rPr>
+      </w:pPr>
+      <w:r>
+        <w:rPr>
+          <w:noProof/>
+          <w:lang w:eastAsia="uk-UA"/>
+        </w:rPr>
+        <w:lastRenderedPageBreak/>
+        <w:drawing>
+          <wp:inline distT="0" distB="0" distL="0" distR="0" wp14:anchorId="43E95EA8" wp14:editId="6AE123CD">
+            <wp:extent cx="6067425" cy="1514475"/>
+            <wp:effectExtent l="0" t="0" r="9525" b="9525"/>
+            <wp:docPr id="55" name="Рисунок 55"/>
+            <wp:cNvGraphicFramePr>
+              <a:graphicFrameLocks xmlns:a="http://schemas.openxmlformats.org/drawingml/2006/main" noChangeAspect="1"/>
+            </wp:cNvGraphicFramePr>
+            <a:graphic xmlns:a="http://schemas.openxmlformats.org/drawingml/2006/main">
+              <a:graphicData uri="http://schemas.openxmlformats.org/drawingml/2006/picture">
+                <pic:pic xmlns:pic="http://schemas.openxmlformats.org/drawingml/2006/picture">
+                  <pic:nvPicPr>
+                    <pic:cNvPr id="1" name=""/>
+                    <pic:cNvPicPr/>
+                  </pic:nvPicPr>
+                  <pic:blipFill>
+                    <a:blip r:embed="rId61"/>
+                    <a:stretch>
+                      <a:fillRect/>
+                    </a:stretch>
+                  </pic:blipFill>
+                  <pic:spPr>
+                    <a:xfrm>
+                      <a:off x="0" y="0"/>
+                      <a:ext cx="6067425" cy="1514475"/>
+                    </a:xfrm>
+                    <a:prstGeom prst="rect">
+                      <a:avLst/>
+                    </a:prstGeom>
+                  </pic:spPr>
+                </pic:pic>
+              </a:graphicData>
+            </a:graphic>
+          </wp:inline>
+        </w:drawing>
+      </w:r>
+    </w:p>
+    <w:p>
+      <w:pPr>
+        <w:spacing w:after="0" w:line="240" w:lineRule="auto"/>
+        <w:ind w:firstLine="708"/>
+        <w:jc w:val="center"/>
+        <w:rPr>
+          <w:rFonts w:ascii="Times New Roman" w:hAnsi="Times New Roman" w:cs="Times New Roman"/>
+          <w:bCs/>
+          <w:color w:val="2D3B45"/>
+          <w:sz w:val="32"/>
+          <w:szCs w:val="32"/>
+          <w:lang w:val="en-US"/>
+        </w:rPr>
+      </w:pPr>
+      <w:r>
+        <w:rPr>
+          <w:rFonts w:ascii="Times New Roman" w:hAnsi="Times New Roman" w:cs="Times New Roman"/>
+          <w:bCs/>
+          <w:color w:val="2D3B45"/>
+          <w:sz w:val="32"/>
+          <w:szCs w:val="32"/>
+          <w:lang w:val="en-US"/>
+        </w:rPr>
+        <w:t>4.5.7 (4)</w:t>
+      </w:r>
+    </w:p>
+    <w:p>
+      <w:pPr>
+        <w:spacing w:after="0" w:line="240" w:lineRule="auto"/>
+        <w:ind w:firstLine="708"/>
+        <w:jc w:val="center"/>
+        <w:rPr>
+          <w:rFonts w:ascii="Times New Roman" w:hAnsi="Times New Roman" w:cs="Times New Roman"/>
+          <w:bCs/>
+          <w:color w:val="2D3B45"/>
+          <w:sz w:val="32"/>
+          <w:szCs w:val="32"/>
+          <w:lang w:val="en-US"/>
+        </w:rPr>
+      </w:pPr>
+      <w:r>
+        <w:rPr>
+          <w:noProof/>
+          <w:lang w:eastAsia="uk-UA"/>
+        </w:rPr>
+        <w:drawing>
+          <wp:inline distT="0" distB="0" distL="0" distR="0" wp14:anchorId="7656CEE2" wp14:editId="7B4B98BA">
+            <wp:extent cx="5962650" cy="1095375"/>
+            <wp:effectExtent l="0" t="0" r="0" b="9525"/>
+            <wp:docPr id="56" name="Рисунок 56"/>
+            <wp:cNvGraphicFramePr>
+              <a:graphicFrameLocks xmlns:a="http://schemas.openxmlformats.org/drawingml/2006/main" noChangeAspect="1"/>
+            </wp:cNvGraphicFramePr>
+            <a:graphic xmlns:a="http://schemas.openxmlformats.org/drawingml/2006/main">
+              <a:graphicData uri="http://schemas.openxmlformats.org/drawingml/2006/picture">
+                <pic:pic xmlns:pic="http://schemas.openxmlformats.org/drawingml/2006/picture">
+                  <pic:nvPicPr>
+                    <pic:cNvPr id="1" name=""/>
+                    <pic:cNvPicPr/>
+                  </pic:nvPicPr>
+                  <pic:blipFill>
+                    <a:blip r:embed="rId62"/>
+                    <a:stretch>
+                      <a:fillRect/>
+                    </a:stretch>
+                  </pic:blipFill>
+                  <pic:spPr>
+                    <a:xfrm>
+                      <a:off x="0" y="0"/>
+                      <a:ext cx="5962650" cy="1095375"/>
+                    </a:xfrm>
+                    <a:prstGeom prst="rect">
+                      <a:avLst/>
+                    </a:prstGeom>
+                  </pic:spPr>
+                </pic:pic>
+              </a:graphicData>
+            </a:graphic>
+          </wp:inline>
+        </w:drawing>
+      </w:r>
+    </w:p>
+    <w:p>
+      <w:pPr>
+        <w:spacing w:after="0" w:line="240" w:lineRule="auto"/>
+        <w:ind w:firstLine="708"/>
+        <w:jc w:val="center"/>
+        <w:rPr>
+          <w:rFonts w:ascii="Times New Roman" w:hAnsi="Times New Roman" w:cs="Times New Roman"/>
+          <w:bCs/>
+          <w:color w:val="2D3B45"/>
+          <w:sz w:val="32"/>
+          <w:szCs w:val="32"/>
+          <w:lang w:val="en-US"/>
+        </w:rPr>
+      </w:pPr>
+      <w:r>
+        <w:rPr>
+          <w:rFonts w:ascii="Times New Roman" w:hAnsi="Times New Roman" w:cs="Times New Roman"/>
+          <w:bCs/>
+          <w:color w:val="2D3B45"/>
+          <w:sz w:val="32"/>
+          <w:szCs w:val="32"/>
+          <w:lang w:val="en-US"/>
+        </w:rPr>
+        <w:t>4.5.7 (5)</w:t>
+      </w:r>
+    </w:p>
+    <w:p>
+      <w:pPr>
+        <w:spacing w:after="0" w:line="240" w:lineRule="auto"/>
+        <w:ind w:firstLine="708"/>
+        <w:jc w:val="center"/>
+        <w:rPr>
+          <w:rFonts w:ascii="Times New Roman" w:hAnsi="Times New Roman" w:cs="Times New Roman"/>
+          <w:bCs/>
+          <w:color w:val="2D3B45"/>
+          <w:sz w:val="32"/>
+          <w:szCs w:val="32"/>
+          <w:lang w:val="en-US"/>
+        </w:rPr>
+      </w:pPr>
+      <w:r>
+        <w:rPr>
+          <w:noProof/>
+          <w:lang w:eastAsia="uk-UA"/>
+        </w:rPr>
+        <w:drawing>
+          <wp:inline distT="0" distB="0" distL="0" distR="0" wp14:anchorId="6F21C2EF" wp14:editId="527658E2">
+            <wp:extent cx="6120765" cy="1163955"/>
+            <wp:effectExtent l="0" t="0" r="0" b="0"/>
+            <wp:docPr id="57" name="Рисунок 57"/>
+            <wp:cNvGraphicFramePr>
+              <a:graphicFrameLocks xmlns:a="http://schemas.openxmlformats.org/drawingml/2006/main" noChangeAspect="1"/>
+            </wp:cNvGraphicFramePr>
+            <a:graphic xmlns:a="http://schemas.openxmlformats.org/drawingml/2006/main">
+              <a:graphicData uri="http://schemas.openxmlformats.org/drawingml/2006/picture">
+                <pic:pic xmlns:pic="http://schemas.openxmlformats.org/drawingml/2006/picture">
+                  <pic:nvPicPr>
+                    <pic:cNvPr id="1" name=""/>
+                    <pic:cNvPicPr/>
+                  </pic:nvPicPr>
+                  <pic:blipFill>
+                    <a:blip r:embed="rId63"/>
+                    <a:stretch>
+                      <a:fillRect/>
+                    </a:stretch>
+                  </pic:blipFill>
+                  <pic:spPr>
+                    <a:xfrm>
+                      <a:off x="0" y="0"/>
+                      <a:ext cx="6120765" cy="1163955"/>
+                    </a:xfrm>
+                    <a:prstGeom prst="rect">
+                      <a:avLst/>
+                    </a:prstGeom>
+                  </pic:spPr>
+                </pic:pic>
+              </a:graphicData>
+            </a:graphic>
+          </wp:inline>
+        </w:drawing>
+      </w:r>
+    </w:p>
+    <w:p>
+      <w:pPr>
+        <w:spacing w:after="0" w:line="240" w:lineRule="auto"/>
+        <w:ind w:firstLine="708"/>
+        <w:jc w:val="center"/>
+        <w:rPr>
+          <w:rFonts w:ascii="Times New Roman" w:hAnsi="Times New Roman" w:cs="Times New Roman"/>
+          <w:bCs/>
+          <w:color w:val="2D3B45"/>
+          <w:sz w:val="32"/>
+          <w:szCs w:val="32"/>
+          <w:lang w:val="en-US"/>
+        </w:rPr>
+      </w:pPr>
+      <w:r>
+        <w:rPr>
+          <w:rFonts w:ascii="Times New Roman" w:hAnsi="Times New Roman" w:cs="Times New Roman"/>
+          <w:bCs/>
+          <w:color w:val="2D3B45"/>
+          <w:sz w:val="32"/>
+          <w:szCs w:val="32"/>
+          <w:lang w:val="en-US"/>
+        </w:rPr>
+        <w:t>4.5.7 (6)</w:t>
+      </w:r>
+    </w:p>
+    <w:p>
+      <w:pPr>
+        <w:spacing w:after="0" w:line="240" w:lineRule="auto"/>
+        <w:ind w:firstLine="708"/>
+        <w:jc w:val="center"/>
+        <w:rPr>
+          <w:rFonts w:ascii="Times New Roman" w:hAnsi="Times New Roman" w:cs="Times New Roman"/>
+          <w:bCs/>
+          <w:color w:val="2D3B45"/>
+          <w:sz w:val="32"/>
+          <w:szCs w:val="32"/>
+          <w:lang w:val="en-US"/>
+        </w:rPr>
+      </w:pPr>
+      <w:r>
+        <w:rPr>
+          <w:noProof/>
+          <w:lang w:eastAsia="uk-UA"/>
+        </w:rPr>
+        <w:drawing>
+          <wp:inline distT="0" distB="0" distL="0" distR="0" wp14:anchorId="286C64D7" wp14:editId="61654533">
+            <wp:extent cx="6067425" cy="685800"/>
+            <wp:effectExtent l="0" t="0" r="9525" b="0"/>
+            <wp:docPr id="58" name="Рисунок 58"/>
+            <wp:cNvGraphicFramePr>
+              <a:graphicFrameLocks xmlns:a="http://schemas.openxmlformats.org/drawingml/2006/main" noChangeAspect="1"/>
+            </wp:cNvGraphicFramePr>
+            <a:graphic xmlns:a="http://schemas.openxmlformats.org/drawingml/2006/main">
+              <a:graphicData uri="http://schemas.openxmlformats.org/drawingml/2006/picture">
+                <pic:pic xmlns:pic="http://schemas.openxmlformats.org/drawingml/2006/picture">
+                  <pic:nvPicPr>
+                    <pic:cNvPr id="1" name=""/>
+                    <pic:cNvPicPr/>
+                  </pic:nvPicPr>
+                  <pic:blipFill>
+                    <a:blip r:embed="rId64"/>
+                    <a:stretch>
+                      <a:fillRect/>
+                    </a:stretch>
+                  </pic:blipFill>
+                  <pic:spPr>
+                    <a:xfrm>
+                      <a:off x="0" y="0"/>
+                      <a:ext cx="6067425" cy="685800"/>
+                    </a:xfrm>
+                    <a:prstGeom prst="rect">
+                      <a:avLst/>
+                    </a:prstGeom>
+                  </pic:spPr>
+                </pic:pic>
+              </a:graphicData>
+            </a:graphic>
+          </wp:inline>
+        </w:drawing>
+      </w:r>
+    </w:p>
+    <w:p>
+      <w:pPr>
+        <w:spacing w:after="0" w:line="240" w:lineRule="auto"/>
+        <w:ind w:firstLine="708"/>
+        <w:jc w:val="center"/>
+        <w:rPr>
+          <w:rFonts w:ascii="Times New Roman" w:hAnsi="Times New Roman" w:cs="Times New Roman"/>
+          <w:bCs/>
+          <w:color w:val="2D3B45"/>
+          <w:sz w:val="32"/>
+          <w:szCs w:val="32"/>
+          <w:lang w:val="en-US"/>
+        </w:rPr>
+      </w:pPr>
+      <w:r>
+        <w:rPr>
+          <w:rFonts w:ascii="Times New Roman" w:hAnsi="Times New Roman" w:cs="Times New Roman"/>
+          <w:bCs/>
+          <w:color w:val="2D3B45"/>
+          <w:sz w:val="32"/>
+          <w:szCs w:val="32"/>
+          <w:lang w:val="en-US"/>
+        </w:rPr>
+        <w:t>4.5.7 (7)</w:t>
+      </w:r>
+    </w:p>
+    <w:p>
+      <w:pPr>
+        <w:spacing w:after="0" w:line="240" w:lineRule="auto"/>
+        <w:ind w:firstLine="708"/>
+        <w:jc w:val="center"/>
+        <w:rPr>
+          <w:rFonts w:ascii="Times New Roman" w:hAnsi="Times New Roman" w:cs="Times New Roman"/>
+          <w:bCs/>
+          <w:color w:val="2D3B45"/>
+          <w:sz w:val="32"/>
+          <w:szCs w:val="32"/>
+          <w:lang w:val="en-US"/>
+        </w:rPr>
+      </w:pPr>
+      <w:r>
+        <w:rPr>
+          <w:noProof/>
+          <w:lang w:eastAsia="uk-UA"/>
+        </w:rPr>
+        <w:drawing>
+          <wp:inline distT="0" distB="0" distL="0" distR="0" wp14:anchorId="2A07E169" wp14:editId="0B5F55AF">
+            <wp:extent cx="5991225" cy="742950"/>
+            <wp:effectExtent l="0" t="0" r="9525" b="0"/>
+            <wp:docPr id="59" name="Рисунок 59"/>
+            <wp:cNvGraphicFramePr>
+              <a:graphicFrameLocks xmlns:a="http://schemas.openxmlformats.org/drawingml/2006/main" noChangeAspect="1"/>
+            </wp:cNvGraphicFramePr>
+            <a:graphic xmlns:a="http://schemas.openxmlformats.org/drawingml/2006/main">
+              <a:graphicData uri="http://schemas.openxmlformats.org/drawingml/2006/picture">
+                <pic:pic xmlns:pic="http://schemas.openxmlformats.org/drawingml/2006/picture">
+                  <pic:nvPicPr>
+                    <pic:cNvPr id="1" name=""/>
+                    <pic:cNvPicPr/>
+                  </pic:nvPicPr>
+                  <pic:blipFill>
+                    <a:blip r:embed="rId65"/>
+                    <a:stretch>
+                      <a:fillRect/>
+                    </a:stretch>
+                  </pic:blipFill>
+                  <pic:spPr>
+                    <a:xfrm>
+                      <a:off x="0" y="0"/>
+                      <a:ext cx="5991225" cy="742950"/>
+                    </a:xfrm>
+                    <a:prstGeom prst="rect">
+                      <a:avLst/>
+                    </a:prstGeom>
+                  </pic:spPr>
+                </pic:pic>
+              </a:graphicData>
+            </a:graphic>
+          </wp:inline>
+        </w:drawing>
+      </w:r>
+    </w:p>
+    <w:p>
+      <w:pPr>
+        <w:spacing w:after="0" w:line="240" w:lineRule="auto"/>
+        <w:ind w:firstLine="708"/>
+        <w:jc w:val="center"/>
+        <w:rPr>
+          <w:rFonts w:ascii="Times New Roman" w:hAnsi="Times New Roman" w:cs="Times New Roman"/>
+          <w:bCs/>
+          <w:color w:val="2D3B45"/>
+          <w:sz w:val="32"/>
+          <w:szCs w:val="32"/>
+          <w:lang w:val="en-US"/>
+        </w:rPr>
+      </w:pPr>
+      <w:r>
+        <w:rPr>
+          <w:rFonts w:ascii="Times New Roman" w:hAnsi="Times New Roman" w:cs="Times New Roman"/>
+          <w:bCs/>
+          <w:color w:val="2D3B45"/>
+          <w:sz w:val="32"/>
+          <w:szCs w:val="32"/>
+          <w:lang w:val="en-US"/>
+        </w:rPr>
+        <w:t>4.5.7 (8)</w:t>
+      </w:r>
+    </w:p>
+    <w:p>
+      <w:pPr>
+        <w:spacing w:after="0" w:line="240" w:lineRule="auto"/>
+        <w:ind w:firstLine="708"/>
+        <w:jc w:val="center"/>
+        <w:rPr>
+          <w:rFonts w:ascii="Times New Roman" w:hAnsi="Times New Roman" w:cs="Times New Roman"/>
+          <w:bCs/>
+          <w:color w:val="2D3B45"/>
+          <w:sz w:val="32"/>
+          <w:szCs w:val="32"/>
+          <w:lang w:val="en-US"/>
+        </w:rPr>
+      </w:pPr>
+      <w:r>
+        <w:rPr>
+          <w:noProof/>
+          <w:lang w:eastAsia="uk-UA"/>
+        </w:rPr>
+        <w:drawing>
+          <wp:inline distT="0" distB="0" distL="0" distR="0" wp14:anchorId="1981285B" wp14:editId="3BB6E055">
+            <wp:extent cx="6120765" cy="572135"/>
+            <wp:effectExtent l="0" t="0" r="0" b="0"/>
+            <wp:docPr id="60" name="Рисунок 60"/>
+            <wp:cNvGraphicFramePr>
+              <a:graphicFrameLocks xmlns:a="http://schemas.openxmlformats.org/drawingml/2006/main" noChangeAspect="1"/>
+            </wp:cNvGraphicFramePr>
+            <a:graphic xmlns:a="http://schemas.openxmlformats.org/drawingml/2006/main">
+              <a:graphicData uri="http://schemas.openxmlformats.org/drawingml/2006/picture">
+                <pic:pic xmlns:pic="http://schemas.openxmlformats.org/drawingml/2006/picture">
+                  <pic:nvPicPr>
+                    <pic:cNvPr id="1" name=""/>
+                    <pic:cNvPicPr/>
+                  </pic:nvPicPr>
+                  <pic:blipFill>
+                    <a:blip r:embed="rId66"/>
+                    <a:stretch>
+                      <a:fillRect/>
+                    </a:stretch>
+                  </pic:blipFill>
+                  <pic:spPr>
+                    <a:xfrm>
+                      <a:off x="0" y="0"/>
+                      <a:ext cx="6120765" cy="572135"/>
+                    </a:xfrm>
+                    <a:prstGeom prst="rect">
+                      <a:avLst/>
+                    </a:prstGeom>
+                  </pic:spPr>
+                </pic:pic>
+              </a:graphicData>
+            </a:graphic>
+          </wp:inline>
+        </w:drawing>
+      </w:r>
       <w:bookmarkStart w:id="1" w:name="_GoBack"/>
       <w:bookmarkEnd w:id="1"/>
-    </w:p>
-    <w:p>
-      <w:pPr>
-        <w:spacing w:after="0" w:line="240" w:lineRule="auto"/>
-        <w:ind w:firstLine="708"/>
-        <w:jc w:val="center"/>
-        <w:rPr>
-          <w:rFonts w:ascii="Times New Roman" w:hAnsi="Times New Roman" w:cs="Times New Roman"/>
-          <w:bCs/>
-          <w:color w:val="2D3B45"/>
-          <w:sz w:val="32"/>
-          <w:szCs w:val="32"/>
-          <w:lang w:val="en-US"/>
-        </w:rPr>
-      </w:pPr>
-      <w:r>
-        <w:rPr>
-          <w:rFonts w:ascii="Times New Roman" w:hAnsi="Times New Roman" w:cs="Times New Roman"/>
-          <w:bCs/>
-          <w:color w:val="2D3B45"/>
-          <w:sz w:val="32"/>
-          <w:szCs w:val="32"/>
-          <w:lang w:val="en-US"/>
-        </w:rPr>
-        <w:t>4.5.7 (3)</w:t>
-      </w:r>
-    </w:p>
-    <w:p>
-      <w:pPr>
-        <w:spacing w:after="0" w:line="240" w:lineRule="auto"/>
-        <w:ind w:firstLine="708"/>
-        <w:jc w:val="center"/>
-        <w:rPr>
-          <w:rFonts w:ascii="Times New Roman" w:hAnsi="Times New Roman" w:cs="Times New Roman"/>
-          <w:bCs/>
-          <w:color w:val="2D3B45"/>
-          <w:sz w:val="32"/>
-          <w:szCs w:val="32"/>
-          <w:lang w:val="en-US"/>
-        </w:rPr>
-      </w:pPr>
-      <w:r>
-        <w:rPr>
-          <w:rFonts w:ascii="Times New Roman" w:hAnsi="Times New Roman" w:cs="Times New Roman"/>
-          <w:bCs/>
-          <w:color w:val="2D3B45"/>
-          <w:sz w:val="32"/>
-          <w:szCs w:val="32"/>
-          <w:lang w:val="en-US"/>
-        </w:rPr>
-        <w:t>4.5.7 (4)</w:t>
-      </w:r>
-    </w:p>
-    <w:p>
-      <w:pPr>
-        <w:spacing w:after="0" w:line="240" w:lineRule="auto"/>
-        <w:ind w:firstLine="708"/>
-        <w:jc w:val="center"/>
-        <w:rPr>
-          <w:rFonts w:ascii="Times New Roman" w:hAnsi="Times New Roman" w:cs="Times New Roman"/>
-          <w:bCs/>
-          <w:color w:val="2D3B45"/>
-          <w:sz w:val="32"/>
-          <w:szCs w:val="32"/>
-          <w:lang w:val="en-US"/>
-        </w:rPr>
-      </w:pPr>
-      <w:r>
-        <w:rPr>
-          <w:rFonts w:ascii="Times New Roman" w:hAnsi="Times New Roman" w:cs="Times New Roman"/>
-          <w:bCs/>
-          <w:color w:val="2D3B45"/>
-          <w:sz w:val="32"/>
-          <w:szCs w:val="32"/>
-          <w:lang w:val="en-US"/>
-        </w:rPr>
-        <w:t>4.5.7 (5)</w:t>
-      </w:r>
-    </w:p>
-    <w:p>
-      <w:pPr>
-        <w:spacing w:after="0" w:line="240" w:lineRule="auto"/>
-        <w:ind w:firstLine="708"/>
-        <w:jc w:val="center"/>
-        <w:rPr>
-          <w:rFonts w:ascii="Times New Roman" w:hAnsi="Times New Roman" w:cs="Times New Roman"/>
-          <w:bCs/>
-          <w:color w:val="2D3B45"/>
-          <w:sz w:val="32"/>
-          <w:szCs w:val="32"/>
-          <w:lang w:val="en-US"/>
-        </w:rPr>
-      </w:pPr>
-      <w:r>
-        <w:rPr>
-          <w:rFonts w:ascii="Times New Roman" w:hAnsi="Times New Roman" w:cs="Times New Roman"/>
-          <w:bCs/>
-          <w:color w:val="2D3B45"/>
-          <w:sz w:val="32"/>
-          <w:szCs w:val="32"/>
-          <w:lang w:val="en-US"/>
-        </w:rPr>
-        <w:t>4.5.7 (6)</w:t>
-      </w:r>
-    </w:p>
-    <w:p>
-      <w:pPr>
-        <w:spacing w:after="0" w:line="240" w:lineRule="auto"/>
-        <w:ind w:firstLine="708"/>
-        <w:jc w:val="center"/>
-        <w:rPr>
-          <w:rFonts w:ascii="Times New Roman" w:hAnsi="Times New Roman" w:cs="Times New Roman"/>
-          <w:bCs/>
-          <w:color w:val="2D3B45"/>
-          <w:sz w:val="32"/>
-          <w:szCs w:val="32"/>
-          <w:lang w:val="en-US"/>
-        </w:rPr>
-      </w:pPr>
-      <w:r>
-        <w:rPr>
-          <w:rFonts w:ascii="Times New Roman" w:hAnsi="Times New Roman" w:cs="Times New Roman"/>
-          <w:bCs/>
-          <w:color w:val="2D3B45"/>
-          <w:sz w:val="32"/>
-          <w:szCs w:val="32"/>
-          <w:lang w:val="en-US"/>
-        </w:rPr>
-        <w:t>4.5.7 (7)</w:t>
-      </w:r>
-    </w:p>
-    <w:p>
-      <w:pPr>
-        <w:spacing w:after="0" w:line="240" w:lineRule="auto"/>
-        <w:ind w:firstLine="708"/>
-        <w:jc w:val="center"/>
-        <w:rPr>
-          <w:rFonts w:ascii="Times New Roman" w:hAnsi="Times New Roman" w:cs="Times New Roman"/>
-          <w:bCs/>
-          <w:color w:val="2D3B45"/>
-          <w:sz w:val="32"/>
-          <w:szCs w:val="32"/>
-          <w:lang w:val="en-US"/>
-        </w:rPr>
-      </w:pPr>
-      <w:r>
-        <w:rPr>
-          <w:rFonts w:ascii="Times New Roman" w:hAnsi="Times New Roman" w:cs="Times New Roman"/>
-          <w:bCs/>
-          <w:color w:val="2D3B45"/>
-          <w:sz w:val="32"/>
-          <w:szCs w:val="32"/>
-          <w:lang w:val="en-US"/>
-        </w:rPr>
-        <w:t>4.5.7 (8)</w:t>
-      </w:r>
-    </w:p>
-    <w:p>
-      <w:pPr>
-        <w:spacing w:after="0" w:line="240" w:lineRule="auto"/>
-        <w:ind w:firstLine="708"/>
-        <w:jc w:val="center"/>
-        <w:rPr>
-          <w:rFonts w:ascii="Times New Roman" w:hAnsi="Times New Roman" w:cs="Times New Roman"/>
-          <w:bCs/>
-          <w:color w:val="2D3B45"/>
-          <w:sz w:val="32"/>
-          <w:szCs w:val="32"/>
-          <w:lang w:val="en-US"/>
-        </w:rPr>
-      </w:pPr>
     </w:p>
     <w:p>
       <w:pPr>
@@ -6368,7 +6731,7 @@
 </file>
 
 <file path=customXml/itemProps1.xml><?xml version="1.0" encoding="utf-8"?>
-<ds:datastoreItem xmlns:ds="http://schemas.openxmlformats.org/officeDocument/2006/customXml" ds:itemID="{16C8A232-3B8B-4EEA-B0EF-950C1FB4C334}">
+<ds:datastoreItem xmlns:ds="http://schemas.openxmlformats.org/officeDocument/2006/customXml" ds:itemID="{DD7D51FC-2A7B-489F-9553-0C946DCF40B8}">
   <ds:schemaRefs>
     <ds:schemaRef ds:uri="http://schemas.openxmlformats.org/officeDocument/2006/bibliography"/>
   </ds:schemaRefs>

</xml_diff>